<commit_message>
basic changes of code
</commit_message>
<xml_diff>
--- a/D&S Report.docx
+++ b/D&S Report.docx
@@ -69,18 +69,64 @@
           <w:szCs w:val="32"/>
         </w:rPr>
       </w:pPr>
-    </w:p>
-    <w:p>
-      <w:pPr>
-        <w:jc w:val="center"/>
-        <w:rPr>
-          <w:rFonts w:ascii="Times New Roman" w:hAnsi="Times New Roman" w:cs="Times New Roman"/>
-          <w:b/>
-          <w:bCs/>
+      <w:r>
+        <w:rPr>
+          <w:rFonts w:ascii="Times New Roman" w:hAnsi="Times New Roman" w:cs="Times New Roman"/>
+          <w:b/>
+          <w:bCs/>
+          <w:noProof/>
           <w:sz w:val="32"/>
           <w:szCs w:val="32"/>
         </w:rPr>
-      </w:pPr>
+        <w:drawing>
+          <wp:inline distT="0" distB="0" distL="0" distR="0" wp14:anchorId="18C3237B" wp14:editId="1134E454">
+            <wp:extent cx="3474720" cy="2438400"/>
+            <wp:effectExtent l="0" t="0" r="0" b="0"/>
+            <wp:docPr id="55433792" name="Picture 1"/>
+            <wp:cNvGraphicFramePr>
+              <a:graphicFrameLocks xmlns:a="http://schemas.openxmlformats.org/drawingml/2006/main" noChangeAspect="1"/>
+            </wp:cNvGraphicFramePr>
+            <a:graphic xmlns:a="http://schemas.openxmlformats.org/drawingml/2006/main">
+              <a:graphicData uri="http://schemas.openxmlformats.org/drawingml/2006/picture">
+                <pic:pic xmlns:pic="http://schemas.openxmlformats.org/drawingml/2006/picture">
+                  <pic:nvPicPr>
+                    <pic:cNvPr id="0" name="Picture 1"/>
+                    <pic:cNvPicPr>
+                      <a:picLocks noChangeAspect="1" noChangeArrowheads="1"/>
+                    </pic:cNvPicPr>
+                  </pic:nvPicPr>
+                  <pic:blipFill>
+                    <a:blip r:embed="rId7">
+                      <a:extLst>
+                        <a:ext uri="{28A0092B-C50C-407E-A947-70E740481C1C}">
+                          <a14:useLocalDpi xmlns:a14="http://schemas.microsoft.com/office/drawing/2010/main" val="0"/>
+                        </a:ext>
+                      </a:extLst>
+                    </a:blip>
+                    <a:srcRect/>
+                    <a:stretch>
+                      <a:fillRect/>
+                    </a:stretch>
+                  </pic:blipFill>
+                  <pic:spPr bwMode="auto">
+                    <a:xfrm>
+                      <a:off x="0" y="0"/>
+                      <a:ext cx="3474720" cy="2438400"/>
+                    </a:xfrm>
+                    <a:prstGeom prst="rect">
+                      <a:avLst/>
+                    </a:prstGeom>
+                    <a:noFill/>
+                    <a:ln>
+                      <a:noFill/>
+                    </a:ln>
+                  </pic:spPr>
+                </pic:pic>
+              </a:graphicData>
+            </a:graphic>
+          </wp:inline>
+        </w:drawing>
+      </w:r>
     </w:p>
     <w:p>
       <w:pPr>
@@ -93,10 +139,7 @@
           <w:szCs w:val="32"/>
         </w:rPr>
       </w:pPr>
-    </w:p>
-    <w:p>
-      <w:pPr>
-        <w:jc w:val="center"/>
+      <w:r>
         <w:rPr>
           <w:rFonts w:ascii="Times New Roman" w:hAnsi="Times New Roman" w:cs="Times New Roman"/>
           <w:b/>
@@ -104,7 +147,8 @@
           <w:sz w:val="32"/>
           <w:szCs w:val="32"/>
         </w:rPr>
-      </w:pPr>
+        <w:t>Submitted To:</w:t>
+      </w:r>
     </w:p>
     <w:p>
       <w:pPr>
@@ -117,10 +161,7 @@
           <w:szCs w:val="32"/>
         </w:rPr>
       </w:pPr>
-    </w:p>
-    <w:p>
-      <w:pPr>
-        <w:jc w:val="center"/>
+      <w:r>
         <w:rPr>
           <w:rFonts w:ascii="Times New Roman" w:hAnsi="Times New Roman" w:cs="Times New Roman"/>
           <w:b/>
@@ -128,7 +169,8 @@
           <w:sz w:val="32"/>
           <w:szCs w:val="32"/>
         </w:rPr>
-      </w:pPr>
+        <w:t>Dr. Raja Manzar Abbas</w:t>
+      </w:r>
     </w:p>
     <w:p>
       <w:pPr>
@@ -165,10 +207,7 @@
           <w:szCs w:val="32"/>
         </w:rPr>
       </w:pPr>
-    </w:p>
-    <w:p>
-      <w:pPr>
-        <w:jc w:val="center"/>
+      <w:r>
         <w:rPr>
           <w:rFonts w:ascii="Times New Roman" w:hAnsi="Times New Roman" w:cs="Times New Roman"/>
           <w:b/>
@@ -176,7 +215,8 @@
           <w:sz w:val="32"/>
           <w:szCs w:val="32"/>
         </w:rPr>
-      </w:pPr>
+        <w:t>Submitted By:</w:t>
+      </w:r>
     </w:p>
     <w:p>
       <w:pPr>
@@ -189,10 +229,7 @@
           <w:szCs w:val="32"/>
         </w:rPr>
       </w:pPr>
-    </w:p>
-    <w:p>
-      <w:pPr>
-        <w:jc w:val="center"/>
+      <w:r>
         <w:rPr>
           <w:rFonts w:ascii="Times New Roman" w:hAnsi="Times New Roman" w:cs="Times New Roman"/>
           <w:b/>
@@ -200,11 +237,9 @@
           <w:sz w:val="32"/>
           <w:szCs w:val="32"/>
         </w:rPr>
-      </w:pPr>
-    </w:p>
-    <w:p>
-      <w:pPr>
-        <w:jc w:val="center"/>
+        <w:t>Anil Manyam</w:t>
+      </w:r>
+      <w:r>
         <w:rPr>
           <w:rFonts w:ascii="Times New Roman" w:hAnsi="Times New Roman" w:cs="Times New Roman"/>
           <w:b/>
@@ -212,11 +247,9 @@
           <w:sz w:val="32"/>
           <w:szCs w:val="32"/>
         </w:rPr>
-      </w:pPr>
-    </w:p>
-    <w:p>
-      <w:pPr>
-        <w:jc w:val="center"/>
+        <w:t xml:space="preserve"> </w:t>
+      </w:r>
+      <w:r>
         <w:rPr>
           <w:rFonts w:ascii="Times New Roman" w:hAnsi="Times New Roman" w:cs="Times New Roman"/>
           <w:b/>
@@ -224,11 +257,9 @@
           <w:sz w:val="32"/>
           <w:szCs w:val="32"/>
         </w:rPr>
-      </w:pPr>
-    </w:p>
-    <w:p>
-      <w:pPr>
-        <w:jc w:val="center"/>
+        <w:t>(Student Id:</w:t>
+      </w:r>
+      <w:r>
         <w:rPr>
           <w:rFonts w:ascii="Times New Roman" w:hAnsi="Times New Roman" w:cs="Times New Roman"/>
           <w:b/>
@@ -236,11 +267,9 @@
           <w:sz w:val="32"/>
           <w:szCs w:val="32"/>
         </w:rPr>
-      </w:pPr>
-    </w:p>
-    <w:p>
-      <w:pPr>
-        <w:jc w:val="center"/>
+        <w:t>202483873</w:t>
+      </w:r>
+      <w:r>
         <w:rPr>
           <w:rFonts w:ascii="Times New Roman" w:hAnsi="Times New Roman" w:cs="Times New Roman"/>
           <w:b/>
@@ -248,7 +277,8 @@
           <w:sz w:val="32"/>
           <w:szCs w:val="32"/>
         </w:rPr>
-      </w:pPr>
+        <w:t>)</w:t>
+      </w:r>
     </w:p>
     <w:p>
       <w:pPr>
@@ -261,10 +291,7 @@
           <w:szCs w:val="32"/>
         </w:rPr>
       </w:pPr>
-    </w:p>
-    <w:p>
-      <w:pPr>
-        <w:jc w:val="center"/>
+      <w:r>
         <w:rPr>
           <w:rFonts w:ascii="Times New Roman" w:hAnsi="Times New Roman" w:cs="Times New Roman"/>
           <w:b/>
@@ -272,11 +299,9 @@
           <w:sz w:val="32"/>
           <w:szCs w:val="32"/>
         </w:rPr>
-      </w:pPr>
-    </w:p>
-    <w:p>
-      <w:pPr>
-        <w:jc w:val="center"/>
+        <w:t>Rama Satya Narayana</w:t>
+      </w:r>
+      <w:r>
         <w:rPr>
           <w:rFonts w:ascii="Times New Roman" w:hAnsi="Times New Roman" w:cs="Times New Roman"/>
           <w:b/>
@@ -284,11 +309,9 @@
           <w:sz w:val="32"/>
           <w:szCs w:val="32"/>
         </w:rPr>
-      </w:pPr>
-    </w:p>
-    <w:p>
-      <w:pPr>
-        <w:jc w:val="center"/>
+        <w:t xml:space="preserve"> </w:t>
+      </w:r>
+      <w:r>
         <w:rPr>
           <w:rFonts w:ascii="Times New Roman" w:hAnsi="Times New Roman" w:cs="Times New Roman"/>
           <w:b/>
@@ -296,7 +319,8 @@
           <w:sz w:val="32"/>
           <w:szCs w:val="32"/>
         </w:rPr>
-      </w:pPr>
+        <w:t>(Student Id: 202480704)</w:t>
+      </w:r>
     </w:p>
     <w:p>
       <w:pPr>
@@ -372,205 +396,1099 @@
     </w:p>
     <w:p>
       <w:pPr>
-        <w:jc w:val="center"/>
-        <w:rPr>
-          <w:rFonts w:ascii="Times New Roman" w:hAnsi="Times New Roman" w:cs="Times New Roman"/>
-          <w:b/>
-          <w:bCs/>
-          <w:sz w:val="32"/>
-          <w:szCs w:val="32"/>
-        </w:rPr>
-      </w:pPr>
-    </w:p>
-    <w:p>
-      <w:pPr>
-        <w:jc w:val="center"/>
-        <w:rPr>
-          <w:rFonts w:ascii="Times New Roman" w:hAnsi="Times New Roman" w:cs="Times New Roman"/>
-          <w:b/>
-          <w:bCs/>
-          <w:sz w:val="32"/>
-          <w:szCs w:val="32"/>
-        </w:rPr>
-      </w:pPr>
-    </w:p>
-    <w:p>
-      <w:pPr>
-        <w:jc w:val="center"/>
-        <w:rPr>
-          <w:rFonts w:ascii="Times New Roman" w:hAnsi="Times New Roman" w:cs="Times New Roman"/>
-          <w:b/>
-          <w:bCs/>
-          <w:sz w:val="32"/>
-          <w:szCs w:val="32"/>
-        </w:rPr>
-      </w:pPr>
-    </w:p>
-    <w:p>
-      <w:pPr>
-        <w:jc w:val="center"/>
-        <w:rPr>
-          <w:rFonts w:ascii="Times New Roman" w:hAnsi="Times New Roman" w:cs="Times New Roman"/>
-          <w:b/>
-          <w:bCs/>
-          <w:sz w:val="32"/>
-          <w:szCs w:val="32"/>
-        </w:rPr>
-      </w:pPr>
-    </w:p>
-    <w:p>
-      <w:pPr>
-        <w:jc w:val="center"/>
-        <w:rPr>
-          <w:rFonts w:ascii="Times New Roman" w:hAnsi="Times New Roman" w:cs="Times New Roman"/>
-          <w:b/>
-          <w:bCs/>
-          <w:sz w:val="32"/>
-          <w:szCs w:val="32"/>
-        </w:rPr>
-      </w:pPr>
-    </w:p>
-    <w:p>
-      <w:pPr>
-        <w:jc w:val="center"/>
-        <w:rPr>
-          <w:rFonts w:ascii="Times New Roman" w:hAnsi="Times New Roman" w:cs="Times New Roman"/>
-          <w:b/>
-          <w:bCs/>
-          <w:sz w:val="32"/>
-          <w:szCs w:val="32"/>
-        </w:rPr>
-      </w:pPr>
-    </w:p>
-    <w:p>
-      <w:pPr>
-        <w:jc w:val="center"/>
-        <w:rPr>
-          <w:rFonts w:ascii="Times New Roman" w:hAnsi="Times New Roman" w:cs="Times New Roman"/>
-          <w:b/>
-          <w:bCs/>
-          <w:sz w:val="32"/>
-          <w:szCs w:val="32"/>
-        </w:rPr>
-      </w:pPr>
-    </w:p>
-    <w:p>
-      <w:pPr>
-        <w:jc w:val="center"/>
-        <w:rPr>
-          <w:rFonts w:ascii="Times New Roman" w:hAnsi="Times New Roman" w:cs="Times New Roman"/>
-          <w:b/>
-          <w:bCs/>
-          <w:sz w:val="32"/>
-          <w:szCs w:val="32"/>
-        </w:rPr>
-      </w:pPr>
-    </w:p>
-    <w:p>
-      <w:pPr>
-        <w:jc w:val="center"/>
-        <w:rPr>
-          <w:rFonts w:ascii="Times New Roman" w:hAnsi="Times New Roman" w:cs="Times New Roman"/>
-          <w:b/>
-          <w:bCs/>
-          <w:sz w:val="32"/>
-          <w:szCs w:val="32"/>
-        </w:rPr>
-      </w:pPr>
-    </w:p>
-    <w:p>
-      <w:pPr>
-        <w:jc w:val="center"/>
-        <w:rPr>
-          <w:rFonts w:ascii="Times New Roman" w:hAnsi="Times New Roman" w:cs="Times New Roman"/>
-          <w:b/>
-          <w:bCs/>
-          <w:sz w:val="32"/>
-          <w:szCs w:val="32"/>
-        </w:rPr>
-      </w:pPr>
-    </w:p>
-    <w:p>
-      <w:pPr>
-        <w:jc w:val="center"/>
-        <w:rPr>
-          <w:rFonts w:ascii="Times New Roman" w:hAnsi="Times New Roman" w:cs="Times New Roman"/>
-          <w:b/>
-          <w:bCs/>
-          <w:sz w:val="32"/>
-          <w:szCs w:val="32"/>
-        </w:rPr>
-      </w:pPr>
-    </w:p>
-    <w:p>
-      <w:pPr>
-        <w:jc w:val="center"/>
-        <w:rPr>
-          <w:rFonts w:ascii="Times New Roman" w:hAnsi="Times New Roman" w:cs="Times New Roman"/>
-          <w:b/>
-          <w:bCs/>
-          <w:sz w:val="32"/>
-          <w:szCs w:val="32"/>
-        </w:rPr>
-      </w:pPr>
-    </w:p>
-    <w:p>
-      <w:pPr>
-        <w:jc w:val="center"/>
-        <w:rPr>
-          <w:rFonts w:ascii="Times New Roman" w:hAnsi="Times New Roman" w:cs="Times New Roman"/>
-          <w:b/>
-          <w:bCs/>
-          <w:sz w:val="32"/>
-          <w:szCs w:val="32"/>
-        </w:rPr>
-      </w:pPr>
-    </w:p>
-    <w:p>
-      <w:pPr>
-        <w:jc w:val="center"/>
-        <w:rPr>
-          <w:rFonts w:ascii="Times New Roman" w:hAnsi="Times New Roman" w:cs="Times New Roman"/>
-          <w:b/>
-          <w:bCs/>
-          <w:sz w:val="32"/>
-          <w:szCs w:val="32"/>
-        </w:rPr>
-      </w:pPr>
-    </w:p>
-    <w:p>
-      <w:pPr>
-        <w:jc w:val="center"/>
-        <w:rPr>
-          <w:rFonts w:ascii="Times New Roman" w:hAnsi="Times New Roman" w:cs="Times New Roman"/>
-          <w:b/>
-          <w:bCs/>
-          <w:sz w:val="32"/>
-          <w:szCs w:val="32"/>
-        </w:rPr>
-      </w:pPr>
-    </w:p>
-    <w:p>
-      <w:pPr>
-        <w:jc w:val="center"/>
-        <w:rPr>
-          <w:rFonts w:ascii="Times New Roman" w:hAnsi="Times New Roman" w:cs="Times New Roman"/>
-          <w:b/>
-          <w:bCs/>
-          <w:sz w:val="32"/>
-          <w:szCs w:val="32"/>
-        </w:rPr>
-      </w:pPr>
-    </w:p>
-    <w:p>
-      <w:pPr>
-        <w:jc w:val="center"/>
-        <w:rPr>
-          <w:rFonts w:ascii="Times New Roman" w:hAnsi="Times New Roman" w:cs="Times New Roman"/>
-          <w:b/>
-          <w:bCs/>
-          <w:sz w:val="32"/>
-          <w:szCs w:val="32"/>
+        <w:rPr>
+          <w:rStyle w:val="Strong"/>
+          <w:rFonts w:ascii="Segoe UI" w:hAnsi="Segoe UI" w:cs="Segoe UI"/>
+          <w:color w:val="404040"/>
+          <w:sz w:val="24"/>
+          <w:szCs w:val="24"/>
+          <w:shd w:val="clear" w:color="auto" w:fill="FFFFFF"/>
+        </w:rPr>
+      </w:pPr>
+      <w:r>
+        <w:rPr>
+          <w:rStyle w:val="Strong"/>
+          <w:rFonts w:ascii="Segoe UI" w:hAnsi="Segoe UI" w:cs="Segoe UI"/>
+          <w:color w:val="404040"/>
+          <w:sz w:val="24"/>
+          <w:szCs w:val="24"/>
+          <w:shd w:val="clear" w:color="auto" w:fill="FFFFFF"/>
+        </w:rPr>
+        <w:lastRenderedPageBreak/>
+        <w:t>TABLE OF CONTENTS:</w:t>
+      </w:r>
+    </w:p>
+    <w:p>
+      <w:pPr>
+        <w:pStyle w:val="ListParagraph"/>
+        <w:numPr>
+          <w:ilvl w:val="0"/>
+          <w:numId w:val="3"/>
+        </w:numPr>
+        <w:rPr>
+          <w:rFonts w:ascii="Segoe UI" w:hAnsi="Segoe UI" w:cs="Segoe UI"/>
+          <w:color w:val="404040"/>
+          <w:sz w:val="24"/>
+          <w:szCs w:val="24"/>
+          <w:shd w:val="clear" w:color="auto" w:fill="FFFFFF"/>
+        </w:rPr>
+      </w:pPr>
+      <w:r>
+        <w:rPr>
+          <w:rStyle w:val="Strong"/>
+          <w:rFonts w:ascii="Segoe UI" w:hAnsi="Segoe UI" w:cs="Segoe UI"/>
+          <w:color w:val="404040"/>
+          <w:sz w:val="24"/>
+          <w:szCs w:val="24"/>
+          <w:shd w:val="clear" w:color="auto" w:fill="FFFFFF"/>
+        </w:rPr>
+        <w:t>ABSTRACT</w:t>
+      </w:r>
+      <w:r>
+        <w:rPr>
+          <w:rFonts w:ascii="Segoe UI" w:hAnsi="Segoe UI" w:cs="Segoe UI"/>
+          <w:color w:val="404040"/>
+          <w:sz w:val="24"/>
+          <w:szCs w:val="24"/>
+          <w:shd w:val="clear" w:color="auto" w:fill="FFFFFF"/>
+        </w:rPr>
+        <w:t> ....................................................................................................................</w:t>
+      </w:r>
+      <w:r>
+        <w:rPr>
+          <w:rFonts w:ascii="Segoe UI" w:hAnsi="Segoe UI" w:cs="Segoe UI"/>
+          <w:color w:val="404040"/>
+          <w:sz w:val="24"/>
+          <w:szCs w:val="24"/>
+          <w:shd w:val="clear" w:color="auto" w:fill="FFFFFF"/>
+        </w:rPr>
+        <w:t>.............</w:t>
+      </w:r>
+      <w:r>
+        <w:rPr>
+          <w:rFonts w:ascii="Segoe UI" w:hAnsi="Segoe UI" w:cs="Segoe UI"/>
+          <w:color w:val="404040"/>
+          <w:sz w:val="24"/>
+          <w:szCs w:val="24"/>
+          <w:shd w:val="clear" w:color="auto" w:fill="FFFFFF"/>
+        </w:rPr>
+        <w:t>........ 1</w:t>
+      </w:r>
+    </w:p>
+    <w:p>
+      <w:pPr>
+        <w:ind w:left="360"/>
+        <w:rPr>
+          <w:rFonts w:ascii="Segoe UI" w:hAnsi="Segoe UI" w:cs="Segoe UI"/>
+          <w:color w:val="404040"/>
+          <w:sz w:val="24"/>
+          <w:szCs w:val="24"/>
+        </w:rPr>
+      </w:pPr>
+      <w:r>
+        <w:rPr>
+          <w:rStyle w:val="Strong"/>
+          <w:rFonts w:ascii="Segoe UI" w:hAnsi="Segoe UI" w:cs="Segoe UI"/>
+          <w:color w:val="404040"/>
+          <w:sz w:val="24"/>
+          <w:szCs w:val="24"/>
+          <w:shd w:val="clear" w:color="auto" w:fill="FFFFFF"/>
+        </w:rPr>
+        <w:t>2. INTRODUCTION</w:t>
+      </w:r>
+      <w:r>
+        <w:rPr>
+          <w:rFonts w:ascii="Segoe UI" w:hAnsi="Segoe UI" w:cs="Segoe UI"/>
+          <w:color w:val="404040"/>
+          <w:sz w:val="24"/>
+          <w:szCs w:val="24"/>
+          <w:shd w:val="clear" w:color="auto" w:fill="FFFFFF"/>
+        </w:rPr>
+        <w:t> ...............................................................................................................</w:t>
+      </w:r>
+      <w:r>
+        <w:rPr>
+          <w:rFonts w:ascii="Segoe UI" w:hAnsi="Segoe UI" w:cs="Segoe UI"/>
+          <w:color w:val="404040"/>
+          <w:sz w:val="24"/>
+          <w:szCs w:val="24"/>
+          <w:shd w:val="clear" w:color="auto" w:fill="FFFFFF"/>
+        </w:rPr>
+        <w:t>...............</w:t>
+      </w:r>
+      <w:r>
+        <w:rPr>
+          <w:rFonts w:ascii="Segoe UI" w:hAnsi="Segoe UI" w:cs="Segoe UI"/>
+          <w:color w:val="404040"/>
+          <w:sz w:val="24"/>
+          <w:szCs w:val="24"/>
+          <w:shd w:val="clear" w:color="auto" w:fill="FFFFFF"/>
+        </w:rPr>
+        <w:t xml:space="preserve">. </w:t>
+      </w:r>
+      <w:r>
+        <w:rPr>
+          <w:rFonts w:ascii="Segoe UI" w:hAnsi="Segoe UI" w:cs="Segoe UI"/>
+          <w:color w:val="404040"/>
+          <w:sz w:val="24"/>
+          <w:szCs w:val="24"/>
+          <w:shd w:val="clear" w:color="auto" w:fill="FFFFFF"/>
+        </w:rPr>
+        <w:t>1</w:t>
+      </w:r>
+    </w:p>
+    <w:p>
+      <w:pPr>
+        <w:ind w:left="360"/>
+        <w:rPr>
+          <w:rFonts w:ascii="Segoe UI" w:hAnsi="Segoe UI" w:cs="Segoe UI"/>
+          <w:color w:val="404040"/>
+          <w:sz w:val="24"/>
+          <w:szCs w:val="24"/>
+        </w:rPr>
+      </w:pPr>
+      <w:r>
+        <w:rPr>
+          <w:rStyle w:val="Strong"/>
+          <w:rFonts w:ascii="Segoe UI" w:hAnsi="Segoe UI" w:cs="Segoe UI"/>
+          <w:color w:val="404040"/>
+          <w:sz w:val="24"/>
+          <w:szCs w:val="24"/>
+          <w:shd w:val="clear" w:color="auto" w:fill="FFFFFF"/>
+        </w:rPr>
+        <w:t>3. PROBLEM STATEMENT</w:t>
+      </w:r>
+      <w:r>
+        <w:rPr>
+          <w:rFonts w:ascii="Segoe UI" w:hAnsi="Segoe UI" w:cs="Segoe UI"/>
+          <w:color w:val="404040"/>
+          <w:sz w:val="24"/>
+          <w:szCs w:val="24"/>
+          <w:shd w:val="clear" w:color="auto" w:fill="FFFFFF"/>
+        </w:rPr>
+        <w:t> ....................................................................................................</w:t>
+      </w:r>
+      <w:r>
+        <w:rPr>
+          <w:rFonts w:ascii="Segoe UI" w:hAnsi="Segoe UI" w:cs="Segoe UI"/>
+          <w:color w:val="404040"/>
+          <w:sz w:val="24"/>
+          <w:szCs w:val="24"/>
+          <w:shd w:val="clear" w:color="auto" w:fill="FFFFFF"/>
+        </w:rPr>
+        <w:t>............</w:t>
+      </w:r>
+      <w:r>
+        <w:rPr>
+          <w:rFonts w:ascii="Segoe UI" w:hAnsi="Segoe UI" w:cs="Segoe UI"/>
+          <w:color w:val="404040"/>
+          <w:sz w:val="24"/>
+          <w:szCs w:val="24"/>
+          <w:shd w:val="clear" w:color="auto" w:fill="FFFFFF"/>
+        </w:rPr>
+        <w:t xml:space="preserve">. </w:t>
+      </w:r>
+      <w:r>
+        <w:rPr>
+          <w:rFonts w:ascii="Segoe UI" w:hAnsi="Segoe UI" w:cs="Segoe UI"/>
+          <w:color w:val="404040"/>
+          <w:sz w:val="24"/>
+          <w:szCs w:val="24"/>
+          <w:shd w:val="clear" w:color="auto" w:fill="FFFFFF"/>
+        </w:rPr>
+        <w:t>2</w:t>
+      </w:r>
+    </w:p>
+    <w:p>
+      <w:pPr>
+        <w:ind w:left="360"/>
+        <w:rPr>
+          <w:rFonts w:ascii="Segoe UI" w:hAnsi="Segoe UI" w:cs="Segoe UI"/>
+          <w:color w:val="404040"/>
+          <w:sz w:val="24"/>
+          <w:szCs w:val="24"/>
+        </w:rPr>
+      </w:pPr>
+      <w:r>
+        <w:rPr>
+          <w:rStyle w:val="Strong"/>
+          <w:rFonts w:ascii="Segoe UI" w:hAnsi="Segoe UI" w:cs="Segoe UI"/>
+          <w:color w:val="404040"/>
+          <w:sz w:val="24"/>
+          <w:szCs w:val="24"/>
+          <w:shd w:val="clear" w:color="auto" w:fill="FFFFFF"/>
+        </w:rPr>
+        <w:t>4. LITERATURE REVIEW</w:t>
+      </w:r>
+      <w:r>
+        <w:rPr>
+          <w:rFonts w:ascii="Segoe UI" w:hAnsi="Segoe UI" w:cs="Segoe UI"/>
+          <w:color w:val="404040"/>
+          <w:sz w:val="24"/>
+          <w:szCs w:val="24"/>
+          <w:shd w:val="clear" w:color="auto" w:fill="FFFFFF"/>
+        </w:rPr>
+        <w:t> ......................................................................................................</w:t>
+      </w:r>
+      <w:r>
+        <w:rPr>
+          <w:rFonts w:ascii="Segoe UI" w:hAnsi="Segoe UI" w:cs="Segoe UI"/>
+          <w:color w:val="404040"/>
+          <w:sz w:val="24"/>
+          <w:szCs w:val="24"/>
+          <w:shd w:val="clear" w:color="auto" w:fill="FFFFFF"/>
+        </w:rPr>
+        <w:t>...............</w:t>
+      </w:r>
+      <w:r>
+        <w:rPr>
+          <w:rFonts w:ascii="Segoe UI" w:hAnsi="Segoe UI" w:cs="Segoe UI"/>
+          <w:color w:val="404040"/>
+          <w:sz w:val="24"/>
+          <w:szCs w:val="24"/>
+          <w:shd w:val="clear" w:color="auto" w:fill="FFFFFF"/>
+        </w:rPr>
+        <w:t xml:space="preserve"> </w:t>
+      </w:r>
+      <w:r>
+        <w:rPr>
+          <w:rFonts w:ascii="Segoe UI" w:hAnsi="Segoe UI" w:cs="Segoe UI"/>
+          <w:color w:val="404040"/>
+          <w:sz w:val="24"/>
+          <w:szCs w:val="24"/>
+          <w:shd w:val="clear" w:color="auto" w:fill="FFFFFF"/>
+        </w:rPr>
+        <w:t>3</w:t>
+      </w:r>
+    </w:p>
+    <w:p>
+      <w:pPr>
+        <w:ind w:left="360"/>
+        <w:rPr>
+          <w:rFonts w:ascii="Segoe UI" w:hAnsi="Segoe UI" w:cs="Segoe UI"/>
+          <w:color w:val="404040"/>
+          <w:sz w:val="24"/>
+          <w:szCs w:val="24"/>
+        </w:rPr>
+      </w:pPr>
+      <w:r>
+        <w:rPr>
+          <w:shd w:val="clear" w:color="auto" w:fill="FFFFFF"/>
+        </w:rPr>
+        <w:t> </w:t>
+      </w:r>
+      <w:r>
+        <w:rPr>
+          <w:shd w:val="clear" w:color="auto" w:fill="FFFFFF"/>
+        </w:rPr>
+        <w:t> </w:t>
+      </w:r>
+      <w:r>
+        <w:rPr>
+          <w:rFonts w:ascii="Segoe UI" w:hAnsi="Segoe UI" w:cs="Segoe UI"/>
+          <w:color w:val="404040"/>
+          <w:sz w:val="24"/>
+          <w:szCs w:val="24"/>
+          <w:shd w:val="clear" w:color="auto" w:fill="FFFFFF"/>
+        </w:rPr>
+        <w:t>4.1 A Systematic Mapping Study on Contract-Based Software Design...............</w:t>
+      </w:r>
+      <w:r>
+        <w:rPr>
+          <w:rFonts w:ascii="Segoe UI" w:hAnsi="Segoe UI" w:cs="Segoe UI"/>
+          <w:color w:val="404040"/>
+          <w:sz w:val="24"/>
+          <w:szCs w:val="24"/>
+          <w:shd w:val="clear" w:color="auto" w:fill="FFFFFF"/>
+        </w:rPr>
+        <w:t>.....</w:t>
+      </w:r>
+      <w:r>
+        <w:rPr>
+          <w:rFonts w:ascii="Segoe UI" w:hAnsi="Segoe UI" w:cs="Segoe UI"/>
+          <w:color w:val="404040"/>
+          <w:sz w:val="24"/>
+          <w:szCs w:val="24"/>
+          <w:shd w:val="clear" w:color="auto" w:fill="FFFFFF"/>
+        </w:rPr>
+        <w:t xml:space="preserve">. </w:t>
+      </w:r>
+      <w:r>
+        <w:rPr>
+          <w:rFonts w:ascii="Segoe UI" w:hAnsi="Segoe UI" w:cs="Segoe UI"/>
+          <w:color w:val="404040"/>
+          <w:sz w:val="24"/>
+          <w:szCs w:val="24"/>
+          <w:shd w:val="clear" w:color="auto" w:fill="FFFFFF"/>
+        </w:rPr>
+        <w:t>3</w:t>
+      </w:r>
+    </w:p>
+    <w:p>
+      <w:pPr>
+        <w:ind w:left="360"/>
+        <w:rPr>
+          <w:rFonts w:ascii="Segoe UI" w:hAnsi="Segoe UI" w:cs="Segoe UI"/>
+          <w:color w:val="404040"/>
+          <w:sz w:val="24"/>
+          <w:szCs w:val="24"/>
+        </w:rPr>
+      </w:pPr>
+      <w:r>
+        <w:rPr>
+          <w:shd w:val="clear" w:color="auto" w:fill="FFFFFF"/>
+        </w:rPr>
+        <w:t> </w:t>
+      </w:r>
+      <w:r>
+        <w:rPr>
+          <w:shd w:val="clear" w:color="auto" w:fill="FFFFFF"/>
+        </w:rPr>
+        <w:t> </w:t>
+      </w:r>
+      <w:r>
+        <w:rPr>
+          <w:rFonts w:ascii="Segoe UI" w:hAnsi="Segoe UI" w:cs="Segoe UI"/>
+          <w:color w:val="404040"/>
+          <w:sz w:val="24"/>
+          <w:szCs w:val="24"/>
+          <w:shd w:val="clear" w:color="auto" w:fill="FFFFFF"/>
+        </w:rPr>
+        <w:t>4.2 Applying Design by Contract: Insights from Engineering Practice .......................</w:t>
+      </w:r>
+      <w:r>
+        <w:rPr>
+          <w:rFonts w:ascii="Segoe UI" w:hAnsi="Segoe UI" w:cs="Segoe UI"/>
+          <w:color w:val="404040"/>
+          <w:sz w:val="24"/>
+          <w:szCs w:val="24"/>
+          <w:shd w:val="clear" w:color="auto" w:fill="FFFFFF"/>
+        </w:rPr>
+        <w:t>3</w:t>
+      </w:r>
+    </w:p>
+    <w:p>
+      <w:pPr>
+        <w:ind w:left="360"/>
+        <w:rPr>
+          <w:rFonts w:ascii="Segoe UI" w:hAnsi="Segoe UI" w:cs="Segoe UI"/>
+          <w:color w:val="404040"/>
+          <w:sz w:val="24"/>
+          <w:szCs w:val="24"/>
+        </w:rPr>
+      </w:pPr>
+      <w:r>
+        <w:rPr>
+          <w:rFonts w:ascii="Segoe UI" w:hAnsi="Segoe UI" w:cs="Segoe UI"/>
+          <w:color w:val="404040"/>
+          <w:sz w:val="24"/>
+          <w:szCs w:val="24"/>
+        </w:rPr>
+        <w:t xml:space="preserve">       </w:t>
+      </w:r>
+      <w:r>
+        <w:rPr>
+          <w:rFonts w:ascii="Segoe UI" w:hAnsi="Segoe UI" w:cs="Segoe UI"/>
+          <w:color w:val="404040"/>
+          <w:sz w:val="24"/>
+          <w:szCs w:val="24"/>
+          <w:shd w:val="clear" w:color="auto" w:fill="FFFFFF"/>
+        </w:rPr>
+        <w:t>4.3 Ontology-Based Library Management: Building a Semantic LMS ........................</w:t>
+      </w:r>
+      <w:r>
+        <w:rPr>
+          <w:rFonts w:ascii="Segoe UI" w:hAnsi="Segoe UI" w:cs="Segoe UI"/>
+          <w:color w:val="404040"/>
+          <w:sz w:val="24"/>
+          <w:szCs w:val="24"/>
+          <w:shd w:val="clear" w:color="auto" w:fill="FFFFFF"/>
+        </w:rPr>
+        <w:t>4</w:t>
+      </w:r>
+    </w:p>
+    <w:p>
+      <w:pPr>
+        <w:ind w:left="360"/>
+        <w:rPr>
+          <w:rFonts w:ascii="Segoe UI" w:hAnsi="Segoe UI" w:cs="Segoe UI"/>
+          <w:color w:val="404040"/>
+          <w:sz w:val="24"/>
+          <w:szCs w:val="24"/>
+          <w:shd w:val="clear" w:color="auto" w:fill="FFFFFF"/>
+        </w:rPr>
+      </w:pPr>
+      <w:r>
+        <w:rPr>
+          <w:rStyle w:val="Strong"/>
+          <w:rFonts w:ascii="Segoe UI" w:hAnsi="Segoe UI" w:cs="Segoe UI"/>
+          <w:color w:val="404040"/>
+          <w:sz w:val="24"/>
+          <w:szCs w:val="24"/>
+          <w:shd w:val="clear" w:color="auto" w:fill="FFFFFF"/>
+        </w:rPr>
+        <w:t>5. SYSTEM ARCHITECTURE</w:t>
+      </w:r>
+      <w:r>
+        <w:rPr>
+          <w:rFonts w:ascii="Segoe UI" w:hAnsi="Segoe UI" w:cs="Segoe UI"/>
+          <w:color w:val="404040"/>
+          <w:sz w:val="24"/>
+          <w:szCs w:val="24"/>
+          <w:shd w:val="clear" w:color="auto" w:fill="FFFFFF"/>
+        </w:rPr>
+        <w:t> ..................................................................................................</w:t>
+      </w:r>
+      <w:r>
+        <w:rPr>
+          <w:rFonts w:ascii="Segoe UI" w:hAnsi="Segoe UI" w:cs="Segoe UI"/>
+          <w:color w:val="404040"/>
+          <w:sz w:val="24"/>
+          <w:szCs w:val="24"/>
+          <w:shd w:val="clear" w:color="auto" w:fill="FFFFFF"/>
+        </w:rPr>
+        <w:t>............</w:t>
+      </w:r>
+      <w:r>
+        <w:rPr>
+          <w:rFonts w:ascii="Segoe UI" w:hAnsi="Segoe UI" w:cs="Segoe UI"/>
+          <w:color w:val="404040"/>
+          <w:sz w:val="24"/>
+          <w:szCs w:val="24"/>
+          <w:shd w:val="clear" w:color="auto" w:fill="FFFFFF"/>
+        </w:rPr>
+        <w:t xml:space="preserve"> </w:t>
+      </w:r>
+      <w:r>
+        <w:rPr>
+          <w:rFonts w:ascii="Segoe UI" w:hAnsi="Segoe UI" w:cs="Segoe UI"/>
+          <w:color w:val="404040"/>
+          <w:sz w:val="24"/>
+          <w:szCs w:val="24"/>
+          <w:shd w:val="clear" w:color="auto" w:fill="FFFFFF"/>
+        </w:rPr>
+        <w:t>5</w:t>
+      </w:r>
+    </w:p>
+    <w:p>
+      <w:pPr>
+        <w:tabs>
+          <w:tab w:val="left" w:pos="768"/>
+        </w:tabs>
+        <w:ind w:left="360"/>
+        <w:rPr>
+          <w:rFonts w:ascii="Segoe UI" w:hAnsi="Segoe UI" w:cs="Segoe UI"/>
+          <w:color w:val="404040"/>
+          <w:sz w:val="24"/>
+          <w:szCs w:val="24"/>
+        </w:rPr>
+      </w:pPr>
+      <w:r>
+        <w:rPr>
+          <w:rFonts w:ascii="Segoe UI" w:hAnsi="Segoe UI" w:cs="Segoe UI"/>
+          <w:color w:val="404040"/>
+          <w:sz w:val="24"/>
+          <w:szCs w:val="24"/>
+        </w:rPr>
+        <w:tab/>
+        <w:t xml:space="preserve"> </w:t>
+      </w:r>
+      <w:r>
+        <w:rPr>
+          <w:rFonts w:ascii="Segoe UI" w:hAnsi="Segoe UI" w:cs="Segoe UI"/>
+          <w:color w:val="404040"/>
+          <w:sz w:val="24"/>
+          <w:szCs w:val="24"/>
+        </w:rPr>
+        <w:t>5.1</w:t>
+      </w:r>
+      <w:r>
+        <w:rPr>
+          <w:rFonts w:ascii="Segoe UI" w:hAnsi="Segoe UI" w:cs="Segoe UI"/>
+          <w:color w:val="404040"/>
+          <w:sz w:val="24"/>
+          <w:szCs w:val="24"/>
+        </w:rPr>
+        <w:tab/>
+        <w:t>Layered Architectural Model</w:t>
+      </w:r>
+      <w:r>
+        <w:rPr>
+          <w:rFonts w:ascii="Segoe UI" w:hAnsi="Segoe UI" w:cs="Segoe UI"/>
+          <w:color w:val="404040"/>
+          <w:sz w:val="24"/>
+          <w:szCs w:val="24"/>
+        </w:rPr>
+        <w:t>……………………………………………………………………... 5</w:t>
+      </w:r>
+    </w:p>
+    <w:p>
+      <w:pPr>
+        <w:tabs>
+          <w:tab w:val="left" w:pos="768"/>
+        </w:tabs>
+        <w:ind w:left="360"/>
+        <w:rPr>
+          <w:rFonts w:ascii="Segoe UI" w:hAnsi="Segoe UI" w:cs="Segoe UI"/>
+          <w:color w:val="404040"/>
+          <w:sz w:val="24"/>
+          <w:szCs w:val="24"/>
+        </w:rPr>
+      </w:pPr>
+      <w:r>
+        <w:rPr>
+          <w:rFonts w:ascii="Segoe UI" w:hAnsi="Segoe UI" w:cs="Segoe UI"/>
+          <w:color w:val="404040"/>
+          <w:sz w:val="24"/>
+          <w:szCs w:val="24"/>
+        </w:rPr>
+        <w:t xml:space="preserve">       </w:t>
+      </w:r>
+      <w:r>
+        <w:rPr>
+          <w:rFonts w:ascii="Segoe UI" w:hAnsi="Segoe UI" w:cs="Segoe UI"/>
+          <w:color w:val="404040"/>
+          <w:sz w:val="24"/>
+          <w:szCs w:val="24"/>
+        </w:rPr>
+        <w:t>5.2</w:t>
+      </w:r>
+      <w:r>
+        <w:rPr>
+          <w:rFonts w:ascii="Segoe UI" w:hAnsi="Segoe UI" w:cs="Segoe UI"/>
+          <w:color w:val="404040"/>
+          <w:sz w:val="24"/>
+          <w:szCs w:val="24"/>
+        </w:rPr>
+        <w:tab/>
+        <w:t>Data Persistence Strategy</w:t>
+      </w:r>
+      <w:r>
+        <w:rPr>
+          <w:rFonts w:ascii="Segoe UI" w:hAnsi="Segoe UI" w:cs="Segoe UI"/>
+          <w:color w:val="404040"/>
+          <w:sz w:val="24"/>
+          <w:szCs w:val="24"/>
+        </w:rPr>
+        <w:t>………………………………………………………………………….. 6</w:t>
+      </w:r>
+    </w:p>
+    <w:p>
+      <w:pPr>
+        <w:tabs>
+          <w:tab w:val="left" w:pos="768"/>
+        </w:tabs>
+        <w:ind w:left="360"/>
+        <w:rPr>
+          <w:rFonts w:ascii="Segoe UI" w:hAnsi="Segoe UI" w:cs="Segoe UI"/>
+          <w:color w:val="404040"/>
+          <w:sz w:val="24"/>
+          <w:szCs w:val="24"/>
+        </w:rPr>
+      </w:pPr>
+      <w:r>
+        <w:rPr>
+          <w:rFonts w:ascii="Segoe UI" w:hAnsi="Segoe UI" w:cs="Segoe UI"/>
+          <w:color w:val="404040"/>
+          <w:sz w:val="24"/>
+          <w:szCs w:val="24"/>
+        </w:rPr>
+        <w:t xml:space="preserve">      </w:t>
+      </w:r>
+      <w:r>
+        <w:t xml:space="preserve"> </w:t>
+      </w:r>
+      <w:r>
+        <w:rPr>
+          <w:rFonts w:ascii="Segoe UI" w:hAnsi="Segoe UI" w:cs="Segoe UI"/>
+          <w:color w:val="404040"/>
+          <w:sz w:val="24"/>
+          <w:szCs w:val="24"/>
+        </w:rPr>
+        <w:t>5.3</w:t>
+      </w:r>
+      <w:r>
+        <w:rPr>
+          <w:rFonts w:ascii="Segoe UI" w:hAnsi="Segoe UI" w:cs="Segoe UI"/>
+          <w:color w:val="404040"/>
+          <w:sz w:val="24"/>
+          <w:szCs w:val="24"/>
+        </w:rPr>
+        <w:tab/>
+        <w:t>Communication Flows</w:t>
+      </w:r>
+      <w:r>
+        <w:rPr>
+          <w:rFonts w:ascii="Segoe UI" w:hAnsi="Segoe UI" w:cs="Segoe UI"/>
+          <w:color w:val="404040"/>
+          <w:sz w:val="24"/>
+          <w:szCs w:val="24"/>
+        </w:rPr>
+        <w:t>……………………………………………………………………………….. 6</w:t>
+      </w:r>
+    </w:p>
+    <w:p>
+      <w:pPr>
+        <w:ind w:left="360"/>
+        <w:rPr>
+          <w:rFonts w:ascii="Segoe UI" w:hAnsi="Segoe UI" w:cs="Segoe UI"/>
+          <w:color w:val="404040"/>
+          <w:sz w:val="24"/>
+          <w:szCs w:val="24"/>
+          <w:shd w:val="clear" w:color="auto" w:fill="FFFFFF"/>
+        </w:rPr>
+      </w:pPr>
+      <w:r>
+        <w:rPr>
+          <w:rStyle w:val="Strong"/>
+          <w:rFonts w:ascii="Segoe UI" w:hAnsi="Segoe UI" w:cs="Segoe UI"/>
+          <w:color w:val="404040"/>
+          <w:sz w:val="24"/>
+          <w:szCs w:val="24"/>
+          <w:shd w:val="clear" w:color="auto" w:fill="FFFFFF"/>
+        </w:rPr>
+        <w:t>6. METHODOLOGY &amp; SYSTEM DESIGN</w:t>
+      </w:r>
+      <w:r>
+        <w:rPr>
+          <w:rFonts w:ascii="Segoe UI" w:hAnsi="Segoe UI" w:cs="Segoe UI"/>
+          <w:color w:val="404040"/>
+          <w:sz w:val="24"/>
+          <w:szCs w:val="24"/>
+          <w:shd w:val="clear" w:color="auto" w:fill="FFFFFF"/>
+        </w:rPr>
+        <w:t> ...............................................................................</w:t>
+      </w:r>
+      <w:r>
+        <w:rPr>
+          <w:rFonts w:ascii="Segoe UI" w:hAnsi="Segoe UI" w:cs="Segoe UI"/>
+          <w:color w:val="404040"/>
+          <w:sz w:val="24"/>
+          <w:szCs w:val="24"/>
+          <w:shd w:val="clear" w:color="auto" w:fill="FFFFFF"/>
+        </w:rPr>
+        <w:t>......</w:t>
+      </w:r>
+      <w:r>
+        <w:rPr>
+          <w:rFonts w:ascii="Segoe UI" w:hAnsi="Segoe UI" w:cs="Segoe UI"/>
+          <w:color w:val="404040"/>
+          <w:sz w:val="24"/>
+          <w:szCs w:val="24"/>
+          <w:shd w:val="clear" w:color="auto" w:fill="FFFFFF"/>
+        </w:rPr>
+        <w:t xml:space="preserve"> </w:t>
+      </w:r>
+      <w:r>
+        <w:rPr>
+          <w:rFonts w:ascii="Segoe UI" w:hAnsi="Segoe UI" w:cs="Segoe UI"/>
+          <w:color w:val="404040"/>
+          <w:sz w:val="24"/>
+          <w:szCs w:val="24"/>
+          <w:shd w:val="clear" w:color="auto" w:fill="FFFFFF"/>
+        </w:rPr>
+        <w:t>6</w:t>
+      </w:r>
+    </w:p>
+    <w:p>
+      <w:pPr>
+        <w:ind w:left="360"/>
+        <w:rPr>
+          <w:rFonts w:ascii="Segoe UI" w:hAnsi="Segoe UI" w:cs="Segoe UI"/>
+          <w:color w:val="404040"/>
+          <w:sz w:val="24"/>
+          <w:szCs w:val="24"/>
+        </w:rPr>
+      </w:pPr>
+      <w:r>
+        <w:rPr>
+          <w:shd w:val="clear" w:color="auto" w:fill="FFFFFF"/>
+        </w:rPr>
+        <w:t> </w:t>
+      </w:r>
+      <w:r>
+        <w:rPr>
+          <w:shd w:val="clear" w:color="auto" w:fill="FFFFFF"/>
+        </w:rPr>
+        <w:t> </w:t>
+      </w:r>
+      <w:r>
+        <w:rPr>
+          <w:rFonts w:ascii="Segoe UI" w:hAnsi="Segoe UI" w:cs="Segoe UI"/>
+          <w:color w:val="404040"/>
+          <w:sz w:val="24"/>
+          <w:szCs w:val="24"/>
+          <w:shd w:val="clear" w:color="auto" w:fill="FFFFFF"/>
+        </w:rPr>
+        <w:t>6.1 Requirements Analysis ..................................................................................</w:t>
+      </w:r>
+      <w:r>
+        <w:rPr>
+          <w:rFonts w:ascii="Segoe UI" w:hAnsi="Segoe UI" w:cs="Segoe UI"/>
+          <w:color w:val="404040"/>
+          <w:sz w:val="24"/>
+          <w:szCs w:val="24"/>
+          <w:shd w:val="clear" w:color="auto" w:fill="FFFFFF"/>
+        </w:rPr>
+        <w:t>.......................</w:t>
+      </w:r>
+      <w:r>
+        <w:rPr>
+          <w:rFonts w:ascii="Segoe UI" w:hAnsi="Segoe UI" w:cs="Segoe UI"/>
+          <w:color w:val="404040"/>
+          <w:sz w:val="24"/>
+          <w:szCs w:val="24"/>
+          <w:shd w:val="clear" w:color="auto" w:fill="FFFFFF"/>
+        </w:rPr>
+        <w:t xml:space="preserve">. </w:t>
+      </w:r>
+      <w:r>
+        <w:rPr>
+          <w:rFonts w:ascii="Segoe UI" w:hAnsi="Segoe UI" w:cs="Segoe UI"/>
+          <w:color w:val="404040"/>
+          <w:sz w:val="24"/>
+          <w:szCs w:val="24"/>
+          <w:shd w:val="clear" w:color="auto" w:fill="FFFFFF"/>
+        </w:rPr>
+        <w:t>6</w:t>
+      </w:r>
+    </w:p>
+    <w:p>
+      <w:pPr>
+        <w:ind w:left="360"/>
+        <w:rPr>
+          <w:rFonts w:ascii="Segoe UI" w:hAnsi="Segoe UI" w:cs="Segoe UI"/>
+          <w:color w:val="404040"/>
+          <w:sz w:val="24"/>
+          <w:szCs w:val="24"/>
+        </w:rPr>
+      </w:pPr>
+      <w:r>
+        <w:rPr>
+          <w:shd w:val="clear" w:color="auto" w:fill="FFFFFF"/>
+        </w:rPr>
+        <w:t> </w:t>
+      </w:r>
+      <w:r>
+        <w:rPr>
+          <w:shd w:val="clear" w:color="auto" w:fill="FFFFFF"/>
+        </w:rPr>
+        <w:t> </w:t>
+      </w:r>
+      <w:r>
+        <w:rPr>
+          <w:rFonts w:ascii="Segoe UI" w:hAnsi="Segoe UI" w:cs="Segoe UI"/>
+          <w:color w:val="404040"/>
+          <w:sz w:val="24"/>
+          <w:szCs w:val="24"/>
+          <w:shd w:val="clear" w:color="auto" w:fill="FFFFFF"/>
+        </w:rPr>
+        <w:t>6.2 Design by Contract Implementation .................................................................</w:t>
+      </w:r>
+      <w:r>
+        <w:rPr>
+          <w:rFonts w:ascii="Segoe UI" w:hAnsi="Segoe UI" w:cs="Segoe UI"/>
+          <w:color w:val="404040"/>
+          <w:sz w:val="24"/>
+          <w:szCs w:val="24"/>
+          <w:shd w:val="clear" w:color="auto" w:fill="FFFFFF"/>
+        </w:rPr>
+        <w:t>..............</w:t>
+      </w:r>
+      <w:r>
+        <w:rPr>
+          <w:rFonts w:ascii="Segoe UI" w:hAnsi="Segoe UI" w:cs="Segoe UI"/>
+          <w:color w:val="404040"/>
+          <w:sz w:val="24"/>
+          <w:szCs w:val="24"/>
+          <w:shd w:val="clear" w:color="auto" w:fill="FFFFFF"/>
+        </w:rPr>
+        <w:t xml:space="preserve"> </w:t>
+      </w:r>
+      <w:r>
+        <w:rPr>
+          <w:rFonts w:ascii="Segoe UI" w:hAnsi="Segoe UI" w:cs="Segoe UI"/>
+          <w:color w:val="404040"/>
+          <w:sz w:val="24"/>
+          <w:szCs w:val="24"/>
+          <w:shd w:val="clear" w:color="auto" w:fill="FFFFFF"/>
+        </w:rPr>
+        <w:t>6</w:t>
+      </w:r>
+    </w:p>
+    <w:p>
+      <w:pPr>
+        <w:ind w:left="360"/>
+        <w:rPr>
+          <w:rFonts w:ascii="Segoe UI" w:hAnsi="Segoe UI" w:cs="Segoe UI"/>
+          <w:color w:val="404040"/>
+          <w:sz w:val="24"/>
+          <w:szCs w:val="24"/>
+        </w:rPr>
+      </w:pPr>
+      <w:r>
+        <w:rPr>
+          <w:shd w:val="clear" w:color="auto" w:fill="FFFFFF"/>
+        </w:rPr>
+        <w:t> </w:t>
+      </w:r>
+      <w:r>
+        <w:rPr>
+          <w:shd w:val="clear" w:color="auto" w:fill="FFFFFF"/>
+        </w:rPr>
+        <w:t> </w:t>
+      </w:r>
+      <w:r>
+        <w:rPr>
+          <w:rFonts w:ascii="Segoe UI" w:hAnsi="Segoe UI" w:cs="Segoe UI"/>
+          <w:color w:val="404040"/>
+          <w:sz w:val="24"/>
+          <w:szCs w:val="24"/>
+          <w:shd w:val="clear" w:color="auto" w:fill="FFFFFF"/>
+        </w:rPr>
+        <w:t>6.3 System Modeling with UML .............................................................................</w:t>
+      </w:r>
+      <w:r>
+        <w:rPr>
+          <w:rFonts w:ascii="Segoe UI" w:hAnsi="Segoe UI" w:cs="Segoe UI"/>
+          <w:color w:val="404040"/>
+          <w:sz w:val="24"/>
+          <w:szCs w:val="24"/>
+          <w:shd w:val="clear" w:color="auto" w:fill="FFFFFF"/>
+        </w:rPr>
+        <w:t>...................</w:t>
+      </w:r>
+      <w:r>
+        <w:rPr>
+          <w:rFonts w:ascii="Segoe UI" w:hAnsi="Segoe UI" w:cs="Segoe UI"/>
+          <w:color w:val="404040"/>
+          <w:sz w:val="24"/>
+          <w:szCs w:val="24"/>
+          <w:shd w:val="clear" w:color="auto" w:fill="FFFFFF"/>
+        </w:rPr>
+        <w:t xml:space="preserve"> </w:t>
+      </w:r>
+      <w:r>
+        <w:rPr>
+          <w:rFonts w:ascii="Segoe UI" w:hAnsi="Segoe UI" w:cs="Segoe UI"/>
+          <w:color w:val="404040"/>
+          <w:sz w:val="24"/>
+          <w:szCs w:val="24"/>
+          <w:shd w:val="clear" w:color="auto" w:fill="FFFFFF"/>
+        </w:rPr>
+        <w:t>7</w:t>
+      </w:r>
+    </w:p>
+    <w:p>
+      <w:pPr>
+        <w:ind w:left="360"/>
+        <w:rPr>
+          <w:rFonts w:ascii="Segoe UI" w:hAnsi="Segoe UI" w:cs="Segoe UI"/>
+          <w:color w:val="404040"/>
+          <w:sz w:val="24"/>
+          <w:szCs w:val="24"/>
+        </w:rPr>
+      </w:pPr>
+      <w:r>
+        <w:rPr>
+          <w:rStyle w:val="Strong"/>
+          <w:rFonts w:ascii="Segoe UI" w:hAnsi="Segoe UI" w:cs="Segoe UI"/>
+          <w:color w:val="404040"/>
+          <w:sz w:val="24"/>
+          <w:szCs w:val="24"/>
+          <w:shd w:val="clear" w:color="auto" w:fill="FFFFFF"/>
+        </w:rPr>
+        <w:t>7. RESULTS &amp; DISCUSSION</w:t>
+      </w:r>
+      <w:r>
+        <w:rPr>
+          <w:rFonts w:ascii="Segoe UI" w:hAnsi="Segoe UI" w:cs="Segoe UI"/>
+          <w:color w:val="404040"/>
+          <w:sz w:val="24"/>
+          <w:szCs w:val="24"/>
+          <w:shd w:val="clear" w:color="auto" w:fill="FFFFFF"/>
+        </w:rPr>
+        <w:t> ................................................................................................</w:t>
+      </w:r>
+      <w:r>
+        <w:rPr>
+          <w:rFonts w:ascii="Segoe UI" w:hAnsi="Segoe UI" w:cs="Segoe UI"/>
+          <w:color w:val="404040"/>
+          <w:sz w:val="24"/>
+          <w:szCs w:val="24"/>
+          <w:shd w:val="clear" w:color="auto" w:fill="FFFFFF"/>
+        </w:rPr>
+        <w:t>...........</w:t>
+      </w:r>
+      <w:r>
+        <w:rPr>
+          <w:rFonts w:ascii="Segoe UI" w:hAnsi="Segoe UI" w:cs="Segoe UI"/>
+          <w:color w:val="404040"/>
+          <w:sz w:val="24"/>
+          <w:szCs w:val="24"/>
+          <w:shd w:val="clear" w:color="auto" w:fill="FFFFFF"/>
+        </w:rPr>
+        <w:t xml:space="preserve"> 1</w:t>
+      </w:r>
+      <w:r>
+        <w:rPr>
+          <w:rFonts w:ascii="Segoe UI" w:hAnsi="Segoe UI" w:cs="Segoe UI"/>
+          <w:color w:val="404040"/>
+          <w:sz w:val="24"/>
+          <w:szCs w:val="24"/>
+          <w:shd w:val="clear" w:color="auto" w:fill="FFFFFF"/>
+        </w:rPr>
+        <w:t>4</w:t>
+      </w:r>
+    </w:p>
+    <w:p>
+      <w:pPr>
+        <w:ind w:left="360"/>
+        <w:rPr>
+          <w:rFonts w:ascii="Segoe UI" w:hAnsi="Segoe UI" w:cs="Segoe UI"/>
+          <w:color w:val="404040"/>
+          <w:sz w:val="24"/>
+          <w:szCs w:val="24"/>
+        </w:rPr>
+      </w:pPr>
+      <w:r>
+        <w:rPr>
+          <w:rStyle w:val="Strong"/>
+          <w:rFonts w:ascii="Segoe UI" w:hAnsi="Segoe UI" w:cs="Segoe UI"/>
+          <w:color w:val="404040"/>
+          <w:sz w:val="24"/>
+          <w:szCs w:val="24"/>
+          <w:shd w:val="clear" w:color="auto" w:fill="FFFFFF"/>
+        </w:rPr>
+        <w:t>8. CONCLUSION &amp; FUTURE WORK</w:t>
+      </w:r>
+      <w:r>
+        <w:rPr>
+          <w:rFonts w:ascii="Segoe UI" w:hAnsi="Segoe UI" w:cs="Segoe UI"/>
+          <w:color w:val="404040"/>
+          <w:sz w:val="24"/>
+          <w:szCs w:val="24"/>
+          <w:shd w:val="clear" w:color="auto" w:fill="FFFFFF"/>
+        </w:rPr>
+        <w:t> ...................................................................................</w:t>
+      </w:r>
+      <w:r>
+        <w:rPr>
+          <w:rFonts w:ascii="Segoe UI" w:hAnsi="Segoe UI" w:cs="Segoe UI"/>
+          <w:color w:val="404040"/>
+          <w:sz w:val="24"/>
+          <w:szCs w:val="24"/>
+          <w:shd w:val="clear" w:color="auto" w:fill="FFFFFF"/>
+        </w:rPr>
+        <w:t>........</w:t>
+      </w:r>
+      <w:r>
+        <w:rPr>
+          <w:rFonts w:ascii="Segoe UI" w:hAnsi="Segoe UI" w:cs="Segoe UI"/>
+          <w:color w:val="404040"/>
+          <w:sz w:val="24"/>
+          <w:szCs w:val="24"/>
+          <w:shd w:val="clear" w:color="auto" w:fill="FFFFFF"/>
+        </w:rPr>
+        <w:t xml:space="preserve"> 1</w:t>
+      </w:r>
+      <w:r>
+        <w:rPr>
+          <w:rFonts w:ascii="Segoe UI" w:hAnsi="Segoe UI" w:cs="Segoe UI"/>
+          <w:color w:val="404040"/>
+          <w:sz w:val="24"/>
+          <w:szCs w:val="24"/>
+          <w:shd w:val="clear" w:color="auto" w:fill="FFFFFF"/>
+        </w:rPr>
+        <w:t>7</w:t>
+      </w:r>
+    </w:p>
+    <w:p>
+      <w:pPr>
+        <w:ind w:left="360"/>
+        <w:rPr>
+          <w:sz w:val="24"/>
+          <w:szCs w:val="24"/>
+          <w:shd w:val="clear" w:color="auto" w:fill="FFFFFF"/>
+        </w:rPr>
+        <w:sectPr>
+          <w:footerReference w:type="default" r:id="rId8"/>
+          <w:pgSz w:w="12240" w:h="15840"/>
+          <w:pgMar w:top="1440" w:right="1440" w:bottom="1440" w:left="1440" w:header="708" w:footer="708" w:gutter="0"/>
+          <w:pgBorders w:offsetFrom="page">
+            <w:top w:val="single" w:sz="6" w:space="24" w:color="auto"/>
+            <w:left w:val="single" w:sz="6" w:space="24" w:color="auto"/>
+            <w:bottom w:val="single" w:sz="6" w:space="24" w:color="auto"/>
+            <w:right w:val="single" w:sz="6" w:space="24" w:color="auto"/>
+          </w:pgBorders>
+          <w:pgNumType w:start="0"/>
+          <w:cols w:space="708"/>
+          <w:titlePg/>
+          <w:docGrid w:linePitch="360"/>
+        </w:sectPr>
+      </w:pPr>
+      <w:r>
+        <w:rPr>
+          <w:rStyle w:val="Strong"/>
+          <w:rFonts w:ascii="Segoe UI" w:hAnsi="Segoe UI" w:cs="Segoe UI"/>
+          <w:color w:val="404040"/>
+          <w:sz w:val="24"/>
+          <w:szCs w:val="24"/>
+          <w:shd w:val="clear" w:color="auto" w:fill="FFFFFF"/>
+        </w:rPr>
+        <w:t>9. REFERENCES</w:t>
+      </w:r>
+      <w:r>
+        <w:rPr>
+          <w:rFonts w:ascii="Segoe UI" w:hAnsi="Segoe UI" w:cs="Segoe UI"/>
+          <w:color w:val="404040"/>
+          <w:sz w:val="24"/>
+          <w:szCs w:val="24"/>
+          <w:shd w:val="clear" w:color="auto" w:fill="FFFFFF"/>
+        </w:rPr>
+        <w:t> .................................................................................................................................</w:t>
+      </w:r>
+      <w:r>
+        <w:rPr>
+          <w:rFonts w:ascii="Segoe UI" w:hAnsi="Segoe UI" w:cs="Segoe UI"/>
+          <w:color w:val="404040"/>
+          <w:sz w:val="24"/>
+          <w:szCs w:val="24"/>
+          <w:shd w:val="clear" w:color="auto" w:fill="FFFFFF"/>
+        </w:rPr>
+        <w:t>..</w:t>
+      </w:r>
+      <w:r>
+        <w:rPr>
+          <w:rFonts w:ascii="Segoe UI" w:hAnsi="Segoe UI" w:cs="Segoe UI"/>
+          <w:color w:val="404040"/>
+          <w:sz w:val="24"/>
+          <w:szCs w:val="24"/>
+          <w:shd w:val="clear" w:color="auto" w:fill="FFFFFF"/>
+        </w:rPr>
+        <w:t>...1</w:t>
+      </w:r>
+      <w:r>
+        <w:rPr>
+          <w:rFonts w:ascii="Segoe UI" w:hAnsi="Segoe UI" w:cs="Segoe UI"/>
+          <w:color w:val="404040"/>
+          <w:sz w:val="24"/>
+          <w:szCs w:val="24"/>
+          <w:shd w:val="clear" w:color="auto" w:fill="FFFFFF"/>
+        </w:rPr>
+        <w:t>7</w:t>
+      </w:r>
+    </w:p>
+    <w:p>
+      <w:pPr>
+        <w:spacing w:line="360" w:lineRule="auto"/>
+        <w:jc w:val="both"/>
+        <w:rPr>
+          <w:rFonts w:ascii="Times New Roman" w:hAnsi="Times New Roman" w:cs="Times New Roman"/>
+          <w:b/>
+          <w:bCs/>
+          <w:sz w:val="2"/>
+          <w:szCs w:val="2"/>
         </w:rPr>
       </w:pPr>
     </w:p>
@@ -597,18 +1515,7 @@
           <w:sz w:val="24"/>
           <w:szCs w:val="24"/>
         </w:rPr>
-        <w:lastRenderedPageBreak/>
-        <w:t>A</w:t>
-      </w:r>
-      <w:r>
-        <w:rPr>
-          <w:rFonts w:ascii="Times New Roman" w:hAnsi="Times New Roman" w:cs="Times New Roman"/>
-          <w:b/>
-          <w:bCs/>
-          <w:sz w:val="24"/>
-          <w:szCs w:val="24"/>
-        </w:rPr>
-        <w:t>BSTRACT</w:t>
+        <w:t>ABSTRACT</w:t>
       </w:r>
     </w:p>
     <w:p>
@@ -657,29 +1564,24 @@
           <w:szCs w:val="24"/>
         </w:rPr>
       </w:pPr>
-      <w:r>
-        <w:rPr>
-          <w:rFonts w:ascii="Times New Roman" w:hAnsi="Times New Roman" w:cs="Times New Roman"/>
-          <w:b/>
-          <w:bCs/>
-          <w:sz w:val="24"/>
-          <w:szCs w:val="24"/>
-        </w:rPr>
-        <w:t>Keywords:</w:t>
-      </w:r>
-      <w:r>
-        <w:rPr>
-          <w:rFonts w:ascii="Times New Roman" w:hAnsi="Times New Roman" w:cs="Times New Roman"/>
-          <w:b/>
-          <w:bCs/>
-          <w:sz w:val="24"/>
-          <w:szCs w:val="24"/>
-        </w:rPr>
-        <w:t xml:space="preserve"> </w:t>
-      </w:r>
-      <w:r>
-        <w:rPr>
-          <w:rFonts w:ascii="Times New Roman" w:hAnsi="Times New Roman" w:cs="Times New Roman"/>
+      <w:bookmarkStart w:id="0" w:name="_Hlk203687693"/>
+      <w:r>
+        <w:rPr>
+          <w:rFonts w:ascii="Times New Roman" w:hAnsi="Times New Roman" w:cs="Times New Roman"/>
+          <w:b/>
+          <w:bCs/>
+          <w:i/>
+          <w:iCs/>
+          <w:sz w:val="24"/>
+          <w:szCs w:val="24"/>
+        </w:rPr>
+        <w:t xml:space="preserve">Keywords: </w:t>
+      </w:r>
+      <w:r>
+        <w:rPr>
+          <w:rFonts w:ascii="Times New Roman" w:hAnsi="Times New Roman" w:cs="Times New Roman"/>
+          <w:i/>
+          <w:iCs/>
           <w:sz w:val="24"/>
           <w:szCs w:val="24"/>
         </w:rPr>
@@ -689,6 +1591,8 @@
       <w:r>
         <w:rPr>
           <w:rFonts w:ascii="Times New Roman" w:hAnsi="Times New Roman" w:cs="Times New Roman"/>
+          <w:i/>
+          <w:iCs/>
           <w:sz w:val="24"/>
           <w:szCs w:val="24"/>
         </w:rPr>
@@ -698,22 +1602,30 @@
       <w:r>
         <w:rPr>
           <w:rFonts w:ascii="Times New Roman" w:hAnsi="Times New Roman" w:cs="Times New Roman"/>
-          <w:sz w:val="24"/>
-          <w:szCs w:val="24"/>
-        </w:rPr>
-        <w:t>), MongoDB Atlas, Flask API, React.js Frontend, Book Loan Management, User Feedback System, Borrowing Constraints, Fine Calculation Logic, User Authentication, UML Design.</w:t>
-      </w:r>
-    </w:p>
-    <w:p>
-      <w:pPr>
-        <w:spacing w:line="360" w:lineRule="auto"/>
-        <w:jc w:val="both"/>
-        <w:rPr>
-          <w:rFonts w:ascii="Times New Roman" w:hAnsi="Times New Roman" w:cs="Times New Roman"/>
-          <w:b/>
-          <w:bCs/>
-          <w:sz w:val="2"/>
-          <w:szCs w:val="2"/>
+          <w:i/>
+          <w:iCs/>
+          <w:sz w:val="24"/>
+          <w:szCs w:val="24"/>
+        </w:rPr>
+        <w:t>), MongoDB Atlas, Flask API, React.js Frontend, Book Loan Management, User Feedback System, Borrowing Constraints, Fine Calculation Logic, User Authentication, UML Design</w:t>
+      </w:r>
+      <w:bookmarkEnd w:id="0"/>
+      <w:r>
+        <w:rPr>
+          <w:rFonts w:ascii="Times New Roman" w:hAnsi="Times New Roman" w:cs="Times New Roman"/>
+          <w:sz w:val="24"/>
+          <w:szCs w:val="24"/>
+        </w:rPr>
+        <w:t>.</w:t>
+      </w:r>
+    </w:p>
+    <w:p>
+      <w:pPr>
+        <w:jc w:val="both"/>
+        <w:rPr>
+          <w:rFonts w:ascii="Times New Roman" w:hAnsi="Times New Roman" w:cs="Times New Roman"/>
+          <w:sz w:val="4"/>
+          <w:szCs w:val="4"/>
         </w:rPr>
       </w:pPr>
     </w:p>
@@ -786,34 +1698,10 @@
           <w:b/>
           <w:bCs/>
         </w:rPr>
-        <w:t>Design by Contract (</w:t>
-      </w:r>
-      <w:proofErr w:type="spellStart"/>
-      <w:r>
-        <w:rPr>
-          <w:b/>
-          <w:bCs/>
-        </w:rPr>
-        <w:t>DbC</w:t>
-      </w:r>
-      <w:proofErr w:type="spellEnd"/>
-      <w:r>
-        <w:rPr>
-          <w:b/>
-          <w:bCs/>
-        </w:rPr>
-        <w:t>)</w:t>
-      </w:r>
-      <w:r>
-        <w:t xml:space="preserve"> principles and a layered software architecture. </w:t>
-      </w:r>
-      <w:proofErr w:type="spellStart"/>
-      <w:r>
-        <w:t>DbC</w:t>
-      </w:r>
-      <w:proofErr w:type="spellEnd"/>
-      <w:r>
-        <w:t xml:space="preserve"> ensures correctness by defining precise preconditions, postconditions, and invariants for all critical operations, making the system easier to test, maintain, and extend. The layered architecture separates the presentation, service, and data layers, which enhances modularity and simplifies future development.</w:t>
+        <w:t>Design by Contract (DbC)</w:t>
+      </w:r>
+      <w:r>
+        <w:t xml:space="preserve"> principles and a layered software architecture. DbC ensures correctness by defining precise preconditions, postconditions, and invariants for all critical operations, making the system easier to test, maintain, and extend. The layered architecture separates the presentation, service, and data layers, which enhances modularity and simplifies future development.</w:t>
       </w:r>
     </w:p>
     <w:p>
@@ -943,17 +1831,6 @@
         <w:jc w:val="both"/>
         <w:rPr>
           <w:rFonts w:ascii="Times New Roman" w:hAnsi="Times New Roman" w:cs="Times New Roman"/>
-          <w:sz w:val="24"/>
-          <w:szCs w:val="24"/>
-        </w:rPr>
-      </w:pPr>
-    </w:p>
-    <w:p>
-      <w:pPr>
-        <w:spacing w:line="360" w:lineRule="auto"/>
-        <w:jc w:val="both"/>
-        <w:rPr>
-          <w:rFonts w:ascii="Times New Roman" w:hAnsi="Times New Roman" w:cs="Times New Roman"/>
           <w:sz w:val="2"/>
           <w:szCs w:val="2"/>
         </w:rPr>
@@ -995,6 +1872,7 @@
           <w:sz w:val="24"/>
           <w:szCs w:val="24"/>
         </w:rPr>
+        <w:lastRenderedPageBreak/>
         <w:t>L</w:t>
       </w:r>
       <w:r>
@@ -1024,43 +1902,7 @@
           <w:sz w:val="24"/>
           <w:szCs w:val="24"/>
         </w:rPr>
-        <w:t>Design by Contract (</w:t>
-      </w:r>
-      <w:proofErr w:type="spellStart"/>
-      <w:r>
-        <w:rPr>
-          <w:rFonts w:ascii="Times New Roman" w:hAnsi="Times New Roman" w:cs="Times New Roman"/>
-          <w:sz w:val="24"/>
-          <w:szCs w:val="24"/>
-        </w:rPr>
-        <w:t>DbC</w:t>
-      </w:r>
-      <w:proofErr w:type="spellEnd"/>
-      <w:r>
-        <w:rPr>
-          <w:rFonts w:ascii="Times New Roman" w:hAnsi="Times New Roman" w:cs="Times New Roman"/>
-          <w:sz w:val="24"/>
-          <w:szCs w:val="24"/>
-        </w:rPr>
-        <w:t xml:space="preserve">) has emerged as a powerful methodology in software engineering, offering formal guarantees about program behavior through well-defined contracts. This literature review examines key research contributions that explore contract-based development, practical implementation techniques, and alternative architectural models for Library Management Systems (LMS). The review highlights the relevance of </w:t>
-      </w:r>
-      <w:proofErr w:type="spellStart"/>
-      <w:r>
-        <w:rPr>
-          <w:rFonts w:ascii="Times New Roman" w:hAnsi="Times New Roman" w:cs="Times New Roman"/>
-          <w:sz w:val="24"/>
-          <w:szCs w:val="24"/>
-        </w:rPr>
-        <w:t>DbC</w:t>
-      </w:r>
-      <w:proofErr w:type="spellEnd"/>
-      <w:r>
-        <w:rPr>
-          <w:rFonts w:ascii="Times New Roman" w:hAnsi="Times New Roman" w:cs="Times New Roman"/>
-          <w:sz w:val="24"/>
-          <w:szCs w:val="24"/>
-        </w:rPr>
-        <w:t xml:space="preserve"> in enhancing modularity, correctness, and maintainability, while also contrasting it with other formal and semantic approaches to system design. The following three studies provide a strong foundation for understanding how this project’s architectural and methodological choices align with current research trends.</w:t>
+        <w:t>Design by Contract (DbC) has emerged as a powerful methodology in software engineering, offering formal guarantees about program behavior through well-defined contracts. This literature review examines key research contributions that explore contract-based development, practical implementation techniques, and alternative architectural models for Library Management Systems (LMS). The review highlights the relevance of DbC in enhancing modularity, correctness, and maintainability, while also contrasting it with other formal and semantic approaches to system design. The following three studies provide a strong foundation for understanding how this project’s architectural and methodological choices align with current research trends.</w:t>
       </w:r>
     </w:p>
     <w:p>
@@ -1123,25 +1965,15 @@
           <w:sz w:val="24"/>
           <w:szCs w:val="24"/>
         </w:rPr>
-        <w:t xml:space="preserve">Okumuş et al. conducted an extensive systematic mapping study, analyzing 288 research papers on contract-based software design. Their work focused on the use of preconditions, postconditions, and invariants to improve software correctness and modular boundaries. The study revealed that formal contracts play a significant role in reducing defect rates and improving code clarity, particularly in enterprise and embedded systems. However, the authors identified a notable research gap in applying </w:t>
-      </w:r>
-      <w:proofErr w:type="spellStart"/>
-      <w:r>
-        <w:rPr>
-          <w:rFonts w:ascii="Times New Roman" w:hAnsi="Times New Roman" w:cs="Times New Roman"/>
-          <w:sz w:val="24"/>
-          <w:szCs w:val="24"/>
-        </w:rPr>
-        <w:t>DbC</w:t>
-      </w:r>
-      <w:proofErr w:type="spellEnd"/>
-      <w:r>
-        <w:rPr>
-          <w:rFonts w:ascii="Times New Roman" w:hAnsi="Times New Roman" w:cs="Times New Roman"/>
-          <w:sz w:val="24"/>
-          <w:szCs w:val="24"/>
-        </w:rPr>
-        <w:t xml:space="preserve"> principles to modern, cloud-native systems that use NoSQL databases</w:t>
+        <w:t>Okumuş et al. conducted an extensive systematic mapping study, analyzing 288 research papers on contract-based software design. Their work focused on the use of preconditions, postconditions, and invariants to improve software correctness and modular boundaries. The study revealed that formal contracts play a significant role in reducing defect rates and improving code clarity, particularly in enterprise and embedded systems. However, the authors identified a notable research gap in applying DbC principles to modern, cloud-native systems that use NoSQL databases</w:t>
+      </w:r>
+      <w:r>
+        <w:rPr>
+          <w:rFonts w:ascii="Times New Roman" w:hAnsi="Times New Roman" w:cs="Times New Roman"/>
+          <w:sz w:val="24"/>
+          <w:szCs w:val="24"/>
+        </w:rPr>
+        <w:t>,</w:t>
       </w:r>
       <w:r>
         <w:rPr>
@@ -1159,6 +1991,14 @@
         </w:rPr>
         <w:t>precisely the architectural context of this LMS project, which integrates Flask with MongoDB Atlas.</w:t>
       </w:r>
+      <w:r>
+        <w:rPr>
+          <w:rFonts w:ascii="Times New Roman" w:hAnsi="Times New Roman" w:cs="Times New Roman"/>
+          <w:sz w:val="24"/>
+          <w:szCs w:val="24"/>
+        </w:rPr>
+        <w:t>[1]</w:t>
+      </w:r>
     </w:p>
     <w:p>
       <w:pPr>
@@ -1192,25 +2032,7 @@
           <w:sz w:val="24"/>
           <w:szCs w:val="24"/>
         </w:rPr>
-        <w:t xml:space="preserve">such as </w:t>
-      </w:r>
-      <w:proofErr w:type="spellStart"/>
-      <w:r>
-        <w:rPr>
-          <w:rFonts w:ascii="Times New Roman" w:hAnsi="Times New Roman" w:cs="Times New Roman"/>
-          <w:sz w:val="24"/>
-          <w:szCs w:val="24"/>
-        </w:rPr>
-        <w:t>icontract</w:t>
-      </w:r>
-      <w:proofErr w:type="spellEnd"/>
-      <w:r>
-        <w:rPr>
-          <w:rFonts w:ascii="Times New Roman" w:hAnsi="Times New Roman" w:cs="Times New Roman"/>
-          <w:sz w:val="24"/>
-          <w:szCs w:val="24"/>
-        </w:rPr>
-        <w:t xml:space="preserve"> or Eiffel’s native support</w:t>
+        <w:t>such as icontract or Eiffel’s native support</w:t>
       </w:r>
       <w:r>
         <w:rPr>
@@ -1226,43 +2048,15 @@
           <w:sz w:val="24"/>
           <w:szCs w:val="24"/>
         </w:rPr>
-        <w:t xml:space="preserve">was strongly associated with fewer runtime errors and better enforcement of logic constraints. The combination of </w:t>
-      </w:r>
-      <w:proofErr w:type="spellStart"/>
-      <w:r>
-        <w:rPr>
-          <w:rFonts w:ascii="Times New Roman" w:hAnsi="Times New Roman" w:cs="Times New Roman"/>
-          <w:sz w:val="24"/>
-          <w:szCs w:val="24"/>
-        </w:rPr>
-        <w:t>DbC</w:t>
-      </w:r>
-      <w:proofErr w:type="spellEnd"/>
-      <w:r>
-        <w:rPr>
-          <w:rFonts w:ascii="Times New Roman" w:hAnsi="Times New Roman" w:cs="Times New Roman"/>
-          <w:sz w:val="24"/>
-          <w:szCs w:val="24"/>
-        </w:rPr>
-        <w:t xml:space="preserve"> with automated verification tools was found to bridge the gap between informal design and formally correct implementation. This study validates the decision to apply </w:t>
-      </w:r>
-      <w:proofErr w:type="spellStart"/>
-      <w:r>
-        <w:rPr>
-          <w:rFonts w:ascii="Times New Roman" w:hAnsi="Times New Roman" w:cs="Times New Roman"/>
-          <w:sz w:val="24"/>
-          <w:szCs w:val="24"/>
-        </w:rPr>
-        <w:t>icontract</w:t>
-      </w:r>
-      <w:proofErr w:type="spellEnd"/>
-      <w:r>
-        <w:rPr>
-          <w:rFonts w:ascii="Times New Roman" w:hAnsi="Times New Roman" w:cs="Times New Roman"/>
-          <w:sz w:val="24"/>
-          <w:szCs w:val="24"/>
-        </w:rPr>
-        <w:t xml:space="preserve"> in the LMS backend, confirming that such tools not only help enforce business logic but also position the system for future scalability, including microservice migration, without compromising correctness.</w:t>
+        <w:t>was strongly associated with fewer runtime errors and better enforcement of logic constraints. The combination of DbC with automated verification tools was found to bridge the gap between informal design and formally correct implementation. This study validates the decision to apply icontract in the LMS backend, confirming that such tools not only help enforce business logic but also position the system for future scalability, including microservice migration, without compromising correctness.</w:t>
+      </w:r>
+      <w:r>
+        <w:rPr>
+          <w:rFonts w:ascii="Times New Roman" w:hAnsi="Times New Roman" w:cs="Times New Roman"/>
+          <w:sz w:val="24"/>
+          <w:szCs w:val="24"/>
+        </w:rPr>
+        <w:t>[1]</w:t>
       </w:r>
     </w:p>
     <w:p>
@@ -1326,18 +2120,8 @@
           <w:sz w:val="24"/>
           <w:szCs w:val="24"/>
         </w:rPr>
-        <w:t xml:space="preserve">Bertrand Meyer’s seminal work on Design by Contract laid the foundation for understanding contracts as both formal specifications and executable components in software development. In his exploration of </w:t>
-      </w:r>
-      <w:proofErr w:type="gramStart"/>
-      <w:r>
-        <w:rPr>
-          <w:rFonts w:ascii="Times New Roman" w:hAnsi="Times New Roman" w:cs="Times New Roman"/>
-          <w:sz w:val="24"/>
-          <w:szCs w:val="24"/>
-        </w:rPr>
-        <w:t>Eiffel</w:t>
-      </w:r>
-      <w:proofErr w:type="gramEnd"/>
+        <w:t>Bertrand Meyer’s seminal work on Design by Contract laid the foundation for understanding contracts as both formal specifications and executable components in software development. In his exploration of Eiffel</w:t>
+      </w:r>
       <w:r>
         <w:rPr>
           <w:rFonts w:ascii="Times New Roman" w:hAnsi="Times New Roman" w:cs="Times New Roman"/>
@@ -1352,18 +2136,8 @@
           <w:sz w:val="24"/>
           <w:szCs w:val="24"/>
         </w:rPr>
-        <w:t xml:space="preserve">a programming language built around </w:t>
-      </w:r>
-      <w:proofErr w:type="spellStart"/>
-      <w:r>
-        <w:rPr>
-          <w:rFonts w:ascii="Times New Roman" w:hAnsi="Times New Roman" w:cs="Times New Roman"/>
-          <w:sz w:val="24"/>
-          <w:szCs w:val="24"/>
-        </w:rPr>
-        <w:t>DbC</w:t>
-      </w:r>
-      <w:proofErr w:type="spellEnd"/>
+        <w:t>a programming language built around DbC</w:t>
+      </w:r>
       <w:r>
         <w:rPr>
           <w:rFonts w:ascii="Times New Roman" w:hAnsi="Times New Roman" w:cs="Times New Roman"/>
@@ -1380,42 +2154,40 @@
         </w:rPr>
         <w:t>Meyer demonstrates how preconditions, postconditions, and invariants act as self-verifying contracts between software components. These contracts serve as executable documentation, making assumptions and guarantees explicit, thereby acting as both unit tests and detailed design specifications.</w:t>
       </w:r>
-    </w:p>
-    <w:p>
-      <w:pPr>
-        <w:spacing w:line="360" w:lineRule="auto"/>
-        <w:jc w:val="both"/>
-        <w:rPr>
-          <w:rFonts w:ascii="Times New Roman" w:hAnsi="Times New Roman" w:cs="Times New Roman"/>
-          <w:sz w:val="24"/>
-          <w:szCs w:val="24"/>
-        </w:rPr>
-      </w:pPr>
-      <w:r>
-        <w:rPr>
-          <w:rFonts w:ascii="Times New Roman" w:hAnsi="Times New Roman" w:cs="Times New Roman"/>
-          <w:sz w:val="24"/>
-          <w:szCs w:val="24"/>
-        </w:rPr>
-        <w:t xml:space="preserve">Meyer further discusses how Eiffel’s environment enforces contracts at runtime, enabling early detection of violations and improving software reliability. While contracts may be disabled in production environments for performance optimization, their presence during development and testing phases proves critical in catching defects early. A key takeaway from Meyer’s work is the ability of contracts to clearly define the source of errors in distributed or layered systems, improving traceability and debugging. These principles are directly reflected in this LMS project, where backend service methods are decorated using </w:t>
-      </w:r>
-      <w:proofErr w:type="spellStart"/>
-      <w:r>
-        <w:rPr>
-          <w:rFonts w:ascii="Times New Roman" w:hAnsi="Times New Roman" w:cs="Times New Roman"/>
-          <w:sz w:val="24"/>
-          <w:szCs w:val="24"/>
-        </w:rPr>
-        <w:t>icontract</w:t>
-      </w:r>
-      <w:proofErr w:type="spellEnd"/>
-      <w:r>
-        <w:rPr>
-          <w:rFonts w:ascii="Times New Roman" w:hAnsi="Times New Roman" w:cs="Times New Roman"/>
-          <w:sz w:val="24"/>
-          <w:szCs w:val="24"/>
-        </w:rPr>
-        <w:t xml:space="preserve"> decorators such as @require and @ensure to enforce constraints like “a user cannot borrow more than three books.” Meyer’s methodology strongly supports the structured, contract-enforced backend design adopted here.</w:t>
+      <w:r>
+        <w:rPr>
+          <w:rFonts w:ascii="Times New Roman" w:hAnsi="Times New Roman" w:cs="Times New Roman"/>
+          <w:sz w:val="24"/>
+          <w:szCs w:val="24"/>
+        </w:rPr>
+        <w:t>[2]</w:t>
+      </w:r>
+    </w:p>
+    <w:p>
+      <w:pPr>
+        <w:spacing w:line="360" w:lineRule="auto"/>
+        <w:jc w:val="both"/>
+        <w:rPr>
+          <w:rFonts w:ascii="Times New Roman" w:hAnsi="Times New Roman" w:cs="Times New Roman"/>
+          <w:sz w:val="24"/>
+          <w:szCs w:val="24"/>
+        </w:rPr>
+      </w:pPr>
+      <w:r>
+        <w:rPr>
+          <w:rFonts w:ascii="Times New Roman" w:hAnsi="Times New Roman" w:cs="Times New Roman"/>
+          <w:sz w:val="24"/>
+          <w:szCs w:val="24"/>
+        </w:rPr>
+        <w:t>Meyer further discusses how Eiffel’s environment enforces contracts at runtime, enabling early detection of violations and improving software reliability. While contracts may be disabled in production environments for performance optimization, their presence during development and testing phases proves critical in catching defects early. A key takeaway from Meyer’s work is the ability of contracts to clearly define the source of errors in distributed or layered systems, improving traceability and debugging. These principles are directly reflected in this LMS project, where backend service methods are decorated using icontract decorators such as @require and @ensure to enforce constraints like “a user cannot borrow more than three books.” Meyer’s methodology strongly supports the structured, contract-enforced backend design adopted here.</w:t>
+      </w:r>
+      <w:r>
+        <w:rPr>
+          <w:rFonts w:ascii="Times New Roman" w:hAnsi="Times New Roman" w:cs="Times New Roman"/>
+          <w:sz w:val="24"/>
+          <w:szCs w:val="24"/>
+        </w:rPr>
+        <w:t>[2]</w:t>
       </w:r>
     </w:p>
     <w:p>
@@ -1485,42 +2257,32 @@
         </w:rPr>
         <w:t>using semantic web technologies and ontologies. Their work introduces LMSO, an ontology-driven architecture modeled using OWL (Web Ontology Language), designed to represent entities such as books, users, and loans in a formal, machine-readable format. This model organizes domain entities into modular, class-based structures with logical relationships and constraints. For example, a loan must reference both a book and a user, and inheritance is used to generalize shared properties among entities.</w:t>
       </w:r>
-    </w:p>
-    <w:p>
-      <w:pPr>
-        <w:spacing w:line="360" w:lineRule="auto"/>
-        <w:jc w:val="both"/>
-        <w:rPr>
-          <w:rFonts w:ascii="Times New Roman" w:hAnsi="Times New Roman" w:cs="Times New Roman"/>
-          <w:sz w:val="24"/>
-          <w:szCs w:val="24"/>
-        </w:rPr>
-      </w:pPr>
-      <w:r>
-        <w:rPr>
-          <w:rFonts w:ascii="Times New Roman" w:hAnsi="Times New Roman" w:cs="Times New Roman"/>
-          <w:sz w:val="24"/>
-          <w:szCs w:val="24"/>
-        </w:rPr>
-        <w:t xml:space="preserve">One of the key strengths of this ontology-based approach is reasoning. Through formal axioms and inference engines like </w:t>
-      </w:r>
-      <w:proofErr w:type="spellStart"/>
-      <w:r>
-        <w:rPr>
-          <w:rFonts w:ascii="Times New Roman" w:hAnsi="Times New Roman" w:cs="Times New Roman"/>
-          <w:sz w:val="24"/>
-          <w:szCs w:val="24"/>
-        </w:rPr>
-        <w:t>HermiT</w:t>
-      </w:r>
-      <w:proofErr w:type="spellEnd"/>
-      <w:r>
-        <w:rPr>
-          <w:rFonts w:ascii="Times New Roman" w:hAnsi="Times New Roman" w:cs="Times New Roman"/>
-          <w:sz w:val="24"/>
-          <w:szCs w:val="24"/>
-        </w:rPr>
-        <w:t xml:space="preserve">, the system can automatically detect inconsistencies, such as overdue items or invalid user actions. The use of semantic standards like RDF and OWL also makes the system highly interoperable with external catalogs and linked data sources. Mohd et al. validated their model by implementing over 200 instances and running consistency checks using </w:t>
+      <w:r>
+        <w:rPr>
+          <w:rFonts w:ascii="Times New Roman" w:hAnsi="Times New Roman" w:cs="Times New Roman"/>
+          <w:sz w:val="24"/>
+          <w:szCs w:val="24"/>
+        </w:rPr>
+        <w:t>[3]</w:t>
+      </w:r>
+    </w:p>
+    <w:p>
+      <w:pPr>
+        <w:spacing w:line="360" w:lineRule="auto"/>
+        <w:jc w:val="both"/>
+        <w:rPr>
+          <w:rFonts w:ascii="Times New Roman" w:hAnsi="Times New Roman" w:cs="Times New Roman"/>
+          <w:sz w:val="24"/>
+          <w:szCs w:val="24"/>
+        </w:rPr>
+      </w:pPr>
+      <w:r>
+        <w:rPr>
+          <w:rFonts w:ascii="Times New Roman" w:hAnsi="Times New Roman" w:cs="Times New Roman"/>
+          <w:sz w:val="24"/>
+          <w:szCs w:val="24"/>
+        </w:rPr>
+        <w:t xml:space="preserve">One of the key strengths of this ontology-based approach is reasoning. Through formal axioms and inference engines like HermiT, the system can automatically detect inconsistencies, such as overdue items or invalid user actions. The use of semantic standards like RDF and OWL also makes the system highly interoperable with external catalogs and linked data sources. Mohd et al. validated their model by implementing over 200 instances and running consistency checks using </w:t>
       </w:r>
       <w:r>
         <w:rPr>
@@ -1529,25 +2291,15 @@
           <w:szCs w:val="24"/>
         </w:rPr>
         <w:lastRenderedPageBreak/>
-        <w:t xml:space="preserve">Protégé. While this semantic approach does not follow the Design by Contract paradigm, it offers a powerful alternative for ensuring correctness through logic-based reasoning. It also presents opportunities for integration with broader knowledge systems, making it a valuable contrast to the </w:t>
-      </w:r>
-      <w:proofErr w:type="spellStart"/>
-      <w:r>
-        <w:rPr>
-          <w:rFonts w:ascii="Times New Roman" w:hAnsi="Times New Roman" w:cs="Times New Roman"/>
-          <w:sz w:val="24"/>
-          <w:szCs w:val="24"/>
-        </w:rPr>
-        <w:t>DbC</w:t>
-      </w:r>
-      <w:proofErr w:type="spellEnd"/>
-      <w:r>
-        <w:rPr>
-          <w:rFonts w:ascii="Times New Roman" w:hAnsi="Times New Roman" w:cs="Times New Roman"/>
-          <w:sz w:val="24"/>
-          <w:szCs w:val="24"/>
-        </w:rPr>
-        <w:t>-based architecture implemented in this LMS project.</w:t>
+        <w:t>Protégé. While this semantic approach does not follow the Design by Contract paradigm, it offers a powerful alternative for ensuring correctness through logic-based reasoning. It also presents opportunities for integration with broader knowledge systems, making it a valuable contrast to the DbC-based architecture implemented in this LMS project.</w:t>
+      </w:r>
+      <w:r>
+        <w:rPr>
+          <w:rFonts w:ascii="Times New Roman" w:hAnsi="Times New Roman" w:cs="Times New Roman"/>
+          <w:sz w:val="24"/>
+          <w:szCs w:val="24"/>
+        </w:rPr>
+        <w:t>[3]</w:t>
       </w:r>
     </w:p>
     <w:p>
@@ -1626,6 +2378,8 @@
           <w:szCs w:val="24"/>
         </w:rPr>
       </w:pPr>
+      <w:bookmarkStart w:id="1" w:name="_Hlk203450321"/>
+      <w:bookmarkStart w:id="2" w:name="_Hlk203664506"/>
       <w:r>
         <w:rPr>
           <w:rFonts w:ascii="Times New Roman" w:hAnsi="Times New Roman" w:cs="Times New Roman"/>
@@ -1636,6 +2390,7 @@
         </w:rPr>
         <w:t>Layered Architectural Model</w:t>
       </w:r>
+      <w:bookmarkEnd w:id="1"/>
       <w:r>
         <w:rPr>
           <w:rFonts w:ascii="Times New Roman" w:hAnsi="Times New Roman" w:cs="Times New Roman"/>
@@ -1647,6 +2402,7 @@
         <w:t xml:space="preserve">: </w:t>
       </w:r>
     </w:p>
+    <w:bookmarkEnd w:id="2"/>
     <w:p>
       <w:pPr>
         <w:pStyle w:val="ListParagraph"/>
@@ -1706,25 +2462,7 @@
           <w:sz w:val="24"/>
           <w:szCs w:val="24"/>
         </w:rPr>
-        <w:t xml:space="preserve"> Acts as the middleware, exposing a REST API. It applies business logic, validates inputs using Design by Contract (</w:t>
-      </w:r>
-      <w:proofErr w:type="spellStart"/>
-      <w:r>
-        <w:rPr>
-          <w:rFonts w:ascii="Times New Roman" w:hAnsi="Times New Roman" w:cs="Times New Roman"/>
-          <w:sz w:val="24"/>
-          <w:szCs w:val="24"/>
-        </w:rPr>
-        <w:t>icontract</w:t>
-      </w:r>
-      <w:proofErr w:type="spellEnd"/>
-      <w:r>
-        <w:rPr>
-          <w:rFonts w:ascii="Times New Roman" w:hAnsi="Times New Roman" w:cs="Times New Roman"/>
-          <w:sz w:val="24"/>
-          <w:szCs w:val="24"/>
-        </w:rPr>
-        <w:t>), and handles communication between the frontend and database.</w:t>
+        <w:t xml:space="preserve"> Acts as the middleware, exposing a REST API. It applies business logic, validates inputs using Design by Contract (icontract), and handles communication between the frontend and database.</w:t>
       </w:r>
     </w:p>
     <w:p>
@@ -1793,7 +2531,7 @@
                     <pic:cNvPicPr/>
                   </pic:nvPicPr>
                   <pic:blipFill>
-                    <a:blip r:embed="rId5"/>
+                    <a:blip r:embed="rId9"/>
                     <a:stretch>
                       <a:fillRect/>
                     </a:stretch>
@@ -1866,6 +2604,7 @@
           <w:szCs w:val="24"/>
         </w:rPr>
       </w:pPr>
+      <w:bookmarkStart w:id="3" w:name="_Hlk203450384"/>
       <w:r>
         <w:rPr>
           <w:rFonts w:ascii="Times New Roman" w:hAnsi="Times New Roman" w:cs="Times New Roman"/>
@@ -1877,6 +2616,7 @@
         <w:lastRenderedPageBreak/>
         <w:t>Data Persistence Strategy</w:t>
       </w:r>
+      <w:bookmarkEnd w:id="3"/>
       <w:r>
         <w:rPr>
           <w:rFonts w:ascii="Times New Roman" w:hAnsi="Times New Roman" w:cs="Times New Roman"/>
@@ -1919,43 +2659,7 @@
           <w:sz w:val="24"/>
           <w:szCs w:val="24"/>
         </w:rPr>
-        <w:t xml:space="preserve">users, books, loans, </w:t>
-      </w:r>
-      <w:proofErr w:type="spellStart"/>
-      <w:r>
-        <w:rPr>
-          <w:rFonts w:ascii="Times New Roman" w:hAnsi="Times New Roman" w:cs="Times New Roman"/>
-          <w:sz w:val="24"/>
-          <w:szCs w:val="24"/>
-        </w:rPr>
-        <w:t>loan_history</w:t>
-      </w:r>
-      <w:proofErr w:type="spellEnd"/>
-      <w:r>
-        <w:rPr>
-          <w:rFonts w:ascii="Times New Roman" w:hAnsi="Times New Roman" w:cs="Times New Roman"/>
-          <w:sz w:val="24"/>
-          <w:szCs w:val="24"/>
-        </w:rPr>
-        <w:t xml:space="preserve">, and </w:t>
-      </w:r>
-      <w:proofErr w:type="spellStart"/>
-      <w:r>
-        <w:rPr>
-          <w:rFonts w:ascii="Times New Roman" w:hAnsi="Times New Roman" w:cs="Times New Roman"/>
-          <w:sz w:val="24"/>
-          <w:szCs w:val="24"/>
-        </w:rPr>
-        <w:t>book_feedback</w:t>
-      </w:r>
-      <w:proofErr w:type="spellEnd"/>
-      <w:r>
-        <w:rPr>
-          <w:rFonts w:ascii="Times New Roman" w:hAnsi="Times New Roman" w:cs="Times New Roman"/>
-          <w:sz w:val="24"/>
-          <w:szCs w:val="24"/>
-        </w:rPr>
-        <w:t>.</w:t>
+        <w:t>users, books, loans, loan_history, and book_feedback.</w:t>
       </w:r>
       <w:r>
         <w:rPr>
@@ -1973,25 +2677,7 @@
           <w:sz w:val="24"/>
           <w:szCs w:val="24"/>
         </w:rPr>
-        <w:t xml:space="preserve">Indexes on fields like username and </w:t>
-      </w:r>
-      <w:proofErr w:type="spellStart"/>
-      <w:r>
-        <w:rPr>
-          <w:rFonts w:ascii="Times New Roman" w:hAnsi="Times New Roman" w:cs="Times New Roman"/>
-          <w:sz w:val="24"/>
-          <w:szCs w:val="24"/>
-        </w:rPr>
-        <w:t>book_id</w:t>
-      </w:r>
-      <w:proofErr w:type="spellEnd"/>
-      <w:r>
-        <w:rPr>
-          <w:rFonts w:ascii="Times New Roman" w:hAnsi="Times New Roman" w:cs="Times New Roman"/>
-          <w:sz w:val="24"/>
-          <w:szCs w:val="24"/>
-        </w:rPr>
-        <w:t xml:space="preserve"> ensure fast data retrieval, while replica sets enhance fault tolerance and availability.</w:t>
+        <w:t>Indexes on fields like username and book_id ensure fast data retrieval, while replica sets enhance fault tolerance and availability.</w:t>
       </w:r>
       <w:r>
         <w:rPr>
@@ -2032,7 +2718,7 @@
                     <pic:cNvPicPr/>
                   </pic:nvPicPr>
                   <pic:blipFill>
-                    <a:blip r:embed="rId6"/>
+                    <a:blip r:embed="rId10"/>
                     <a:stretch>
                       <a:fillRect/>
                     </a:stretch>
@@ -2136,6 +2822,7 @@
           <w:szCs w:val="24"/>
         </w:rPr>
       </w:pPr>
+      <w:bookmarkStart w:id="4" w:name="_Hlk203450419"/>
       <w:r>
         <w:rPr>
           <w:rFonts w:ascii="Times New Roman" w:hAnsi="Times New Roman" w:cs="Times New Roman"/>
@@ -2146,6 +2833,7 @@
         </w:rPr>
         <w:t>Communication Flows</w:t>
       </w:r>
+      <w:bookmarkEnd w:id="4"/>
       <w:r>
         <w:rPr>
           <w:rFonts w:ascii="Times New Roman" w:hAnsi="Times New Roman" w:cs="Times New Roman"/>
@@ -2188,6 +2876,19 @@
         </w:rPr>
         <w:t>functions.</w:t>
       </w:r>
+    </w:p>
+    <w:p>
+      <w:pPr>
+        <w:pStyle w:val="ListParagraph"/>
+        <w:spacing w:line="360" w:lineRule="auto"/>
+        <w:ind w:left="502"/>
+        <w:jc w:val="both"/>
+        <w:rPr>
+          <w:rFonts w:ascii="Times New Roman" w:hAnsi="Times New Roman" w:cs="Times New Roman"/>
+          <w:sz w:val="12"/>
+          <w:szCs w:val="12"/>
+        </w:rPr>
+      </w:pPr>
     </w:p>
     <w:p>
       <w:pPr>
@@ -2362,9 +3063,8 @@
           <w:lang w:eastAsia="en-CA"/>
           <w14:ligatures w14:val="none"/>
         </w:rPr>
-        <w:t>In this project, Design by Contract (</w:t>
-      </w:r>
-      <w:proofErr w:type="spellStart"/>
+        <w:t>In this project, Design by Contract (DbC) is implemented using the icontract library in Python. This approach ensures that each critical function within the system</w:t>
+      </w:r>
       <w:r>
         <w:rPr>
           <w:rFonts w:ascii="Times New Roman" w:eastAsia="Times New Roman" w:hAnsi="Times New Roman" w:cs="Times New Roman"/>
@@ -2374,9 +3074,8 @@
           <w:lang w:eastAsia="en-CA"/>
           <w14:ligatures w14:val="none"/>
         </w:rPr>
-        <w:t>DbC</w:t>
-      </w:r>
-      <w:proofErr w:type="spellEnd"/>
+        <w:t xml:space="preserve"> </w:t>
+      </w:r>
       <w:r>
         <w:rPr>
           <w:rFonts w:ascii="Times New Roman" w:eastAsia="Times New Roman" w:hAnsi="Times New Roman" w:cs="Times New Roman"/>
@@ -2386,9 +3085,8 @@
           <w:lang w:eastAsia="en-CA"/>
           <w14:ligatures w14:val="none"/>
         </w:rPr>
-        <w:t xml:space="preserve">) is implemented using the </w:t>
-      </w:r>
-      <w:proofErr w:type="spellStart"/>
+        <w:t>such as user registration, book borrowing, and returns</w:t>
+      </w:r>
       <w:r>
         <w:rPr>
           <w:rFonts w:ascii="Times New Roman" w:eastAsia="Times New Roman" w:hAnsi="Times New Roman" w:cs="Times New Roman"/>
@@ -2398,9 +3096,8 @@
           <w:lang w:eastAsia="en-CA"/>
           <w14:ligatures w14:val="none"/>
         </w:rPr>
-        <w:t>icontract</w:t>
-      </w:r>
-      <w:proofErr w:type="spellEnd"/>
+        <w:t xml:space="preserve"> </w:t>
+      </w:r>
       <w:r>
         <w:rPr>
           <w:rFonts w:ascii="Times New Roman" w:eastAsia="Times New Roman" w:hAnsi="Times New Roman" w:cs="Times New Roman"/>
@@ -2410,9 +3107,13 @@
           <w:lang w:eastAsia="en-CA"/>
           <w14:ligatures w14:val="none"/>
         </w:rPr>
-        <w:t xml:space="preserve"> library in Python. This approach ensures that each critical function within the system</w:t>
-      </w:r>
-      <w:r>
+        <w:t>strictly follows predefined rules. These rules are enforced using decorators that define both preconditions (what must be true before the function runs) and postconditions (what must be true after the function completes).</w:t>
+      </w:r>
+    </w:p>
+    <w:p>
+      <w:pPr>
+        <w:spacing w:line="360" w:lineRule="auto"/>
+        <w:jc w:val="both"/>
         <w:rPr>
           <w:rFonts w:ascii="Times New Roman" w:eastAsia="Times New Roman" w:hAnsi="Times New Roman" w:cs="Times New Roman"/>
           <w:kern w:val="0"/>
@@ -2421,8 +3122,7 @@
           <w:lang w:eastAsia="en-CA"/>
           <w14:ligatures w14:val="none"/>
         </w:rPr>
-        <w:t xml:space="preserve"> </w:t>
-      </w:r>
+      </w:pPr>
       <w:r>
         <w:rPr>
           <w:rFonts w:ascii="Times New Roman" w:eastAsia="Times New Roman" w:hAnsi="Times New Roman" w:cs="Times New Roman"/>
@@ -2432,7 +3132,8 @@
           <w:lang w:eastAsia="en-CA"/>
           <w14:ligatures w14:val="none"/>
         </w:rPr>
-        <w:t>such as user registration, book borrowing, and returns</w:t>
+        <w:lastRenderedPageBreak/>
+        <w:t>For instance, in the register function, preconditions ensure that the provided username</w:t>
       </w:r>
       <w:r>
         <w:rPr>
@@ -2443,7 +3144,7 @@
           <w:lang w:eastAsia="en-CA"/>
           <w14:ligatures w14:val="none"/>
         </w:rPr>
-        <w:t xml:space="preserve"> </w:t>
+        <w:t>, password</w:t>
       </w:r>
       <w:r>
         <w:rPr>
@@ -2454,7 +3155,7 @@
           <w:lang w:eastAsia="en-CA"/>
           <w14:ligatures w14:val="none"/>
         </w:rPr>
-        <w:t xml:space="preserve">strictly follows predefined rules. These rules are enforced using decorators that define both </w:t>
+        <w:t xml:space="preserve"> </w:t>
       </w:r>
       <w:r>
         <w:rPr>
@@ -2465,14 +3166,9 @@
           <w:lang w:eastAsia="en-CA"/>
           <w14:ligatures w14:val="none"/>
         </w:rPr>
-        <w:lastRenderedPageBreak/>
-        <w:t>preconditions (what must be true before the function runs) and postconditions (what must be true after the function completes).</w:t>
-      </w:r>
-    </w:p>
-    <w:p>
-      <w:pPr>
-        <w:spacing w:line="360" w:lineRule="auto"/>
-        <w:jc w:val="both"/>
+        <w:t>are</w:t>
+      </w:r>
+      <w:r>
         <w:rPr>
           <w:rFonts w:ascii="Times New Roman" w:eastAsia="Times New Roman" w:hAnsi="Times New Roman" w:cs="Times New Roman"/>
           <w:kern w:val="0"/>
@@ -2481,7 +3177,8 @@
           <w:lang w:eastAsia="en-CA"/>
           <w14:ligatures w14:val="none"/>
         </w:rPr>
-      </w:pPr>
+        <w:t xml:space="preserve"> non-empty string</w:t>
+      </w:r>
       <w:r>
         <w:rPr>
           <w:rFonts w:ascii="Times New Roman" w:eastAsia="Times New Roman" w:hAnsi="Times New Roman" w:cs="Times New Roman"/>
@@ -2491,7 +3188,7 @@
           <w:lang w:eastAsia="en-CA"/>
           <w14:ligatures w14:val="none"/>
         </w:rPr>
-        <w:t>For instance, in the register function, preconditions ensure that the provided username</w:t>
+        <w:t>s</w:t>
       </w:r>
       <w:r>
         <w:rPr>
@@ -2502,7 +3199,7 @@
           <w:lang w:eastAsia="en-CA"/>
           <w14:ligatures w14:val="none"/>
         </w:rPr>
-        <w:t>, password</w:t>
+        <w:t xml:space="preserve">, and postconditions confirm that the function returns a dictionary representing a valid user record. </w:t>
       </w:r>
       <w:r>
         <w:rPr>
@@ -2517,84 +3214,11 @@
       </w:r>
       <w:r>
         <w:rPr>
-          <w:rFonts w:ascii="Times New Roman" w:eastAsia="Times New Roman" w:hAnsi="Times New Roman" w:cs="Times New Roman"/>
-          <w:kern w:val="0"/>
-          <w:sz w:val="24"/>
-          <w:szCs w:val="24"/>
-          <w:lang w:eastAsia="en-CA"/>
-          <w14:ligatures w14:val="none"/>
-        </w:rPr>
-        <w:t>are</w:t>
-      </w:r>
-      <w:r>
-        <w:rPr>
-          <w:rFonts w:ascii="Times New Roman" w:eastAsia="Times New Roman" w:hAnsi="Times New Roman" w:cs="Times New Roman"/>
-          <w:kern w:val="0"/>
-          <w:sz w:val="24"/>
-          <w:szCs w:val="24"/>
-          <w:lang w:eastAsia="en-CA"/>
-          <w14:ligatures w14:val="none"/>
-        </w:rPr>
-        <w:t xml:space="preserve"> non-empty string</w:t>
-      </w:r>
-      <w:r>
-        <w:rPr>
-          <w:rFonts w:ascii="Times New Roman" w:eastAsia="Times New Roman" w:hAnsi="Times New Roman" w:cs="Times New Roman"/>
-          <w:kern w:val="0"/>
-          <w:sz w:val="24"/>
-          <w:szCs w:val="24"/>
-          <w:lang w:eastAsia="en-CA"/>
-          <w14:ligatures w14:val="none"/>
-        </w:rPr>
-        <w:t>s</w:t>
-      </w:r>
-      <w:r>
-        <w:rPr>
-          <w:rFonts w:ascii="Times New Roman" w:eastAsia="Times New Roman" w:hAnsi="Times New Roman" w:cs="Times New Roman"/>
-          <w:kern w:val="0"/>
-          <w:sz w:val="24"/>
-          <w:szCs w:val="24"/>
-          <w:lang w:eastAsia="en-CA"/>
-          <w14:ligatures w14:val="none"/>
-        </w:rPr>
-        <w:t xml:space="preserve">, and postconditions confirm that the function returns a dictionary representing a valid user record. </w:t>
-      </w:r>
-      <w:r>
-        <w:rPr>
-          <w:rFonts w:ascii="Times New Roman" w:eastAsia="Times New Roman" w:hAnsi="Times New Roman" w:cs="Times New Roman"/>
-          <w:kern w:val="0"/>
-          <w:sz w:val="24"/>
-          <w:szCs w:val="24"/>
-          <w:lang w:eastAsia="en-CA"/>
-          <w14:ligatures w14:val="none"/>
-        </w:rPr>
-        <w:t xml:space="preserve"> </w:t>
-      </w:r>
-      <w:r>
-        <w:rPr>
-          <w:rFonts w:ascii="Times New Roman" w:hAnsi="Times New Roman" w:cs="Times New Roman"/>
-          <w:sz w:val="24"/>
-          <w:szCs w:val="24"/>
-        </w:rPr>
-        <w:t xml:space="preserve">If any of these conditions are not met such as if the input is invalid or the function fails to return the expected result </w:t>
-      </w:r>
-      <w:proofErr w:type="spellStart"/>
-      <w:r>
-        <w:rPr>
-          <w:rFonts w:ascii="Times New Roman" w:hAnsi="Times New Roman" w:cs="Times New Roman"/>
-          <w:sz w:val="24"/>
-          <w:szCs w:val="24"/>
-        </w:rPr>
-        <w:t>icontract</w:t>
-      </w:r>
-      <w:proofErr w:type="spellEnd"/>
-      <w:r>
-        <w:rPr>
-          <w:rFonts w:ascii="Times New Roman" w:hAnsi="Times New Roman" w:cs="Times New Roman"/>
-          <w:sz w:val="24"/>
-          <w:szCs w:val="24"/>
-        </w:rPr>
-        <w:t xml:space="preserve"> raises an exception immediately. This stops the error from spreading further into the system and makes debugging much easier. Overall, this approach adds a layer of reliability by making the system’s logic self-validating and easier to maintain.</w:t>
+          <w:rFonts w:ascii="Times New Roman" w:hAnsi="Times New Roman" w:cs="Times New Roman"/>
+          <w:sz w:val="24"/>
+          <w:szCs w:val="24"/>
+        </w:rPr>
+        <w:t>If any of these conditions are not met such as if the input is invalid or the function fails to return the expected result icontract raises an exception immediately. This stops the error from spreading further into the system and makes debugging much easier. Overall, this approach adds a layer of reliability by making the system’s logic self-validating and easier to maintain.</w:t>
       </w:r>
       <w:r>
         <w:rPr>
@@ -2648,7 +3272,7 @@
                     <pic:cNvPicPr/>
                   </pic:nvPicPr>
                   <pic:blipFill>
-                    <a:blip r:embed="rId7"/>
+                    <a:blip r:embed="rId11"/>
                     <a:stretch>
                       <a:fillRect/>
                     </a:stretch>
@@ -2748,27 +3372,15 @@
         </w:rPr>
         <w:t xml:space="preserve"> through </w:t>
       </w:r>
-      <w:proofErr w:type="spellStart"/>
-      <w:r>
-        <w:rPr>
-          <w:rFonts w:ascii="Times New Roman" w:hAnsi="Times New Roman" w:cs="Times New Roman"/>
-          <w:b/>
-          <w:bCs/>
-          <w:sz w:val="24"/>
-          <w:szCs w:val="24"/>
-        </w:rPr>
-        <w:t>icontracts</w:t>
-      </w:r>
-      <w:proofErr w:type="spellEnd"/>
-      <w:r>
-        <w:rPr>
-          <w:rFonts w:ascii="Times New Roman" w:hAnsi="Times New Roman" w:cs="Times New Roman"/>
-          <w:b/>
-          <w:bCs/>
-          <w:sz w:val="24"/>
-          <w:szCs w:val="24"/>
-        </w:rPr>
-        <w:t xml:space="preserve"> in python</w:t>
+      <w:r>
+        <w:rPr>
+          <w:rFonts w:ascii="Times New Roman" w:hAnsi="Times New Roman" w:cs="Times New Roman"/>
+          <w:b/>
+          <w:bCs/>
+          <w:sz w:val="24"/>
+          <w:szCs w:val="24"/>
+        </w:rPr>
+        <w:t>icontracts in python</w:t>
       </w:r>
     </w:p>
     <w:p>
@@ -2944,6 +3556,28 @@
         <w:jc w:val="both"/>
         <w:rPr>
           <w:rFonts w:ascii="Times New Roman" w:hAnsi="Times New Roman" w:cs="Times New Roman"/>
+          <w:sz w:val="24"/>
+          <w:szCs w:val="24"/>
+        </w:rPr>
+      </w:pPr>
+    </w:p>
+    <w:p>
+      <w:pPr>
+        <w:spacing w:line="360" w:lineRule="auto"/>
+        <w:jc w:val="both"/>
+        <w:rPr>
+          <w:rFonts w:ascii="Times New Roman" w:hAnsi="Times New Roman" w:cs="Times New Roman"/>
+          <w:sz w:val="24"/>
+          <w:szCs w:val="24"/>
+        </w:rPr>
+      </w:pPr>
+    </w:p>
+    <w:p>
+      <w:pPr>
+        <w:spacing w:line="360" w:lineRule="auto"/>
+        <w:jc w:val="both"/>
+        <w:rPr>
+          <w:rFonts w:ascii="Times New Roman" w:hAnsi="Times New Roman" w:cs="Times New Roman"/>
           <w:b/>
           <w:bCs/>
           <w:sz w:val="24"/>
@@ -2975,6 +3609,7 @@
       <w:r>
         <w:rPr>
           <w:rFonts w:ascii="Times New Roman" w:hAnsi="Times New Roman" w:cs="Times New Roman"/>
+          <w:noProof/>
           <w:sz w:val="24"/>
           <w:szCs w:val="24"/>
         </w:rPr>
@@ -2994,7 +3629,7 @@
                     <pic:cNvPicPr/>
                   </pic:nvPicPr>
                   <pic:blipFill>
-                    <a:blip r:embed="rId8"/>
+                    <a:blip r:embed="rId12"/>
                     <a:stretch>
                       <a:fillRect/>
                     </a:stretch>
@@ -3085,25 +3720,7 @@
           <w:sz w:val="24"/>
           <w:szCs w:val="24"/>
         </w:rPr>
-        <w:t xml:space="preserve">The User class encapsulates all typical functionalities available to regular patrons of the library. It includes attributes such as id, email address, username, password, a limit to restrict borrowing to a maximum of 3 books at a time, and a </w:t>
-      </w:r>
-      <w:proofErr w:type="spellStart"/>
-      <w:r>
-        <w:rPr>
-          <w:rFonts w:ascii="Times New Roman" w:hAnsi="Times New Roman" w:cs="Times New Roman"/>
-          <w:sz w:val="24"/>
-          <w:szCs w:val="24"/>
-        </w:rPr>
-        <w:t>fineBalance</w:t>
-      </w:r>
-      <w:proofErr w:type="spellEnd"/>
-      <w:r>
-        <w:rPr>
-          <w:rFonts w:ascii="Times New Roman" w:hAnsi="Times New Roman" w:cs="Times New Roman"/>
-          <w:sz w:val="24"/>
-          <w:szCs w:val="24"/>
-        </w:rPr>
-        <w:t xml:space="preserve"> to track dues. The behaviors defined in this class allow a user to borrow and return books, pay fines, search for books using keywords, check borrowing history, and view feedback or reviews related to a specific book.</w:t>
+        <w:t>The User class encapsulates all typical functionalities available to regular patrons of the library. It includes attributes such as id, email address, username, password, a limit to restrict borrowing to a maximum of 3 books at a time, and a fineBalance to track dues. The behaviors defined in this class allow a user to borrow and return books, pay fines, search for books using keywords, check borrowing history, and view feedback or reviews related to a specific book.</w:t>
       </w:r>
     </w:p>
     <w:p>
@@ -3155,146 +3772,26 @@
           <w:sz w:val="24"/>
           <w:szCs w:val="24"/>
         </w:rPr>
-        <w:t xml:space="preserve">Books are represented by the Book class, which includes attributes such as </w:t>
-      </w:r>
-      <w:proofErr w:type="spellStart"/>
-      <w:r>
-        <w:rPr>
-          <w:rFonts w:ascii="Times New Roman" w:hAnsi="Times New Roman" w:cs="Times New Roman"/>
-          <w:sz w:val="24"/>
-          <w:szCs w:val="24"/>
-        </w:rPr>
-        <w:t>isbn</w:t>
-      </w:r>
-      <w:proofErr w:type="spellEnd"/>
-      <w:r>
-        <w:rPr>
-          <w:rFonts w:ascii="Times New Roman" w:hAnsi="Times New Roman" w:cs="Times New Roman"/>
-          <w:sz w:val="24"/>
-          <w:szCs w:val="24"/>
-        </w:rPr>
-        <w:t>, title, author, description, availability status, and image or reviews. This class provides methods to check availability by ISBN or author/title, retrieve book details, edit book metadata, and view reviews. The Loan class models individual borrowing transactions, associating users with borrowed books and tracking relevant data like borrow date, due date, return date, and any applicable fine. It includes methods for calculating fines based on the return delay and for processing fine payments.</w:t>
-      </w:r>
-    </w:p>
-    <w:p>
-      <w:pPr>
-        <w:spacing w:line="360" w:lineRule="auto"/>
-        <w:jc w:val="both"/>
-        <w:rPr>
-          <w:rFonts w:ascii="Times New Roman" w:hAnsi="Times New Roman" w:cs="Times New Roman"/>
-          <w:sz w:val="24"/>
-          <w:szCs w:val="24"/>
-        </w:rPr>
-      </w:pPr>
-      <w:r>
-        <w:rPr>
-          <w:rFonts w:ascii="Times New Roman" w:hAnsi="Times New Roman" w:cs="Times New Roman"/>
-          <w:sz w:val="24"/>
-          <w:szCs w:val="24"/>
-        </w:rPr>
-        <w:t xml:space="preserve">At the backend, all data is centrally managed by the Library Database class, which contains collections of books and users, and provides interfaces for operations such as </w:t>
-      </w:r>
-      <w:proofErr w:type="spellStart"/>
-      <w:proofErr w:type="gramStart"/>
-      <w:r>
-        <w:rPr>
-          <w:rFonts w:ascii="Times New Roman" w:hAnsi="Times New Roman" w:cs="Times New Roman"/>
-          <w:sz w:val="24"/>
-          <w:szCs w:val="24"/>
-        </w:rPr>
-        <w:t>userfines</w:t>
-      </w:r>
-      <w:proofErr w:type="spellEnd"/>
-      <w:r>
-        <w:rPr>
-          <w:rFonts w:ascii="Times New Roman" w:hAnsi="Times New Roman" w:cs="Times New Roman"/>
-          <w:sz w:val="24"/>
-          <w:szCs w:val="24"/>
-        </w:rPr>
-        <w:t>(</w:t>
-      </w:r>
-      <w:proofErr w:type="gramEnd"/>
-      <w:r>
-        <w:rPr>
-          <w:rFonts w:ascii="Times New Roman" w:hAnsi="Times New Roman" w:cs="Times New Roman"/>
-          <w:sz w:val="24"/>
-          <w:szCs w:val="24"/>
-        </w:rPr>
-        <w:t xml:space="preserve">), </w:t>
-      </w:r>
-      <w:proofErr w:type="spellStart"/>
-      <w:proofErr w:type="gramStart"/>
-      <w:r>
-        <w:rPr>
-          <w:rFonts w:ascii="Times New Roman" w:hAnsi="Times New Roman" w:cs="Times New Roman"/>
-          <w:sz w:val="24"/>
-          <w:szCs w:val="24"/>
-        </w:rPr>
-        <w:t>loanhistory</w:t>
-      </w:r>
-      <w:proofErr w:type="spellEnd"/>
-      <w:r>
-        <w:rPr>
-          <w:rFonts w:ascii="Times New Roman" w:hAnsi="Times New Roman" w:cs="Times New Roman"/>
-          <w:sz w:val="24"/>
-          <w:szCs w:val="24"/>
-        </w:rPr>
-        <w:t>(</w:t>
-      </w:r>
-      <w:proofErr w:type="gramEnd"/>
-      <w:r>
-        <w:rPr>
-          <w:rFonts w:ascii="Times New Roman" w:hAnsi="Times New Roman" w:cs="Times New Roman"/>
-          <w:sz w:val="24"/>
-          <w:szCs w:val="24"/>
-        </w:rPr>
-        <w:t xml:space="preserve">), </w:t>
-      </w:r>
-      <w:proofErr w:type="gramStart"/>
-      <w:r>
-        <w:rPr>
-          <w:rFonts w:ascii="Times New Roman" w:hAnsi="Times New Roman" w:cs="Times New Roman"/>
-          <w:sz w:val="24"/>
-          <w:szCs w:val="24"/>
-        </w:rPr>
-        <w:t>loans(</w:t>
-      </w:r>
-      <w:proofErr w:type="gramEnd"/>
-      <w:r>
-        <w:rPr>
-          <w:rFonts w:ascii="Times New Roman" w:hAnsi="Times New Roman" w:cs="Times New Roman"/>
-          <w:sz w:val="24"/>
-          <w:szCs w:val="24"/>
-        </w:rPr>
-        <w:t xml:space="preserve">), and </w:t>
-      </w:r>
-      <w:proofErr w:type="spellStart"/>
-      <w:proofErr w:type="gramStart"/>
-      <w:r>
-        <w:rPr>
-          <w:rFonts w:ascii="Times New Roman" w:hAnsi="Times New Roman" w:cs="Times New Roman"/>
-          <w:sz w:val="24"/>
-          <w:szCs w:val="24"/>
-        </w:rPr>
-        <w:t>booksfeedback</w:t>
-      </w:r>
-      <w:proofErr w:type="spellEnd"/>
-      <w:r>
-        <w:rPr>
-          <w:rFonts w:ascii="Times New Roman" w:hAnsi="Times New Roman" w:cs="Times New Roman"/>
-          <w:sz w:val="24"/>
-          <w:szCs w:val="24"/>
-        </w:rPr>
-        <w:t>(</w:t>
-      </w:r>
-      <w:proofErr w:type="gramEnd"/>
-      <w:r>
-        <w:rPr>
-          <w:rFonts w:ascii="Times New Roman" w:hAnsi="Times New Roman" w:cs="Times New Roman"/>
-          <w:sz w:val="24"/>
-          <w:szCs w:val="24"/>
-        </w:rPr>
-        <w:t>). These backend utilities ensure the frontend can retrieve and manage dynamic content related to user activity, book availability, and transactional records.</w:t>
+        <w:t>Books are represented by the Book class, which includes attributes such as isbn, title, author, description, availability status, and image or reviews. This class provides methods to check availability by ISBN or author/title, retrieve book details, edit book metadata, and view reviews. The Loan class models individual borrowing transactions, associating users with borrowed books and tracking relevant data like borrow date, due date, return date, and any applicable fine. It includes methods for calculating fines based on the return delay and for processing fine payments.</w:t>
+      </w:r>
+    </w:p>
+    <w:p>
+      <w:pPr>
+        <w:spacing w:line="360" w:lineRule="auto"/>
+        <w:jc w:val="both"/>
+        <w:rPr>
+          <w:rFonts w:ascii="Times New Roman" w:hAnsi="Times New Roman" w:cs="Times New Roman"/>
+          <w:sz w:val="24"/>
+          <w:szCs w:val="24"/>
+        </w:rPr>
+      </w:pPr>
+      <w:r>
+        <w:rPr>
+          <w:rFonts w:ascii="Times New Roman" w:hAnsi="Times New Roman" w:cs="Times New Roman"/>
+          <w:sz w:val="24"/>
+          <w:szCs w:val="24"/>
+        </w:rPr>
+        <w:t>At the backend, all data is centrally managed by the Library Database class, which contains collections of books and users, and provides interfaces for operations such as userfines(), loanhistory(), loans(), and booksfeedback(). These backend utilities ensure the frontend can retrieve and manage dynamic content related to user activity, book availability, and transactional records.</w:t>
       </w:r>
       <w:r>
         <w:rPr>
@@ -3368,18 +3865,8 @@
           <w:sz w:val="24"/>
           <w:szCs w:val="24"/>
         </w:rPr>
-        <w:t xml:space="preserve">The use case diagrams provide a clear understanding of the functional interactions between various </w:t>
-      </w:r>
-      <w:proofErr w:type="gramStart"/>
-      <w:r>
-        <w:rPr>
-          <w:rFonts w:ascii="Times New Roman" w:hAnsi="Times New Roman" w:cs="Times New Roman"/>
-          <w:sz w:val="24"/>
-          <w:szCs w:val="24"/>
-        </w:rPr>
-        <w:t>actors</w:t>
-      </w:r>
-      <w:proofErr w:type="gramEnd"/>
+        <w:t>The use case diagrams provide a clear understanding of the functional interactions between various actors</w:t>
+      </w:r>
       <w:r>
         <w:rPr>
           <w:rFonts w:ascii="Times New Roman" w:hAnsi="Times New Roman" w:cs="Times New Roman"/>
@@ -3499,6 +3986,7 @@
       <w:r>
         <w:rPr>
           <w:rFonts w:ascii="Times New Roman" w:hAnsi="Times New Roman" w:cs="Times New Roman"/>
+          <w:noProof/>
           <w:sz w:val="24"/>
           <w:szCs w:val="24"/>
         </w:rPr>
@@ -3518,7 +4006,7 @@
                     <pic:cNvPicPr/>
                   </pic:nvPicPr>
                   <pic:blipFill>
-                    <a:blip r:embed="rId9"/>
+                    <a:blip r:embed="rId13"/>
                     <a:stretch>
                       <a:fillRect/>
                     </a:stretch>
@@ -3642,6 +4130,7 @@
       <w:r>
         <w:rPr>
           <w:rFonts w:ascii="Times New Roman" w:hAnsi="Times New Roman" w:cs="Times New Roman"/>
+          <w:noProof/>
           <w:sz w:val="24"/>
           <w:szCs w:val="24"/>
         </w:rPr>
@@ -3661,7 +4150,7 @@
                     <pic:cNvPicPr/>
                   </pic:nvPicPr>
                   <pic:blipFill>
-                    <a:blip r:embed="rId10"/>
+                    <a:blip r:embed="rId14"/>
                     <a:stretch>
                       <a:fillRect/>
                     </a:stretch>
@@ -3826,25 +4315,7 @@
           <w:sz w:val="24"/>
           <w:szCs w:val="24"/>
         </w:rPr>
-        <w:t xml:space="preserve">Under user management, the librarian can create new user accounts by entering relevant information like name, email, username, and password. These records are saved in the user database. The librarian also </w:t>
-      </w:r>
-      <w:proofErr w:type="gramStart"/>
-      <w:r>
-        <w:rPr>
-          <w:rFonts w:ascii="Times New Roman" w:hAnsi="Times New Roman" w:cs="Times New Roman"/>
-          <w:sz w:val="24"/>
-          <w:szCs w:val="24"/>
-        </w:rPr>
-        <w:t>has the ability to</w:t>
-      </w:r>
-      <w:proofErr w:type="gramEnd"/>
-      <w:r>
-        <w:rPr>
-          <w:rFonts w:ascii="Times New Roman" w:hAnsi="Times New Roman" w:cs="Times New Roman"/>
-          <w:sz w:val="24"/>
-          <w:szCs w:val="24"/>
-        </w:rPr>
-        <w:t xml:space="preserve"> delete users when needed.</w:t>
+        <w:t>Under user management, the librarian can create new user accounts by entering relevant information like name, email, username, and password. These records are saved in the user database. The librarian also has the ability to delete users when needed.</w:t>
       </w:r>
       <w:r>
         <w:rPr>
@@ -3902,6 +4373,7 @@
       <w:r>
         <w:rPr>
           <w:rFonts w:ascii="Times New Roman" w:hAnsi="Times New Roman" w:cs="Times New Roman"/>
+          <w:noProof/>
           <w:sz w:val="24"/>
           <w:szCs w:val="24"/>
         </w:rPr>
@@ -3922,7 +4394,7 @@
                     <pic:cNvPicPr/>
                   </pic:nvPicPr>
                   <pic:blipFill>
-                    <a:blip r:embed="rId11"/>
+                    <a:blip r:embed="rId15"/>
                     <a:stretch>
                       <a:fillRect/>
                     </a:stretch>
@@ -3945,6 +4417,7 @@
       <w:r>
         <w:rPr>
           <w:rFonts w:ascii="Times New Roman" w:hAnsi="Times New Roman" w:cs="Times New Roman"/>
+          <w:noProof/>
           <w:sz w:val="24"/>
           <w:szCs w:val="24"/>
         </w:rPr>
@@ -3964,7 +4437,7 @@
                     <pic:cNvPicPr/>
                   </pic:nvPicPr>
                   <pic:blipFill>
-                    <a:blip r:embed="rId12"/>
+                    <a:blip r:embed="rId16"/>
                     <a:stretch>
                       <a:fillRect/>
                     </a:stretch>
@@ -4020,39 +4493,7 @@
           <w:sz w:val="24"/>
           <w:szCs w:val="24"/>
         </w:rPr>
-        <w:t xml:space="preserve">This </w:t>
-      </w:r>
-      <w:r>
-        <w:rPr>
-          <w:rFonts w:ascii="Times New Roman" w:hAnsi="Times New Roman" w:cs="Times New Roman"/>
-          <w:sz w:val="24"/>
-          <w:szCs w:val="24"/>
-        </w:rPr>
-        <w:t xml:space="preserve">second </w:t>
-      </w:r>
-      <w:r>
-        <w:rPr>
-          <w:rFonts w:ascii="Times New Roman" w:hAnsi="Times New Roman" w:cs="Times New Roman"/>
-          <w:sz w:val="24"/>
-          <w:szCs w:val="24"/>
-        </w:rPr>
-        <w:t>sequence diagram</w:t>
-      </w:r>
-      <w:r>
-        <w:rPr>
-          <w:rFonts w:ascii="Times New Roman" w:hAnsi="Times New Roman" w:cs="Times New Roman"/>
-          <w:sz w:val="24"/>
-          <w:szCs w:val="24"/>
-        </w:rPr>
-        <w:t xml:space="preserve"> in figure 7</w:t>
-      </w:r>
-      <w:r>
-        <w:rPr>
-          <w:rFonts w:ascii="Times New Roman" w:hAnsi="Times New Roman" w:cs="Times New Roman"/>
-          <w:sz w:val="24"/>
-          <w:szCs w:val="24"/>
-        </w:rPr>
-        <w:t xml:space="preserve"> illustrates the interaction between a User, the Library Management System, and the Database during the complete book borrowing and feedback process. It begins with the user logging in using valid credentials, which the system verifies against stored records. Once authenticated, the user accesses the homepage and searches for a book by title or author.</w:t>
+        <w:t>This second sequence diagram in figure 7 illustrates the interaction between a User, the Library Management System, and the Database during the complete book borrowing and feedback process. It begins with the user logging in using valid credentials, which the system verifies against stored records. Once authenticated, the user accesses the homepage and searches for a book by title or author.</w:t>
       </w:r>
       <w:r>
         <w:rPr>
@@ -4104,23 +4545,7 @@
           <w:sz w:val="24"/>
           <w:szCs w:val="24"/>
         </w:rPr>
-        <w:t xml:space="preserve">Later, when the user returns the book, the system checks for any new fines related to overdue returns. If no fines are due, the return is </w:t>
-      </w:r>
-      <w:r>
-        <w:rPr>
-          <w:rFonts w:ascii="Times New Roman" w:hAnsi="Times New Roman" w:cs="Times New Roman"/>
-          <w:sz w:val="24"/>
-          <w:szCs w:val="24"/>
-        </w:rPr>
-        <w:t>registered,</w:t>
-      </w:r>
-      <w:r>
-        <w:rPr>
-          <w:rFonts w:ascii="Times New Roman" w:hAnsi="Times New Roman" w:cs="Times New Roman"/>
-          <w:sz w:val="24"/>
-          <w:szCs w:val="24"/>
-        </w:rPr>
-        <w:t xml:space="preserve"> and the book’s status is updated in the database. The user is also prompted to provide feedback, which is then stored alongside the book’s data. The process concludes with confirmation of both the return and feedback submission</w:t>
+        <w:t>Later, when the user returns the book, the system checks for any new fines related to overdue returns. If no fines are due, the return is registered, and the book’s status is updated in the database. The user is also prompted to provide feedback, which is then stored alongside the book’s data. The process concludes with confirmation of both the return and feedback submission</w:t>
       </w:r>
       <w:r>
         <w:rPr>
@@ -4205,6 +4630,7 @@
       <w:r>
         <w:rPr>
           <w:rFonts w:ascii="Times New Roman" w:hAnsi="Times New Roman" w:cs="Times New Roman"/>
+          <w:noProof/>
           <w:sz w:val="24"/>
           <w:szCs w:val="24"/>
         </w:rPr>
@@ -4224,7 +4650,7 @@
                     <pic:cNvPicPr/>
                   </pic:nvPicPr>
                   <pic:blipFill>
-                    <a:blip r:embed="rId13"/>
+                    <a:blip r:embed="rId17"/>
                     <a:stretch>
                       <a:fillRect/>
                     </a:stretch>
@@ -4253,6 +4679,7 @@
       <w:r>
         <w:rPr>
           <w:rFonts w:ascii="Times New Roman" w:hAnsi="Times New Roman" w:cs="Times New Roman"/>
+          <w:noProof/>
           <w:sz w:val="24"/>
           <w:szCs w:val="24"/>
         </w:rPr>
@@ -4272,7 +4699,7 @@
                     <pic:cNvPicPr/>
                   </pic:nvPicPr>
                   <pic:blipFill>
-                    <a:blip r:embed="rId14"/>
+                    <a:blip r:embed="rId18"/>
                     <a:stretch>
                       <a:fillRect/>
                     </a:stretch>
@@ -4385,63 +4812,7 @@
           <w:sz w:val="24"/>
           <w:szCs w:val="24"/>
         </w:rPr>
-        <w:t>activity</w:t>
-      </w:r>
-      <w:r>
-        <w:rPr>
-          <w:rFonts w:ascii="Times New Roman" w:hAnsi="Times New Roman" w:cs="Times New Roman"/>
-          <w:sz w:val="24"/>
-          <w:szCs w:val="24"/>
-        </w:rPr>
-        <w:t xml:space="preserve"> diagram outlines the workflow of a Librarian using the Library Management System. The process begins with the librarian logging in using valid credentials. Upon successful authentication, the system redirects to the dashboard, where the librarian can perform various administrative tasks.</w:t>
-      </w:r>
-      <w:r>
-        <w:rPr>
-          <w:rFonts w:ascii="Times New Roman" w:hAnsi="Times New Roman" w:cs="Times New Roman"/>
-          <w:sz w:val="24"/>
-          <w:szCs w:val="24"/>
-        </w:rPr>
-        <w:t xml:space="preserve"> </w:t>
-      </w:r>
-      <w:r>
-        <w:rPr>
-          <w:rFonts w:ascii="Times New Roman" w:hAnsi="Times New Roman" w:cs="Times New Roman"/>
-          <w:sz w:val="24"/>
-          <w:szCs w:val="24"/>
-        </w:rPr>
-        <w:t>Key operations include adding new books by entering their details, which are then stored in the database, and updating existing book information such as title, author, or availability status. Librarians can also manage users by creating new accounts, updating details, or assigning roles.</w:t>
-      </w:r>
-      <w:r>
-        <w:rPr>
-          <w:rFonts w:ascii="Times New Roman" w:hAnsi="Times New Roman" w:cs="Times New Roman"/>
-          <w:sz w:val="24"/>
-          <w:szCs w:val="24"/>
-        </w:rPr>
-        <w:t xml:space="preserve"> </w:t>
-      </w:r>
-      <w:r>
-        <w:rPr>
-          <w:rFonts w:ascii="Times New Roman" w:hAnsi="Times New Roman" w:cs="Times New Roman"/>
-          <w:sz w:val="24"/>
-          <w:szCs w:val="24"/>
-        </w:rPr>
-        <w:t xml:space="preserve">Another important feature is generating a </w:t>
-      </w:r>
-      <w:r>
-        <w:rPr>
-          <w:rFonts w:ascii="Times New Roman" w:hAnsi="Times New Roman" w:cs="Times New Roman"/>
-          <w:sz w:val="24"/>
-          <w:szCs w:val="24"/>
-        </w:rPr>
-        <w:t>borrower’s</w:t>
-      </w:r>
-      <w:r>
-        <w:rPr>
-          <w:rFonts w:ascii="Times New Roman" w:hAnsi="Times New Roman" w:cs="Times New Roman"/>
-          <w:sz w:val="24"/>
-          <w:szCs w:val="24"/>
-        </w:rPr>
-        <w:t xml:space="preserve"> report, which lists all currently borrowed books, their due dates, and any associated fines. This helps monitor borrowing activity and enforce library policies. The session concludes when the librarian logs out. This workflow ensures full administrative control over the system’s resources and data integrity.</w:t>
+        <w:t>activity diagram outlines the workflow of a Librarian using the Library Management System. The process begins with the librarian logging in using valid credentials. Upon successful authentication, the system redirects to the dashboard, where the librarian can perform various administrative tasks. Key operations include adding new books by entering their details, which are then stored in the database, and updating existing book information such as title, author, or availability status. Librarians can also manage users by creating new accounts, updating details, or assigning roles. Another important feature is generating a borrower’s report, which lists all currently borrowed books, their due dates, and any associated fines. This helps monitor borrowing activity and enforce library policies. The session concludes when the librarian logs out. This workflow ensures full administrative control over the system’s resources and data integrity.</w:t>
       </w:r>
       <w:r>
         <w:rPr>
@@ -4457,23 +4828,7 @@
           <w:sz w:val="24"/>
           <w:szCs w:val="24"/>
         </w:rPr>
-        <w:t xml:space="preserve">This </w:t>
-      </w:r>
-      <w:r>
-        <w:rPr>
-          <w:rFonts w:ascii="Times New Roman" w:hAnsi="Times New Roman" w:cs="Times New Roman"/>
-          <w:sz w:val="24"/>
-          <w:szCs w:val="24"/>
-        </w:rPr>
-        <w:t xml:space="preserve">second </w:t>
-      </w:r>
-      <w:r>
-        <w:rPr>
-          <w:rFonts w:ascii="Times New Roman" w:hAnsi="Times New Roman" w:cs="Times New Roman"/>
-          <w:sz w:val="24"/>
-          <w:szCs w:val="24"/>
-        </w:rPr>
-        <w:t>activity diagram represents how a User (student or staff) interacts with the LMS. The session starts with the user logging in. After successful authentication, the user is taken to the homepage, where they can browse or search for books and view book details.</w:t>
+        <w:t>This second activity diagram represents how a User (student or staff) interacts with the LMS. The session starts with the user logging in. After successful authentication, the user is taken to the homepage, where they can browse or search for books and view book details.</w:t>
       </w:r>
       <w:r>
         <w:rPr>
@@ -4651,14 +5006,15 @@
       <w:r>
         <w:rPr>
           <w:rFonts w:ascii="Times New Roman" w:hAnsi="Times New Roman" w:cs="Times New Roman"/>
+          <w:noProof/>
           <w:sz w:val="24"/>
           <w:szCs w:val="24"/>
         </w:rPr>
         <w:drawing>
-          <wp:inline distT="0" distB="0" distL="0" distR="0" wp14:anchorId="0D7D9DA9" wp14:editId="140D8FEB">
-            <wp:extent cx="6430010" cy="2148840"/>
-            <wp:effectExtent l="0" t="0" r="8890" b="3810"/>
-            <wp:docPr id="844697615" name="Picture 1" descr="A screenshot of a computer&#10;&#10;AI-generated content may be incorrect."/>
+          <wp:inline distT="0" distB="0" distL="0" distR="0" wp14:anchorId="0499A5B2" wp14:editId="0FC92979">
+            <wp:extent cx="6340390" cy="2088859"/>
+            <wp:effectExtent l="0" t="0" r="3810" b="6985"/>
+            <wp:docPr id="429634947" name="Picture 1" descr="A screenshot of a computer&#10;&#10;AI-generated content may be incorrect."/>
             <wp:cNvGraphicFramePr>
               <a:graphicFrameLocks xmlns:a="http://schemas.openxmlformats.org/drawingml/2006/main" noChangeAspect="1"/>
             </wp:cNvGraphicFramePr>
@@ -4666,11 +5022,11 @@
               <a:graphicData uri="http://schemas.openxmlformats.org/drawingml/2006/picture">
                 <pic:pic xmlns:pic="http://schemas.openxmlformats.org/drawingml/2006/picture">
                   <pic:nvPicPr>
-                    <pic:cNvPr id="844697615" name="Picture 1" descr="A screenshot of a computer&#10;&#10;AI-generated content may be incorrect."/>
+                    <pic:cNvPr id="429634947" name="Picture 1" descr="A screenshot of a computer&#10;&#10;AI-generated content may be incorrect."/>
                     <pic:cNvPicPr/>
                   </pic:nvPicPr>
                   <pic:blipFill>
-                    <a:blip r:embed="rId15"/>
+                    <a:blip r:embed="rId19"/>
                     <a:stretch>
                       <a:fillRect/>
                     </a:stretch>
@@ -4678,7 +5034,7 @@
                   <pic:spPr>
                     <a:xfrm>
                       <a:off x="0" y="0"/>
-                      <a:ext cx="6571664" cy="2196179"/>
+                      <a:ext cx="6369030" cy="2098295"/>
                     </a:xfrm>
                     <a:prstGeom prst="rect">
                       <a:avLst/>
@@ -4707,7 +5063,15 @@
           <w:sz w:val="24"/>
           <w:szCs w:val="24"/>
         </w:rPr>
-        <w:t>Fig-9: The User Interface of a regular user having options related to books</w:t>
+        <w:t xml:space="preserve">Fig-9: The User Interface of a regular user having </w:t>
+      </w:r>
+      <w:r>
+        <w:rPr>
+          <w:rFonts w:ascii="Times New Roman" w:hAnsi="Times New Roman" w:cs="Times New Roman"/>
+          <w:sz w:val="24"/>
+          <w:szCs w:val="24"/>
+        </w:rPr>
+        <w:t>with Book CatLog</w:t>
       </w:r>
     </w:p>
     <w:p>
@@ -4725,10 +5089,10 @@
           <w:noProof/>
         </w:rPr>
         <w:drawing>
-          <wp:inline distT="0" distB="0" distL="0" distR="0" wp14:anchorId="61906C27" wp14:editId="2635CF83">
-            <wp:extent cx="6408420" cy="2590800"/>
-            <wp:effectExtent l="0" t="0" r="0" b="0"/>
-            <wp:docPr id="1603722860" name="Picture 1" descr="User uploaded image"/>
+          <wp:inline distT="0" distB="0" distL="0" distR="0" wp14:anchorId="3AA5BF9E" wp14:editId="447C52D8">
+            <wp:extent cx="6339840" cy="2642532"/>
+            <wp:effectExtent l="0" t="0" r="3810" b="5715"/>
+            <wp:docPr id="427284073" name="Picture 1" descr="A screenshot of a computer&#10;&#10;AI-generated content may be incorrect."/>
             <wp:cNvGraphicFramePr>
               <a:graphicFrameLocks xmlns:a="http://schemas.openxmlformats.org/drawingml/2006/main" noChangeAspect="1"/>
             </wp:cNvGraphicFramePr>
@@ -4736,97 +5100,11 @@
               <a:graphicData uri="http://schemas.openxmlformats.org/drawingml/2006/picture">
                 <pic:pic xmlns:pic="http://schemas.openxmlformats.org/drawingml/2006/picture">
                   <pic:nvPicPr>
-                    <pic:cNvPr id="0" name="Picture 1" descr="User uploaded image"/>
-                    <pic:cNvPicPr>
-                      <a:picLocks noChangeAspect="1" noChangeArrowheads="1"/>
-                    </pic:cNvPicPr>
-                  </pic:nvPicPr>
-                  <pic:blipFill>
-                    <a:blip r:embed="rId16" cstate="print">
-                      <a:extLst>
-                        <a:ext uri="{28A0092B-C50C-407E-A947-70E740481C1C}">
-                          <a14:useLocalDpi xmlns:a14="http://schemas.microsoft.com/office/drawing/2010/main" val="0"/>
-                        </a:ext>
-                      </a:extLst>
-                    </a:blip>
-                    <a:srcRect/>
-                    <a:stretch>
-                      <a:fillRect/>
-                    </a:stretch>
-                  </pic:blipFill>
-                  <pic:spPr bwMode="auto">
-                    <a:xfrm>
-                      <a:off x="0" y="0"/>
-                      <a:ext cx="6408420" cy="2590800"/>
-                    </a:xfrm>
-                    <a:prstGeom prst="rect">
-                      <a:avLst/>
-                    </a:prstGeom>
-                    <a:noFill/>
-                    <a:ln>
-                      <a:noFill/>
-                    </a:ln>
-                  </pic:spPr>
-                </pic:pic>
-              </a:graphicData>
-            </a:graphic>
-          </wp:inline>
-        </w:drawing>
-      </w:r>
-    </w:p>
-    <w:p>
-      <w:pPr>
-        <w:spacing w:line="360" w:lineRule="auto"/>
-        <w:jc w:val="center"/>
-        <w:rPr>
-          <w:rFonts w:ascii="Times New Roman" w:hAnsi="Times New Roman" w:cs="Times New Roman"/>
-          <w:sz w:val="24"/>
-          <w:szCs w:val="24"/>
-        </w:rPr>
-      </w:pPr>
-      <w:r>
-        <w:rPr>
-          <w:rFonts w:ascii="Times New Roman" w:hAnsi="Times New Roman" w:cs="Times New Roman"/>
-          <w:sz w:val="24"/>
-          <w:szCs w:val="24"/>
-        </w:rPr>
-        <w:t>Fig:10 – The User Interface of an Admin/Librarian with options to modify books</w:t>
-      </w:r>
-    </w:p>
-    <w:p>
-      <w:pPr>
-        <w:spacing w:line="360" w:lineRule="auto"/>
-        <w:jc w:val="center"/>
-        <w:rPr>
-          <w:rFonts w:ascii="Times New Roman" w:hAnsi="Times New Roman" w:cs="Times New Roman"/>
-          <w:sz w:val="24"/>
-          <w:szCs w:val="24"/>
-        </w:rPr>
-      </w:pPr>
-      <w:r>
-        <w:rPr>
-          <w:rFonts w:ascii="Times New Roman" w:hAnsi="Times New Roman" w:cs="Times New Roman"/>
-          <w:sz w:val="24"/>
-          <w:szCs w:val="24"/>
-        </w:rPr>
-        <w:lastRenderedPageBreak/>
-        <w:drawing>
-          <wp:inline distT="0" distB="0" distL="0" distR="0" wp14:anchorId="34053C02" wp14:editId="14C35F90">
-            <wp:extent cx="6332220" cy="5303520"/>
-            <wp:effectExtent l="0" t="0" r="0" b="0"/>
-            <wp:docPr id="2020625440" name="Picture 1" descr="A screenshot of a computer&#10;&#10;AI-generated content may be incorrect."/>
-            <wp:cNvGraphicFramePr>
-              <a:graphicFrameLocks xmlns:a="http://schemas.openxmlformats.org/drawingml/2006/main" noChangeAspect="1"/>
-            </wp:cNvGraphicFramePr>
-            <a:graphic xmlns:a="http://schemas.openxmlformats.org/drawingml/2006/main">
-              <a:graphicData uri="http://schemas.openxmlformats.org/drawingml/2006/picture">
-                <pic:pic xmlns:pic="http://schemas.openxmlformats.org/drawingml/2006/picture">
-                  <pic:nvPicPr>
-                    <pic:cNvPr id="2020625440" name="Picture 1" descr="A screenshot of a computer&#10;&#10;AI-generated content may be incorrect."/>
+                    <pic:cNvPr id="427284073" name="Picture 1" descr="A screenshot of a computer&#10;&#10;AI-generated content may be incorrect."/>
                     <pic:cNvPicPr/>
                   </pic:nvPicPr>
                   <pic:blipFill>
-                    <a:blip r:embed="rId17"/>
+                    <a:blip r:embed="rId20"/>
                     <a:stretch>
                       <a:fillRect/>
                     </a:stretch>
@@ -4834,7 +5112,7 @@
                   <pic:spPr>
                     <a:xfrm>
                       <a:off x="0" y="0"/>
-                      <a:ext cx="6332220" cy="5303520"/>
+                      <a:ext cx="6370058" cy="2655127"/>
                     </a:xfrm>
                     <a:prstGeom prst="rect">
                       <a:avLst/>
@@ -4863,6 +5141,96 @@
           <w:sz w:val="24"/>
           <w:szCs w:val="24"/>
         </w:rPr>
+        <w:t>Fig:10 – The User Interface of an Admin/Librarian with options to</w:t>
+      </w:r>
+      <w:r>
+        <w:rPr>
+          <w:rFonts w:ascii="Times New Roman" w:hAnsi="Times New Roman" w:cs="Times New Roman"/>
+          <w:sz w:val="24"/>
+          <w:szCs w:val="24"/>
+        </w:rPr>
+        <w:t xml:space="preserve"> add &amp; edit</w:t>
+      </w:r>
+      <w:r>
+        <w:rPr>
+          <w:rFonts w:ascii="Times New Roman" w:hAnsi="Times New Roman" w:cs="Times New Roman"/>
+          <w:sz w:val="24"/>
+          <w:szCs w:val="24"/>
+        </w:rPr>
+        <w:t xml:space="preserve"> books</w:t>
+      </w:r>
+    </w:p>
+    <w:p>
+      <w:pPr>
+        <w:spacing w:line="360" w:lineRule="auto"/>
+        <w:jc w:val="center"/>
+        <w:rPr>
+          <w:rFonts w:ascii="Times New Roman" w:hAnsi="Times New Roman" w:cs="Times New Roman"/>
+          <w:sz w:val="24"/>
+          <w:szCs w:val="24"/>
+        </w:rPr>
+      </w:pPr>
+      <w:r>
+        <w:rPr>
+          <w:rFonts w:ascii="Times New Roman" w:hAnsi="Times New Roman" w:cs="Times New Roman"/>
+          <w:noProof/>
+          <w:sz w:val="24"/>
+          <w:szCs w:val="24"/>
+        </w:rPr>
+        <w:lastRenderedPageBreak/>
+        <w:drawing>
+          <wp:inline distT="0" distB="0" distL="0" distR="0" wp14:anchorId="46C8A4C4" wp14:editId="34581F27">
+            <wp:extent cx="6318250" cy="3424270"/>
+            <wp:effectExtent l="0" t="0" r="6350" b="5080"/>
+            <wp:docPr id="1505698082" name="Picture 1"/>
+            <wp:cNvGraphicFramePr>
+              <a:graphicFrameLocks xmlns:a="http://schemas.openxmlformats.org/drawingml/2006/main" noChangeAspect="1"/>
+            </wp:cNvGraphicFramePr>
+            <a:graphic xmlns:a="http://schemas.openxmlformats.org/drawingml/2006/main">
+              <a:graphicData uri="http://schemas.openxmlformats.org/drawingml/2006/picture">
+                <pic:pic xmlns:pic="http://schemas.openxmlformats.org/drawingml/2006/picture">
+                  <pic:nvPicPr>
+                    <pic:cNvPr id="1505698082" name=""/>
+                    <pic:cNvPicPr/>
+                  </pic:nvPicPr>
+                  <pic:blipFill>
+                    <a:blip r:embed="rId21"/>
+                    <a:stretch>
+                      <a:fillRect/>
+                    </a:stretch>
+                  </pic:blipFill>
+                  <pic:spPr>
+                    <a:xfrm>
+                      <a:off x="0" y="0"/>
+                      <a:ext cx="6334231" cy="3432931"/>
+                    </a:xfrm>
+                    <a:prstGeom prst="rect">
+                      <a:avLst/>
+                    </a:prstGeom>
+                  </pic:spPr>
+                </pic:pic>
+              </a:graphicData>
+            </a:graphic>
+          </wp:inline>
+        </w:drawing>
+      </w:r>
+    </w:p>
+    <w:p>
+      <w:pPr>
+        <w:spacing w:line="360" w:lineRule="auto"/>
+        <w:jc w:val="center"/>
+        <w:rPr>
+          <w:rFonts w:ascii="Times New Roman" w:hAnsi="Times New Roman" w:cs="Times New Roman"/>
+          <w:sz w:val="24"/>
+          <w:szCs w:val="24"/>
+        </w:rPr>
+      </w:pPr>
+      <w:r>
+        <w:rPr>
+          <w:rFonts w:ascii="Times New Roman" w:hAnsi="Times New Roman" w:cs="Times New Roman"/>
+          <w:sz w:val="24"/>
+          <w:szCs w:val="24"/>
+        </w:rPr>
         <w:t>Fig-11: Admin</w:t>
       </w:r>
       <w:r>
@@ -4887,7 +5255,15 @@
           <w:sz w:val="24"/>
           <w:szCs w:val="24"/>
         </w:rPr>
-        <w:t xml:space="preserve"> Borrow History, User Management</w:t>
+        <w:t xml:space="preserve"> </w:t>
+      </w:r>
+      <w:r>
+        <w:rPr>
+          <w:rFonts w:ascii="Times New Roman" w:hAnsi="Times New Roman" w:cs="Times New Roman"/>
+          <w:sz w:val="24"/>
+          <w:szCs w:val="24"/>
+        </w:rPr>
+        <w:t>User Management</w:t>
       </w:r>
       <w:r>
         <w:rPr>
@@ -4930,23 +5306,7 @@
           <w:sz w:val="24"/>
           <w:szCs w:val="24"/>
         </w:rPr>
-        <w:t>The UI</w:t>
-      </w:r>
-      <w:r>
-        <w:rPr>
-          <w:rFonts w:ascii="Times New Roman" w:hAnsi="Times New Roman" w:cs="Times New Roman"/>
-          <w:sz w:val="24"/>
-          <w:szCs w:val="24"/>
-        </w:rPr>
-        <w:t xml:space="preserve"> of the Library Management System has been designed with clear user roles and functionalities. As shown in the</w:t>
-      </w:r>
-      <w:r>
-        <w:rPr>
-          <w:rFonts w:ascii="Times New Roman" w:hAnsi="Times New Roman" w:cs="Times New Roman"/>
-          <w:sz w:val="24"/>
-          <w:szCs w:val="24"/>
-        </w:rPr>
-        <w:t xml:space="preserve"> figure</w:t>
+        <w:t>The UI of the Library Management System has been designed with clear user roles and functionalities. As shown in the figure</w:t>
       </w:r>
       <w:r>
         <w:rPr>
@@ -5014,7 +5374,6 @@
           <w:sz w:val="24"/>
           <w:szCs w:val="24"/>
         </w:rPr>
-        <w:lastRenderedPageBreak/>
         <w:t>CONCLUSION &amp; FUTURE WORK</w:t>
       </w:r>
     </w:p>
@@ -5040,7 +5399,7 @@
           <w:lang w:eastAsia="en-CA"/>
           <w14:ligatures w14:val="none"/>
         </w:rPr>
-        <w:t>The Library Management System project successfully delivered a functional, role-based web application to manage essential library tasks. Users can register, log in, search for books, borrow and return items, pay fines, and submit feedback. Librarians have access to tools for managing users, updating the catalog, and generating borrower reports. A RESTful backend and a responsive React frontend ensure smooth interaction, while UML diagrams guided system structure and design validation.</w:t>
+        <w:t xml:space="preserve">The Library Management System project successfully delivered a functional, role-based web application to manage essential library tasks. Users can register, log in, search for books, borrow and return items, pay fines, and submit feedback. Librarians have access to tools for managing users, updating the catalog, and generating borrower reports. A RESTful backend and a responsive React frontend ensure smooth interaction, while UML diagrams guided system structure and </w:t>
       </w:r>
       <w:r>
         <w:rPr>
@@ -5051,7 +5410,8 @@
           <w:lang w:eastAsia="en-CA"/>
           <w14:ligatures w14:val="none"/>
         </w:rPr>
-        <w:t xml:space="preserve"> </w:t>
+        <w:lastRenderedPageBreak/>
+        <w:t>design validation. A key strength of the project is its use of SOLID principles. Responsibilities were clearly separated (SRP), allowing the system to be easily extended without altering core features (OCP). User and librarian roles were structured hierarchically (LSP), and APIs were tailored to serve only necessary data for each role (ISP). The frontend communicates through abstract APIs, maintaining a clean separation from backend logic (DIP), ensuring long-term maintainability and scalability.</w:t>
       </w:r>
       <w:r>
         <w:rPr>
@@ -5062,9 +5422,13 @@
           <w:lang w:eastAsia="en-CA"/>
           <w14:ligatures w14:val="none"/>
         </w:rPr>
-        <w:t>A key strength of the project is its use of SOLID principles. Responsibilities were clearly separated (SRP), allowing the system to be easily extended without altering core features (OCP). User and librarian roles were structured hierarchically (LSP), and APIs were tailored to serve only necessary data for each role (ISP). The frontend communicates through abstract APIs, maintaining a clean separation from backend logic (DIP), ensuring long-term maintainability and scalability.</w:t>
-      </w:r>
-      <w:r>
+        <w:t xml:space="preserve"> </w:t>
+      </w:r>
+    </w:p>
+    <w:p>
+      <w:pPr>
+        <w:spacing w:line="360" w:lineRule="auto"/>
+        <w:jc w:val="both"/>
         <w:rPr>
           <w:rFonts w:ascii="Times New Roman" w:eastAsia="Times New Roman" w:hAnsi="Times New Roman" w:cs="Times New Roman"/>
           <w:kern w:val="0"/>
@@ -5073,45 +5437,14 @@
           <w:lang w:eastAsia="en-CA"/>
           <w14:ligatures w14:val="none"/>
         </w:rPr>
-        <w:t xml:space="preserve"> </w:t>
-      </w:r>
-    </w:p>
-    <w:p>
-      <w:pPr>
-        <w:spacing w:line="360" w:lineRule="auto"/>
-        <w:jc w:val="both"/>
-        <w:rPr>
-          <w:rFonts w:ascii="Times New Roman" w:eastAsia="Times New Roman" w:hAnsi="Times New Roman" w:cs="Times New Roman"/>
-          <w:kern w:val="0"/>
-          <w:sz w:val="24"/>
-          <w:szCs w:val="24"/>
-          <w:lang w:eastAsia="en-CA"/>
-          <w14:ligatures w14:val="none"/>
-        </w:rPr>
-      </w:pPr>
-      <w:r>
-        <w:rPr>
-          <w:rFonts w:ascii="Times New Roman" w:hAnsi="Times New Roman" w:cs="Times New Roman"/>
-          <w:sz w:val="24"/>
-          <w:szCs w:val="24"/>
-        </w:rPr>
-        <w:t xml:space="preserve">Despite its strengths, the system has a few limitations. Notably, it currently lacks session management. Future improvements should include session management using JWT. </w:t>
-      </w:r>
-      <w:r>
-        <w:rPr>
-          <w:rFonts w:ascii="Times New Roman" w:hAnsi="Times New Roman" w:cs="Times New Roman"/>
-          <w:sz w:val="24"/>
-          <w:szCs w:val="24"/>
-        </w:rPr>
-        <w:t>Also,</w:t>
-      </w:r>
-      <w:r>
-        <w:rPr>
-          <w:rFonts w:ascii="Times New Roman" w:hAnsi="Times New Roman" w:cs="Times New Roman"/>
-          <w:sz w:val="24"/>
-          <w:szCs w:val="24"/>
-        </w:rPr>
-        <w:t xml:space="preserve"> the fine payment can be integrated with real payment gateways like Stripe or PayPal. In summary, this project establishes a strong foundation for efficient library management and demonstrates effective application of software engineering principles. With targeted enhancements in user experience, the system holds strong potential for deployment in academic, institutional, or public libraries.</w:t>
+      </w:pPr>
+      <w:r>
+        <w:rPr>
+          <w:rFonts w:ascii="Times New Roman" w:hAnsi="Times New Roman" w:cs="Times New Roman"/>
+          <w:sz w:val="24"/>
+          <w:szCs w:val="24"/>
+        </w:rPr>
+        <w:t>Despite its strengths, the system has a few limitations. Notably, it currently lacks session management. Future improvements should include session management using JWT. Also, the fine payment can be integrated with real payment gateways like Stripe or PayPal. In summary, this project establishes a strong foundation for efficient library management and demonstrates effective application of software engineering principles. With targeted enhancements in user experience, the system holds strong potential for deployment in academic, institutional, or public libraries.</w:t>
       </w:r>
     </w:p>
     <w:p>
@@ -5121,7 +5454,7 @@
           <w:ilvl w:val="0"/>
           <w:numId w:val="1"/>
         </w:numPr>
-        <w:spacing w:line="360" w:lineRule="auto"/>
+        <w:spacing w:line="276" w:lineRule="auto"/>
         <w:jc w:val="both"/>
         <w:rPr>
           <w:rFonts w:ascii="Times New Roman" w:hAnsi="Times New Roman" w:cs="Times New Roman"/>
@@ -5144,16 +5477,479 @@
     </w:p>
     <w:p>
       <w:pPr>
-        <w:spacing w:line="360" w:lineRule="auto"/>
-        <w:jc w:val="both"/>
-        <w:rPr>
-          <w:rFonts w:ascii="Times New Roman" w:hAnsi="Times New Roman" w:cs="Times New Roman"/>
-          <w:sz w:val="24"/>
-          <w:szCs w:val="24"/>
-        </w:rPr>
-      </w:pPr>
+        <w:spacing w:line="276" w:lineRule="auto"/>
+        <w:jc w:val="both"/>
+        <w:rPr>
+          <w:rFonts w:ascii="Times New Roman" w:hAnsi="Times New Roman" w:cs="Times New Roman"/>
+          <w:b/>
+          <w:bCs/>
+          <w:sz w:val="24"/>
+          <w:szCs w:val="24"/>
+        </w:rPr>
+      </w:pPr>
+      <w:r>
+        <w:rPr>
+          <w:rFonts w:ascii="Times New Roman" w:hAnsi="Times New Roman" w:cs="Times New Roman"/>
+          <w:b/>
+          <w:bCs/>
+          <w:sz w:val="24"/>
+          <w:szCs w:val="24"/>
+        </w:rPr>
+        <w:t>[1]</w:t>
+      </w:r>
+      <w:r>
+        <w:rPr>
+          <w:rFonts w:ascii="Times New Roman" w:hAnsi="Times New Roman" w:cs="Times New Roman"/>
+          <w:sz w:val="24"/>
+          <w:szCs w:val="24"/>
+        </w:rPr>
+        <w:t xml:space="preserve"> F. F. Okumuş, A. Ramic, and S. </w:t>
+      </w:r>
+      <w:proofErr w:type="spellStart"/>
+      <w:r>
+        <w:rPr>
+          <w:rFonts w:ascii="Times New Roman" w:hAnsi="Times New Roman" w:cs="Times New Roman"/>
+          <w:sz w:val="24"/>
+          <w:szCs w:val="24"/>
+        </w:rPr>
+        <w:t>Kugele</w:t>
+      </w:r>
+      <w:proofErr w:type="spellEnd"/>
+      <w:r>
+        <w:rPr>
+          <w:rFonts w:ascii="Times New Roman" w:hAnsi="Times New Roman" w:cs="Times New Roman"/>
+          <w:sz w:val="24"/>
+          <w:szCs w:val="24"/>
+        </w:rPr>
+        <w:t xml:space="preserve">, “A Systematic Mapping Study on Contract-based Software Design for Dependable Systems,” </w:t>
+      </w:r>
+      <w:proofErr w:type="spellStart"/>
+      <w:r>
+        <w:rPr>
+          <w:rFonts w:ascii="Times New Roman" w:hAnsi="Times New Roman" w:cs="Times New Roman"/>
+          <w:i/>
+          <w:iCs/>
+          <w:sz w:val="24"/>
+          <w:szCs w:val="24"/>
+        </w:rPr>
+        <w:t>arXiv</w:t>
+      </w:r>
+      <w:proofErr w:type="spellEnd"/>
+      <w:r>
+        <w:rPr>
+          <w:rFonts w:ascii="Times New Roman" w:hAnsi="Times New Roman" w:cs="Times New Roman"/>
+          <w:i/>
+          <w:iCs/>
+          <w:sz w:val="24"/>
+          <w:szCs w:val="24"/>
+        </w:rPr>
+        <w:t xml:space="preserve"> preprint</w:t>
+      </w:r>
+      <w:r>
+        <w:rPr>
+          <w:rFonts w:ascii="Times New Roman" w:hAnsi="Times New Roman" w:cs="Times New Roman"/>
+          <w:sz w:val="24"/>
+          <w:szCs w:val="24"/>
+        </w:rPr>
+        <w:t xml:space="preserve"> arXiv:2505.07542, 2025. [Online]. Available: </w:t>
+      </w:r>
+      <w:hyperlink r:id="rId22" w:tgtFrame="_new" w:history="1">
+        <w:r>
+          <w:rPr>
+            <w:rStyle w:val="Hyperlink"/>
+            <w:rFonts w:ascii="Times New Roman" w:hAnsi="Times New Roman" w:cs="Times New Roman"/>
+            <w:sz w:val="24"/>
+            <w:szCs w:val="24"/>
+          </w:rPr>
+          <w:t>https://arxiv.org/abs/25</w:t>
+        </w:r>
+        <w:r>
+          <w:rPr>
+            <w:rStyle w:val="Hyperlink"/>
+            <w:rFonts w:ascii="Times New Roman" w:hAnsi="Times New Roman" w:cs="Times New Roman"/>
+            <w:sz w:val="24"/>
+            <w:szCs w:val="24"/>
+          </w:rPr>
+          <w:t>0</w:t>
+        </w:r>
+        <w:r>
+          <w:rPr>
+            <w:rStyle w:val="Hyperlink"/>
+            <w:rFonts w:ascii="Times New Roman" w:hAnsi="Times New Roman" w:cs="Times New Roman"/>
+            <w:sz w:val="24"/>
+            <w:szCs w:val="24"/>
+          </w:rPr>
+          <w:t>5.07542</w:t>
+        </w:r>
+      </w:hyperlink>
+      <w:r>
+        <w:rPr>
+          <w:rFonts w:ascii="Times New Roman" w:hAnsi="Times New Roman" w:cs="Times New Roman"/>
+          <w:sz w:val="24"/>
+          <w:szCs w:val="24"/>
+        </w:rPr>
+        <w:t>.</w:t>
+      </w:r>
+    </w:p>
+    <w:p>
+      <w:pPr>
+        <w:spacing w:line="276" w:lineRule="auto"/>
+        <w:jc w:val="both"/>
+        <w:rPr>
+          <w:rFonts w:ascii="Times New Roman" w:hAnsi="Times New Roman" w:cs="Times New Roman"/>
+          <w:sz w:val="24"/>
+          <w:szCs w:val="24"/>
+        </w:rPr>
+      </w:pPr>
+      <w:r>
+        <w:rPr>
+          <w:rFonts w:ascii="Times New Roman" w:hAnsi="Times New Roman" w:cs="Times New Roman"/>
+          <w:b/>
+          <w:bCs/>
+          <w:sz w:val="24"/>
+          <w:szCs w:val="24"/>
+        </w:rPr>
+        <w:t>[2]</w:t>
+      </w:r>
+      <w:r>
+        <w:rPr>
+          <w:rFonts w:ascii="Times New Roman" w:hAnsi="Times New Roman" w:cs="Times New Roman"/>
+          <w:sz w:val="24"/>
+          <w:szCs w:val="24"/>
+        </w:rPr>
+        <w:t xml:space="preserve"> B. Meyer, “Applying ‘Design by Contract’,” </w:t>
+      </w:r>
+      <w:r>
+        <w:rPr>
+          <w:rFonts w:ascii="Times New Roman" w:hAnsi="Times New Roman" w:cs="Times New Roman"/>
+          <w:i/>
+          <w:iCs/>
+          <w:sz w:val="24"/>
+          <w:szCs w:val="24"/>
+        </w:rPr>
+        <w:t>Computer</w:t>
+      </w:r>
+      <w:r>
+        <w:rPr>
+          <w:rFonts w:ascii="Times New Roman" w:hAnsi="Times New Roman" w:cs="Times New Roman"/>
+          <w:sz w:val="24"/>
+          <w:szCs w:val="24"/>
+        </w:rPr>
+        <w:t>, vol. 25, no. 10, pp. 40–51, Oct. 1992.</w:t>
+      </w:r>
+      <w:r>
+        <w:rPr>
+          <w:rFonts w:ascii="Times New Roman" w:hAnsi="Times New Roman" w:cs="Times New Roman"/>
+          <w:sz w:val="24"/>
+          <w:szCs w:val="24"/>
+        </w:rPr>
+        <w:br/>
+      </w:r>
+      <w:hyperlink r:id="rId23" w:history="1">
+        <w:r>
+          <w:rPr>
+            <w:rStyle w:val="Hyperlink"/>
+            <w:rFonts w:ascii="Times New Roman" w:hAnsi="Times New Roman" w:cs="Times New Roman"/>
+            <w:sz w:val="24"/>
+            <w:szCs w:val="24"/>
+          </w:rPr>
+          <w:t>https://doi.org/10.1109/2</w:t>
+        </w:r>
+        <w:r>
+          <w:rPr>
+            <w:rStyle w:val="Hyperlink"/>
+            <w:rFonts w:ascii="Times New Roman" w:hAnsi="Times New Roman" w:cs="Times New Roman"/>
+            <w:sz w:val="24"/>
+            <w:szCs w:val="24"/>
+          </w:rPr>
+          <w:t>.</w:t>
+        </w:r>
+        <w:r>
+          <w:rPr>
+            <w:rStyle w:val="Hyperlink"/>
+            <w:rFonts w:ascii="Times New Roman" w:hAnsi="Times New Roman" w:cs="Times New Roman"/>
+            <w:sz w:val="24"/>
+            <w:szCs w:val="24"/>
+          </w:rPr>
+          <w:t>161279</w:t>
+        </w:r>
+      </w:hyperlink>
+      <w:r>
+        <w:rPr>
+          <w:rFonts w:ascii="Times New Roman" w:hAnsi="Times New Roman" w:cs="Times New Roman"/>
+          <w:sz w:val="24"/>
+          <w:szCs w:val="24"/>
+        </w:rPr>
+        <w:t>.</w:t>
+      </w:r>
+    </w:p>
+    <w:p>
+      <w:pPr>
+        <w:spacing w:line="276" w:lineRule="auto"/>
+        <w:jc w:val="both"/>
+        <w:rPr>
+          <w:rFonts w:ascii="Times New Roman" w:hAnsi="Times New Roman" w:cs="Times New Roman"/>
+          <w:sz w:val="24"/>
+          <w:szCs w:val="24"/>
+        </w:rPr>
+      </w:pPr>
+      <w:r>
+        <w:rPr>
+          <w:rFonts w:ascii="Times New Roman" w:hAnsi="Times New Roman" w:cs="Times New Roman"/>
+          <w:b/>
+          <w:bCs/>
+          <w:sz w:val="24"/>
+          <w:szCs w:val="24"/>
+        </w:rPr>
+        <w:t>[3]</w:t>
+      </w:r>
+      <w:r>
+        <w:rPr>
+          <w:rFonts w:ascii="Times New Roman" w:hAnsi="Times New Roman" w:cs="Times New Roman"/>
+          <w:sz w:val="24"/>
+          <w:szCs w:val="24"/>
+        </w:rPr>
+        <w:t xml:space="preserve"> W. N. A. W. Mohd, R. Ahmad, M. F. M. Mohsin, and A. H. Abdullah, “Ontology-Based Library Management: Building a Semantic LMS,” in </w:t>
+      </w:r>
+      <w:r>
+        <w:rPr>
+          <w:rFonts w:ascii="Times New Roman" w:hAnsi="Times New Roman" w:cs="Times New Roman"/>
+          <w:i/>
+          <w:iCs/>
+          <w:sz w:val="24"/>
+          <w:szCs w:val="24"/>
+        </w:rPr>
+        <w:t>Proc. 2020 6th Int. Conf. on Information Management (ICIM)</w:t>
+      </w:r>
+      <w:r>
+        <w:rPr>
+          <w:rFonts w:ascii="Times New Roman" w:hAnsi="Times New Roman" w:cs="Times New Roman"/>
+          <w:sz w:val="24"/>
+          <w:szCs w:val="24"/>
+        </w:rPr>
+        <w:t>, London, UK, 2020</w:t>
+      </w:r>
+      <w:r>
+        <w:rPr>
+          <w:rFonts w:ascii="Times New Roman" w:hAnsi="Times New Roman" w:cs="Times New Roman"/>
+          <w:sz w:val="24"/>
+          <w:szCs w:val="24"/>
+        </w:rPr>
+        <w:t xml:space="preserve">. </w:t>
+      </w:r>
+      <w:hyperlink r:id="rId24" w:history="1">
+        <w:r>
+          <w:rPr>
+            <w:rStyle w:val="Hyperlink"/>
+            <w:rFonts w:ascii="Times New Roman" w:hAnsi="Times New Roman" w:cs="Times New Roman"/>
+            <w:sz w:val="24"/>
+            <w:szCs w:val="24"/>
+          </w:rPr>
+          <w:t>https://doi.org/10.1109/ICIM49319.2020.244689</w:t>
+        </w:r>
+      </w:hyperlink>
+      <w:r>
+        <w:rPr>
+          <w:rFonts w:ascii="Times New Roman" w:hAnsi="Times New Roman" w:cs="Times New Roman"/>
+          <w:sz w:val="24"/>
+          <w:szCs w:val="24"/>
+        </w:rPr>
+        <w:t>.</w:t>
+      </w:r>
+    </w:p>
+    <w:p>
+      <w:pPr>
+        <w:spacing w:line="276" w:lineRule="auto"/>
+        <w:jc w:val="both"/>
+        <w:rPr>
+          <w:rFonts w:ascii="Times New Roman" w:hAnsi="Times New Roman" w:cs="Times New Roman"/>
+          <w:b/>
+          <w:bCs/>
+          <w:sz w:val="8"/>
+          <w:szCs w:val="8"/>
+        </w:rPr>
+      </w:pPr>
+    </w:p>
+    <w:p>
+      <w:pPr>
+        <w:pStyle w:val="ListParagraph"/>
+        <w:numPr>
+          <w:ilvl w:val="0"/>
+          <w:numId w:val="1"/>
+        </w:numPr>
+        <w:spacing w:line="360" w:lineRule="auto"/>
+        <w:jc w:val="both"/>
+        <w:rPr>
+          <w:rFonts w:ascii="Times New Roman" w:hAnsi="Times New Roman" w:cs="Times New Roman"/>
+          <w:b/>
+          <w:bCs/>
+          <w:sz w:val="24"/>
+          <w:szCs w:val="24"/>
+        </w:rPr>
+      </w:pPr>
+      <w:r>
+        <w:rPr>
+          <w:rFonts w:ascii="Times New Roman" w:hAnsi="Times New Roman" w:cs="Times New Roman"/>
+          <w:b/>
+          <w:bCs/>
+          <w:sz w:val="24"/>
+          <w:szCs w:val="24"/>
+        </w:rPr>
+        <w:t xml:space="preserve">GIT REPOSITORY DETAILS: </w:t>
+      </w:r>
+    </w:p>
+    <w:p>
+      <w:pPr>
+        <w:spacing w:line="360" w:lineRule="auto"/>
+        <w:jc w:val="both"/>
+        <w:rPr>
+          <w:rFonts w:ascii="Times New Roman" w:hAnsi="Times New Roman" w:cs="Times New Roman"/>
+          <w:sz w:val="24"/>
+          <w:szCs w:val="24"/>
+        </w:rPr>
+      </w:pPr>
+      <w:r>
+        <w:rPr>
+          <w:rFonts w:ascii="Times New Roman" w:hAnsi="Times New Roman" w:cs="Times New Roman"/>
+          <w:sz w:val="24"/>
+          <w:szCs w:val="24"/>
+        </w:rPr>
+        <w:t>The complete source code for this project is maintained on GitHub and is publicly accessible. The repository contains all frontend and backend code, along with necessary configuration and testing files.</w:t>
+      </w:r>
+      <w:r>
+        <w:rPr>
+          <w:rFonts w:ascii="Times New Roman" w:hAnsi="Times New Roman" w:cs="Times New Roman"/>
+          <w:sz w:val="24"/>
+          <w:szCs w:val="24"/>
+        </w:rPr>
+        <w:t xml:space="preserve"> </w:t>
+      </w:r>
+      <w:r>
+        <w:rPr>
+          <w:rFonts w:ascii="Times New Roman" w:hAnsi="Times New Roman" w:cs="Times New Roman"/>
+          <w:sz w:val="24"/>
+          <w:szCs w:val="24"/>
+        </w:rPr>
+        <w:t>To run and check the code base please go through the Readme.md file.</w:t>
+      </w:r>
+    </w:p>
+    <w:p>
+      <w:pPr>
+        <w:numPr>
+          <w:ilvl w:val="0"/>
+          <w:numId w:val="5"/>
+        </w:numPr>
+        <w:spacing w:line="360" w:lineRule="auto"/>
+        <w:jc w:val="both"/>
+        <w:rPr>
+          <w:rFonts w:ascii="Times New Roman" w:hAnsi="Times New Roman" w:cs="Times New Roman"/>
+          <w:sz w:val="24"/>
+          <w:szCs w:val="24"/>
+        </w:rPr>
+      </w:pPr>
+      <w:r>
+        <w:rPr>
+          <w:rFonts w:ascii="Times New Roman" w:hAnsi="Times New Roman" w:cs="Times New Roman"/>
+          <w:b/>
+          <w:bCs/>
+          <w:sz w:val="24"/>
+          <w:szCs w:val="24"/>
+        </w:rPr>
+        <w:t xml:space="preserve">GitHub </w:t>
+      </w:r>
+      <w:r>
+        <w:rPr>
+          <w:rFonts w:ascii="Times New Roman" w:hAnsi="Times New Roman" w:cs="Times New Roman"/>
+          <w:b/>
+          <w:bCs/>
+          <w:sz w:val="24"/>
+          <w:szCs w:val="24"/>
+        </w:rPr>
+        <w:t xml:space="preserve">Repo </w:t>
+      </w:r>
+      <w:r>
+        <w:rPr>
+          <w:rFonts w:ascii="Times New Roman" w:hAnsi="Times New Roman" w:cs="Times New Roman"/>
+          <w:b/>
+          <w:bCs/>
+          <w:sz w:val="24"/>
+          <w:szCs w:val="24"/>
+        </w:rPr>
+        <w:t>Link</w:t>
+      </w:r>
+      <w:r>
+        <w:rPr>
+          <w:rFonts w:ascii="Times New Roman" w:hAnsi="Times New Roman" w:cs="Times New Roman"/>
+          <w:sz w:val="24"/>
+          <w:szCs w:val="24"/>
+        </w:rPr>
+        <w:t xml:space="preserve">: </w:t>
+      </w:r>
+      <w:hyperlink r:id="rId25" w:tgtFrame="_new" w:history="1">
+        <w:r>
+          <w:rPr>
+            <w:rStyle w:val="Hyperlink"/>
+            <w:rFonts w:ascii="Times New Roman" w:hAnsi="Times New Roman" w:cs="Times New Roman"/>
+            <w:sz w:val="24"/>
+            <w:szCs w:val="24"/>
+          </w:rPr>
+          <w:t>https://github.com/Anil-Manyam/Spring25</w:t>
+        </w:r>
+      </w:hyperlink>
+    </w:p>
+    <w:p>
+      <w:pPr>
+        <w:numPr>
+          <w:ilvl w:val="0"/>
+          <w:numId w:val="5"/>
+        </w:numPr>
+        <w:spacing w:line="360" w:lineRule="auto"/>
+        <w:jc w:val="both"/>
+        <w:rPr>
+          <w:rFonts w:ascii="Times New Roman" w:hAnsi="Times New Roman" w:cs="Times New Roman"/>
+          <w:sz w:val="24"/>
+          <w:szCs w:val="24"/>
+        </w:rPr>
+      </w:pPr>
+      <w:r>
+        <w:rPr>
+          <w:rFonts w:ascii="Times New Roman" w:hAnsi="Times New Roman" w:cs="Times New Roman"/>
+          <w:b/>
+          <w:bCs/>
+          <w:sz w:val="24"/>
+          <w:szCs w:val="24"/>
+        </w:rPr>
+        <w:t>Branch</w:t>
+      </w:r>
+      <w:r>
+        <w:rPr>
+          <w:rFonts w:ascii="Times New Roman" w:hAnsi="Times New Roman" w:cs="Times New Roman"/>
+          <w:b/>
+          <w:bCs/>
+          <w:sz w:val="24"/>
+          <w:szCs w:val="24"/>
+        </w:rPr>
+        <w:t xml:space="preserve"> Name</w:t>
+      </w:r>
+      <w:r>
+        <w:rPr>
+          <w:rFonts w:ascii="Times New Roman" w:hAnsi="Times New Roman" w:cs="Times New Roman"/>
+          <w:sz w:val="24"/>
+          <w:szCs w:val="24"/>
+        </w:rPr>
+        <w:t>: main</w:t>
+      </w:r>
+      <w:r>
+        <w:rPr>
+          <w:rFonts w:ascii="Times New Roman" w:hAnsi="Times New Roman" w:cs="Times New Roman"/>
+          <w:sz w:val="24"/>
+          <w:szCs w:val="24"/>
+        </w:rPr>
+        <w:t xml:space="preserve"> </w:t>
+      </w:r>
     </w:p>
     <w:sectPr>
+      <w:footerReference w:type="default" r:id="rId26"/>
       <w:pgSz w:w="12240" w:h="15840"/>
       <w:pgMar w:top="1440" w:right="1440" w:bottom="1440" w:left="1440" w:header="708" w:footer="708" w:gutter="0"/>
       <w:pgBorders w:offsetFrom="page">
@@ -5162,11 +5958,131 @@
         <w:bottom w:val="single" w:sz="6" w:space="24" w:color="auto"/>
         <w:right w:val="single" w:sz="6" w:space="24" w:color="auto"/>
       </w:pgBorders>
+      <w:pgNumType w:start="1"/>
       <w:cols w:space="708"/>
       <w:docGrid w:linePitch="360"/>
     </w:sectPr>
   </w:body>
 </w:document>
+</file>
+
+<file path=word/endnotes.xml><?xml version="1.0" encoding="utf-8"?>
+<w:endnotes xmlns:wpc="http://schemas.microsoft.com/office/word/2010/wordprocessingCanvas" xmlns:cx="http://schemas.microsoft.com/office/drawing/2014/chartex" xmlns:cx1="http://schemas.microsoft.com/office/drawing/2015/9/8/chartex" xmlns:cx2="http://schemas.microsoft.com/office/drawing/2015/10/21/chartex" xmlns:cx3="http://schemas.microsoft.com/office/drawing/2016/5/9/chartex" xmlns:cx4="http://schemas.microsoft.com/office/drawing/2016/5/10/chartex" xmlns:cx5="http://schemas.microsoft.com/office/drawing/2016/5/11/chartex" xmlns:cx6="http://schemas.microsoft.com/office/drawing/2016/5/12/chartex" xmlns:cx7="http://schemas.microsoft.com/office/drawing/2016/5/13/chartex" xmlns:cx8="http://schemas.microsoft.com/office/drawing/2016/5/14/chartex" xmlns:mc="http://schemas.openxmlformats.org/markup-compatibility/2006" xmlns:aink="http://schemas.microsoft.com/office/drawing/2016/ink" xmlns:am3d="http://schemas.microsoft.com/office/drawing/2017/model3d" xmlns:o="urn:schemas-microsoft-com:office:office" xmlns:oel="http://schemas.microsoft.com/office/2019/extlst" xmlns:r="http://schemas.openxmlformats.org/officeDocument/2006/relationships" xmlns:m="http://schemas.openxmlformats.org/officeDocument/2006/math" xmlns:v="urn:schemas-microsoft-com:vml" xmlns:wp14="http://schemas.microsoft.com/office/word/2010/wordprocessingDrawing" xmlns:wp="http://schemas.openxmlformats.org/drawingml/2006/wordprocessingDrawing" xmlns:w10="urn:schemas-microsoft-com:office:word" xmlns:w="http://schemas.openxmlformats.org/wordprocessingml/2006/main" xmlns:w14="http://schemas.microsoft.com/office/word/2010/wordml" xmlns:w15="http://schemas.microsoft.com/office/word/2012/wordml" xmlns:w16cex="http://schemas.microsoft.com/office/word/2018/wordml/cex" xmlns:w16cid="http://schemas.microsoft.com/office/word/2016/wordml/cid" xmlns:w16="http://schemas.microsoft.com/office/word/2018/wordml" xmlns:w16du="http://schemas.microsoft.com/office/word/2023/wordml/word16du" xmlns:w16sdtdh="http://schemas.microsoft.com/office/word/2020/wordml/sdtdatahash" xmlns:w16sdtfl="http://schemas.microsoft.com/office/word/2024/wordml/sdtformatlock" xmlns:w16se="http://schemas.microsoft.com/office/word/2015/wordml/symex" xmlns:wpg="http://schemas.microsoft.com/office/word/2010/wordprocessingGroup" xmlns:wpi="http://schemas.microsoft.com/office/word/2010/wordprocessingInk" xmlns:wne="http://schemas.microsoft.com/office/word/2006/wordml" xmlns:wps="http://schemas.microsoft.com/office/word/2010/wordprocessingShape" mc:Ignorable="w14 w15 w16se w16cid w16 w16cex w16sdtdh w16sdtfl w16du wp14">
+  <w:endnote w:type="separator" w:id="-1">
+    <w:p>
+      <w:pPr>
+        <w:spacing w:after="0" w:line="240" w:lineRule="auto"/>
+      </w:pPr>
+      <w:r>
+        <w:separator/>
+      </w:r>
+    </w:p>
+  </w:endnote>
+  <w:endnote w:type="continuationSeparator" w:id="0">
+    <w:p>
+      <w:pPr>
+        <w:spacing w:after="0" w:line="240" w:lineRule="auto"/>
+      </w:pPr>
+      <w:r>
+        <w:continuationSeparator/>
+      </w:r>
+    </w:p>
+  </w:endnote>
+</w:endnotes>
+</file>
+
+<file path=word/footer1.xml><?xml version="1.0" encoding="utf-8"?>
+<w:ftr xmlns:wpc="http://schemas.microsoft.com/office/word/2010/wordprocessingCanvas" xmlns:cx="http://schemas.microsoft.com/office/drawing/2014/chartex" xmlns:cx1="http://schemas.microsoft.com/office/drawing/2015/9/8/chartex" xmlns:cx2="http://schemas.microsoft.com/office/drawing/2015/10/21/chartex" xmlns:cx3="http://schemas.microsoft.com/office/drawing/2016/5/9/chartex" xmlns:cx4="http://schemas.microsoft.com/office/drawing/2016/5/10/chartex" xmlns:cx5="http://schemas.microsoft.com/office/drawing/2016/5/11/chartex" xmlns:cx6="http://schemas.microsoft.com/office/drawing/2016/5/12/chartex" xmlns:cx7="http://schemas.microsoft.com/office/drawing/2016/5/13/chartex" xmlns:cx8="http://schemas.microsoft.com/office/drawing/2016/5/14/chartex" xmlns:mc="http://schemas.openxmlformats.org/markup-compatibility/2006" xmlns:aink="http://schemas.microsoft.com/office/drawing/2016/ink" xmlns:am3d="http://schemas.microsoft.com/office/drawing/2017/model3d" xmlns:o="urn:schemas-microsoft-com:office:office" xmlns:oel="http://schemas.microsoft.com/office/2019/extlst" xmlns:r="http://schemas.openxmlformats.org/officeDocument/2006/relationships" xmlns:m="http://schemas.openxmlformats.org/officeDocument/2006/math" xmlns:v="urn:schemas-microsoft-com:vml" xmlns:wp14="http://schemas.microsoft.com/office/word/2010/wordprocessingDrawing" xmlns:wp="http://schemas.openxmlformats.org/drawingml/2006/wordprocessingDrawing" xmlns:w10="urn:schemas-microsoft-com:office:word" xmlns:w="http://schemas.openxmlformats.org/wordprocessingml/2006/main" xmlns:w14="http://schemas.microsoft.com/office/word/2010/wordml" xmlns:w15="http://schemas.microsoft.com/office/word/2012/wordml" xmlns:w16cex="http://schemas.microsoft.com/office/word/2018/wordml/cex" xmlns:w16cid="http://schemas.microsoft.com/office/word/2016/wordml/cid" xmlns:w16="http://schemas.microsoft.com/office/word/2018/wordml" xmlns:w16du="http://schemas.microsoft.com/office/word/2023/wordml/word16du" xmlns:w16sdtdh="http://schemas.microsoft.com/office/word/2020/wordml/sdtdatahash" xmlns:w16sdtfl="http://schemas.microsoft.com/office/word/2024/wordml/sdtformatlock" xmlns:w16se="http://schemas.microsoft.com/office/word/2015/wordml/symex" xmlns:wpg="http://schemas.microsoft.com/office/word/2010/wordprocessingGroup" xmlns:wpi="http://schemas.microsoft.com/office/word/2010/wordprocessingInk" xmlns:wne="http://schemas.microsoft.com/office/word/2006/wordml" xmlns:wps="http://schemas.microsoft.com/office/word/2010/wordprocessingShape" mc:Ignorable="w14 w15 w16se w16cid w16 w16cex w16sdtdh w16sdtfl w16du wp14">
+  <w:p>
+    <w:pPr>
+      <w:pStyle w:val="Footer"/>
+      <w:jc w:val="center"/>
+    </w:pPr>
+  </w:p>
+  <w:p>
+    <w:pPr>
+      <w:pStyle w:val="Footer"/>
+    </w:pPr>
+  </w:p>
+</w:ftr>
+</file>
+
+<file path=word/footer2.xml><?xml version="1.0" encoding="utf-8"?>
+<w:ftr xmlns:wpc="http://schemas.microsoft.com/office/word/2010/wordprocessingCanvas" xmlns:cx="http://schemas.microsoft.com/office/drawing/2014/chartex" xmlns:cx1="http://schemas.microsoft.com/office/drawing/2015/9/8/chartex" xmlns:cx2="http://schemas.microsoft.com/office/drawing/2015/10/21/chartex" xmlns:cx3="http://schemas.microsoft.com/office/drawing/2016/5/9/chartex" xmlns:cx4="http://schemas.microsoft.com/office/drawing/2016/5/10/chartex" xmlns:cx5="http://schemas.microsoft.com/office/drawing/2016/5/11/chartex" xmlns:cx6="http://schemas.microsoft.com/office/drawing/2016/5/12/chartex" xmlns:cx7="http://schemas.microsoft.com/office/drawing/2016/5/13/chartex" xmlns:cx8="http://schemas.microsoft.com/office/drawing/2016/5/14/chartex" xmlns:mc="http://schemas.openxmlformats.org/markup-compatibility/2006" xmlns:aink="http://schemas.microsoft.com/office/drawing/2016/ink" xmlns:am3d="http://schemas.microsoft.com/office/drawing/2017/model3d" xmlns:o="urn:schemas-microsoft-com:office:office" xmlns:oel="http://schemas.microsoft.com/office/2019/extlst" xmlns:r="http://schemas.openxmlformats.org/officeDocument/2006/relationships" xmlns:m="http://schemas.openxmlformats.org/officeDocument/2006/math" xmlns:v="urn:schemas-microsoft-com:vml" xmlns:wp14="http://schemas.microsoft.com/office/word/2010/wordprocessingDrawing" xmlns:wp="http://schemas.openxmlformats.org/drawingml/2006/wordprocessingDrawing" xmlns:w10="urn:schemas-microsoft-com:office:word" xmlns:w="http://schemas.openxmlformats.org/wordprocessingml/2006/main" xmlns:w14="http://schemas.microsoft.com/office/word/2010/wordml" xmlns:w15="http://schemas.microsoft.com/office/word/2012/wordml" xmlns:w16cex="http://schemas.microsoft.com/office/word/2018/wordml/cex" xmlns:w16cid="http://schemas.microsoft.com/office/word/2016/wordml/cid" xmlns:w16="http://schemas.microsoft.com/office/word/2018/wordml" xmlns:w16du="http://schemas.microsoft.com/office/word/2023/wordml/word16du" xmlns:w16sdtdh="http://schemas.microsoft.com/office/word/2020/wordml/sdtdatahash" xmlns:w16sdtfl="http://schemas.microsoft.com/office/word/2024/wordml/sdtformatlock" xmlns:w16se="http://schemas.microsoft.com/office/word/2015/wordml/symex" xmlns:wpg="http://schemas.microsoft.com/office/word/2010/wordprocessingGroup" xmlns:wpi="http://schemas.microsoft.com/office/word/2010/wordprocessingInk" xmlns:wne="http://schemas.microsoft.com/office/word/2006/wordml" xmlns:wps="http://schemas.microsoft.com/office/word/2010/wordprocessingShape" mc:Ignorable="w14 w15 w16se w16cid w16 w16cex w16sdtdh w16sdtfl w16du wp14">
+  <w:sdt>
+    <w:sdtPr>
+      <w:id w:val="1873571209"/>
+      <w:docPartObj>
+        <w:docPartGallery w:val="Page Numbers (Bottom of Page)"/>
+        <w:docPartUnique/>
+      </w:docPartObj>
+    </w:sdtPr>
+    <w:sdtEndPr>
+      <w:rPr>
+        <w:noProof/>
+      </w:rPr>
+    </w:sdtEndPr>
+    <w:sdtContent>
+      <w:p>
+        <w:pPr>
+          <w:pStyle w:val="Footer"/>
+          <w:jc w:val="center"/>
+        </w:pPr>
+        <w:r>
+          <w:fldChar w:fldCharType="begin"/>
+        </w:r>
+        <w:r>
+          <w:instrText xml:space="preserve"> PAGE   \* MERGEFORMAT </w:instrText>
+        </w:r>
+        <w:r>
+          <w:fldChar w:fldCharType="separate"/>
+        </w:r>
+        <w:r>
+          <w:rPr>
+            <w:noProof/>
+          </w:rPr>
+          <w:t>2</w:t>
+        </w:r>
+        <w:r>
+          <w:rPr>
+            <w:noProof/>
+          </w:rPr>
+          <w:fldChar w:fldCharType="end"/>
+        </w:r>
+      </w:p>
+    </w:sdtContent>
+  </w:sdt>
+  <w:p>
+    <w:pPr>
+      <w:pStyle w:val="Footer"/>
+    </w:pPr>
+  </w:p>
+</w:ftr>
+</file>
+
+<file path=word/footnotes.xml><?xml version="1.0" encoding="utf-8"?>
+<w:footnotes xmlns:wpc="http://schemas.microsoft.com/office/word/2010/wordprocessingCanvas" xmlns:cx="http://schemas.microsoft.com/office/drawing/2014/chartex" xmlns:cx1="http://schemas.microsoft.com/office/drawing/2015/9/8/chartex" xmlns:cx2="http://schemas.microsoft.com/office/drawing/2015/10/21/chartex" xmlns:cx3="http://schemas.microsoft.com/office/drawing/2016/5/9/chartex" xmlns:cx4="http://schemas.microsoft.com/office/drawing/2016/5/10/chartex" xmlns:cx5="http://schemas.microsoft.com/office/drawing/2016/5/11/chartex" xmlns:cx6="http://schemas.microsoft.com/office/drawing/2016/5/12/chartex" xmlns:cx7="http://schemas.microsoft.com/office/drawing/2016/5/13/chartex" xmlns:cx8="http://schemas.microsoft.com/office/drawing/2016/5/14/chartex" xmlns:mc="http://schemas.openxmlformats.org/markup-compatibility/2006" xmlns:aink="http://schemas.microsoft.com/office/drawing/2016/ink" xmlns:am3d="http://schemas.microsoft.com/office/drawing/2017/model3d" xmlns:o="urn:schemas-microsoft-com:office:office" xmlns:oel="http://schemas.microsoft.com/office/2019/extlst" xmlns:r="http://schemas.openxmlformats.org/officeDocument/2006/relationships" xmlns:m="http://schemas.openxmlformats.org/officeDocument/2006/math" xmlns:v="urn:schemas-microsoft-com:vml" xmlns:wp14="http://schemas.microsoft.com/office/word/2010/wordprocessingDrawing" xmlns:wp="http://schemas.openxmlformats.org/drawingml/2006/wordprocessingDrawing" xmlns:w10="urn:schemas-microsoft-com:office:word" xmlns:w="http://schemas.openxmlformats.org/wordprocessingml/2006/main" xmlns:w14="http://schemas.microsoft.com/office/word/2010/wordml" xmlns:w15="http://schemas.microsoft.com/office/word/2012/wordml" xmlns:w16cex="http://schemas.microsoft.com/office/word/2018/wordml/cex" xmlns:w16cid="http://schemas.microsoft.com/office/word/2016/wordml/cid" xmlns:w16="http://schemas.microsoft.com/office/word/2018/wordml" xmlns:w16du="http://schemas.microsoft.com/office/word/2023/wordml/word16du" xmlns:w16sdtdh="http://schemas.microsoft.com/office/word/2020/wordml/sdtdatahash" xmlns:w16sdtfl="http://schemas.microsoft.com/office/word/2024/wordml/sdtformatlock" xmlns:w16se="http://schemas.microsoft.com/office/word/2015/wordml/symex" xmlns:wpg="http://schemas.microsoft.com/office/word/2010/wordprocessingGroup" xmlns:wpi="http://schemas.microsoft.com/office/word/2010/wordprocessingInk" xmlns:wne="http://schemas.microsoft.com/office/word/2006/wordml" xmlns:wps="http://schemas.microsoft.com/office/word/2010/wordprocessingShape" mc:Ignorable="w14 w15 w16se w16cid w16 w16cex w16sdtdh w16sdtfl w16du wp14">
+  <w:footnote w:type="separator" w:id="-1">
+    <w:p>
+      <w:pPr>
+        <w:spacing w:after="0" w:line="240" w:lineRule="auto"/>
+      </w:pPr>
+      <w:r>
+        <w:separator/>
+      </w:r>
+    </w:p>
+  </w:footnote>
+  <w:footnote w:type="continuationSeparator" w:id="0">
+    <w:p>
+      <w:pPr>
+        <w:spacing w:after="0" w:line="240" w:lineRule="auto"/>
+      </w:pPr>
+      <w:r>
+        <w:continuationSeparator/>
+      </w:r>
+    </w:p>
+  </w:footnote>
+</w:footnotes>
 </file>
 
 <file path=word/numbering.xml><?xml version="1.0" encoding="utf-8"?>
@@ -5321,6 +6237,358 @@
     </w:lvl>
   </w:abstractNum>
   <w:abstractNum w:abstractNumId="1" w15:restartNumberingAfterBreak="0">
+    <w:nsid w:val="2AD02995"/>
+    <w:multiLevelType w:val="hybridMultilevel"/>
+    <w:tmpl w:val="AF106A48"/>
+    <w:lvl w:ilvl="0" w:tplc="3D1245A4">
+      <w:start w:val="1"/>
+      <w:numFmt w:val="decimal"/>
+      <w:lvlText w:val="%1."/>
+      <w:lvlJc w:val="left"/>
+      <w:pPr>
+        <w:ind w:left="720" w:hanging="360"/>
+      </w:pPr>
+      <w:rPr>
+        <w:rFonts w:hint="default"/>
+        <w:b/>
+      </w:rPr>
+    </w:lvl>
+    <w:lvl w:ilvl="1" w:tplc="08090019" w:tentative="1">
+      <w:start w:val="1"/>
+      <w:numFmt w:val="lowerLetter"/>
+      <w:lvlText w:val="%2."/>
+      <w:lvlJc w:val="left"/>
+      <w:pPr>
+        <w:ind w:left="1440" w:hanging="360"/>
+      </w:pPr>
+    </w:lvl>
+    <w:lvl w:ilvl="2" w:tplc="0809001B" w:tentative="1">
+      <w:start w:val="1"/>
+      <w:numFmt w:val="lowerRoman"/>
+      <w:lvlText w:val="%3."/>
+      <w:lvlJc w:val="right"/>
+      <w:pPr>
+        <w:ind w:left="2160" w:hanging="180"/>
+      </w:pPr>
+    </w:lvl>
+    <w:lvl w:ilvl="3" w:tplc="0809000F" w:tentative="1">
+      <w:start w:val="1"/>
+      <w:numFmt w:val="decimal"/>
+      <w:lvlText w:val="%4."/>
+      <w:lvlJc w:val="left"/>
+      <w:pPr>
+        <w:ind w:left="2880" w:hanging="360"/>
+      </w:pPr>
+    </w:lvl>
+    <w:lvl w:ilvl="4" w:tplc="08090019" w:tentative="1">
+      <w:start w:val="1"/>
+      <w:numFmt w:val="lowerLetter"/>
+      <w:lvlText w:val="%5."/>
+      <w:lvlJc w:val="left"/>
+      <w:pPr>
+        <w:ind w:left="3600" w:hanging="360"/>
+      </w:pPr>
+    </w:lvl>
+    <w:lvl w:ilvl="5" w:tplc="0809001B" w:tentative="1">
+      <w:start w:val="1"/>
+      <w:numFmt w:val="lowerRoman"/>
+      <w:lvlText w:val="%6."/>
+      <w:lvlJc w:val="right"/>
+      <w:pPr>
+        <w:ind w:left="4320" w:hanging="180"/>
+      </w:pPr>
+    </w:lvl>
+    <w:lvl w:ilvl="6" w:tplc="0809000F" w:tentative="1">
+      <w:start w:val="1"/>
+      <w:numFmt w:val="decimal"/>
+      <w:lvlText w:val="%7."/>
+      <w:lvlJc w:val="left"/>
+      <w:pPr>
+        <w:ind w:left="5040" w:hanging="360"/>
+      </w:pPr>
+    </w:lvl>
+    <w:lvl w:ilvl="7" w:tplc="08090019" w:tentative="1">
+      <w:start w:val="1"/>
+      <w:numFmt w:val="lowerLetter"/>
+      <w:lvlText w:val="%8."/>
+      <w:lvlJc w:val="left"/>
+      <w:pPr>
+        <w:ind w:left="5760" w:hanging="360"/>
+      </w:pPr>
+    </w:lvl>
+    <w:lvl w:ilvl="8" w:tplc="0809001B" w:tentative="1">
+      <w:start w:val="1"/>
+      <w:numFmt w:val="lowerRoman"/>
+      <w:lvlText w:val="%9."/>
+      <w:lvlJc w:val="right"/>
+      <w:pPr>
+        <w:ind w:left="6480" w:hanging="180"/>
+      </w:pPr>
+    </w:lvl>
+  </w:abstractNum>
+  <w:abstractNum w:abstractNumId="2" w15:restartNumberingAfterBreak="0">
+    <w:nsid w:val="44355561"/>
+    <w:multiLevelType w:val="multilevel"/>
+    <w:tmpl w:val="87845A2E"/>
+    <w:lvl w:ilvl="0">
+      <w:start w:val="1"/>
+      <w:numFmt w:val="bullet"/>
+      <w:lvlText w:val=""/>
+      <w:lvlJc w:val="left"/>
+      <w:pPr>
+        <w:tabs>
+          <w:tab w:val="num" w:pos="720"/>
+        </w:tabs>
+        <w:ind w:left="720" w:hanging="360"/>
+      </w:pPr>
+      <w:rPr>
+        <w:rFonts w:ascii="Symbol" w:hAnsi="Symbol" w:hint="default"/>
+        <w:sz w:val="20"/>
+      </w:rPr>
+    </w:lvl>
+    <w:lvl w:ilvl="1" w:tentative="1">
+      <w:start w:val="1"/>
+      <w:numFmt w:val="bullet"/>
+      <w:lvlText w:val="o"/>
+      <w:lvlJc w:val="left"/>
+      <w:pPr>
+        <w:tabs>
+          <w:tab w:val="num" w:pos="1440"/>
+        </w:tabs>
+        <w:ind w:left="1440" w:hanging="360"/>
+      </w:pPr>
+      <w:rPr>
+        <w:rFonts w:ascii="Courier New" w:hAnsi="Courier New" w:hint="default"/>
+        <w:sz w:val="20"/>
+      </w:rPr>
+    </w:lvl>
+    <w:lvl w:ilvl="2" w:tentative="1">
+      <w:start w:val="1"/>
+      <w:numFmt w:val="bullet"/>
+      <w:lvlText w:val=""/>
+      <w:lvlJc w:val="left"/>
+      <w:pPr>
+        <w:tabs>
+          <w:tab w:val="num" w:pos="2160"/>
+        </w:tabs>
+        <w:ind w:left="2160" w:hanging="360"/>
+      </w:pPr>
+      <w:rPr>
+        <w:rFonts w:ascii="Wingdings" w:hAnsi="Wingdings" w:hint="default"/>
+        <w:sz w:val="20"/>
+      </w:rPr>
+    </w:lvl>
+    <w:lvl w:ilvl="3" w:tentative="1">
+      <w:start w:val="1"/>
+      <w:numFmt w:val="bullet"/>
+      <w:lvlText w:val=""/>
+      <w:lvlJc w:val="left"/>
+      <w:pPr>
+        <w:tabs>
+          <w:tab w:val="num" w:pos="2880"/>
+        </w:tabs>
+        <w:ind w:left="2880" w:hanging="360"/>
+      </w:pPr>
+      <w:rPr>
+        <w:rFonts w:ascii="Wingdings" w:hAnsi="Wingdings" w:hint="default"/>
+        <w:sz w:val="20"/>
+      </w:rPr>
+    </w:lvl>
+    <w:lvl w:ilvl="4" w:tentative="1">
+      <w:start w:val="1"/>
+      <w:numFmt w:val="bullet"/>
+      <w:lvlText w:val=""/>
+      <w:lvlJc w:val="left"/>
+      <w:pPr>
+        <w:tabs>
+          <w:tab w:val="num" w:pos="3600"/>
+        </w:tabs>
+        <w:ind w:left="3600" w:hanging="360"/>
+      </w:pPr>
+      <w:rPr>
+        <w:rFonts w:ascii="Wingdings" w:hAnsi="Wingdings" w:hint="default"/>
+        <w:sz w:val="20"/>
+      </w:rPr>
+    </w:lvl>
+    <w:lvl w:ilvl="5" w:tentative="1">
+      <w:start w:val="1"/>
+      <w:numFmt w:val="bullet"/>
+      <w:lvlText w:val=""/>
+      <w:lvlJc w:val="left"/>
+      <w:pPr>
+        <w:tabs>
+          <w:tab w:val="num" w:pos="4320"/>
+        </w:tabs>
+        <w:ind w:left="4320" w:hanging="360"/>
+      </w:pPr>
+      <w:rPr>
+        <w:rFonts w:ascii="Wingdings" w:hAnsi="Wingdings" w:hint="default"/>
+        <w:sz w:val="20"/>
+      </w:rPr>
+    </w:lvl>
+    <w:lvl w:ilvl="6" w:tentative="1">
+      <w:start w:val="1"/>
+      <w:numFmt w:val="bullet"/>
+      <w:lvlText w:val=""/>
+      <w:lvlJc w:val="left"/>
+      <w:pPr>
+        <w:tabs>
+          <w:tab w:val="num" w:pos="5040"/>
+        </w:tabs>
+        <w:ind w:left="5040" w:hanging="360"/>
+      </w:pPr>
+      <w:rPr>
+        <w:rFonts w:ascii="Wingdings" w:hAnsi="Wingdings" w:hint="default"/>
+        <w:sz w:val="20"/>
+      </w:rPr>
+    </w:lvl>
+    <w:lvl w:ilvl="7" w:tentative="1">
+      <w:start w:val="1"/>
+      <w:numFmt w:val="bullet"/>
+      <w:lvlText w:val=""/>
+      <w:lvlJc w:val="left"/>
+      <w:pPr>
+        <w:tabs>
+          <w:tab w:val="num" w:pos="5760"/>
+        </w:tabs>
+        <w:ind w:left="5760" w:hanging="360"/>
+      </w:pPr>
+      <w:rPr>
+        <w:rFonts w:ascii="Wingdings" w:hAnsi="Wingdings" w:hint="default"/>
+        <w:sz w:val="20"/>
+      </w:rPr>
+    </w:lvl>
+    <w:lvl w:ilvl="8" w:tentative="1">
+      <w:start w:val="1"/>
+      <w:numFmt w:val="bullet"/>
+      <w:lvlText w:val=""/>
+      <w:lvlJc w:val="left"/>
+      <w:pPr>
+        <w:tabs>
+          <w:tab w:val="num" w:pos="6480"/>
+        </w:tabs>
+        <w:ind w:left="6480" w:hanging="360"/>
+      </w:pPr>
+      <w:rPr>
+        <w:rFonts w:ascii="Wingdings" w:hAnsi="Wingdings" w:hint="default"/>
+        <w:sz w:val="20"/>
+      </w:rPr>
+    </w:lvl>
+  </w:abstractNum>
+  <w:abstractNum w:abstractNumId="3" w15:restartNumberingAfterBreak="0">
+    <w:nsid w:val="47890E7C"/>
+    <w:multiLevelType w:val="hybridMultilevel"/>
+    <w:tmpl w:val="C82E2B92"/>
+    <w:lvl w:ilvl="0" w:tplc="08090001">
+      <w:start w:val="1"/>
+      <w:numFmt w:val="bullet"/>
+      <w:lvlText w:val=""/>
+      <w:lvlJc w:val="left"/>
+      <w:pPr>
+        <w:ind w:left="720" w:hanging="360"/>
+      </w:pPr>
+      <w:rPr>
+        <w:rFonts w:ascii="Symbol" w:hAnsi="Symbol" w:hint="default"/>
+      </w:rPr>
+    </w:lvl>
+    <w:lvl w:ilvl="1" w:tplc="08090003" w:tentative="1">
+      <w:start w:val="1"/>
+      <w:numFmt w:val="bullet"/>
+      <w:lvlText w:val="o"/>
+      <w:lvlJc w:val="left"/>
+      <w:pPr>
+        <w:ind w:left="1440" w:hanging="360"/>
+      </w:pPr>
+      <w:rPr>
+        <w:rFonts w:ascii="Courier New" w:hAnsi="Courier New" w:cs="Courier New" w:hint="default"/>
+      </w:rPr>
+    </w:lvl>
+    <w:lvl w:ilvl="2" w:tplc="08090005" w:tentative="1">
+      <w:start w:val="1"/>
+      <w:numFmt w:val="bullet"/>
+      <w:lvlText w:val=""/>
+      <w:lvlJc w:val="left"/>
+      <w:pPr>
+        <w:ind w:left="2160" w:hanging="360"/>
+      </w:pPr>
+      <w:rPr>
+        <w:rFonts w:ascii="Wingdings" w:hAnsi="Wingdings" w:hint="default"/>
+      </w:rPr>
+    </w:lvl>
+    <w:lvl w:ilvl="3" w:tplc="08090001" w:tentative="1">
+      <w:start w:val="1"/>
+      <w:numFmt w:val="bullet"/>
+      <w:lvlText w:val=""/>
+      <w:lvlJc w:val="left"/>
+      <w:pPr>
+        <w:ind w:left="2880" w:hanging="360"/>
+      </w:pPr>
+      <w:rPr>
+        <w:rFonts w:ascii="Symbol" w:hAnsi="Symbol" w:hint="default"/>
+      </w:rPr>
+    </w:lvl>
+    <w:lvl w:ilvl="4" w:tplc="08090003" w:tentative="1">
+      <w:start w:val="1"/>
+      <w:numFmt w:val="bullet"/>
+      <w:lvlText w:val="o"/>
+      <w:lvlJc w:val="left"/>
+      <w:pPr>
+        <w:ind w:left="3600" w:hanging="360"/>
+      </w:pPr>
+      <w:rPr>
+        <w:rFonts w:ascii="Courier New" w:hAnsi="Courier New" w:cs="Courier New" w:hint="default"/>
+      </w:rPr>
+    </w:lvl>
+    <w:lvl w:ilvl="5" w:tplc="08090005" w:tentative="1">
+      <w:start w:val="1"/>
+      <w:numFmt w:val="bullet"/>
+      <w:lvlText w:val=""/>
+      <w:lvlJc w:val="left"/>
+      <w:pPr>
+        <w:ind w:left="4320" w:hanging="360"/>
+      </w:pPr>
+      <w:rPr>
+        <w:rFonts w:ascii="Wingdings" w:hAnsi="Wingdings" w:hint="default"/>
+      </w:rPr>
+    </w:lvl>
+    <w:lvl w:ilvl="6" w:tplc="08090001" w:tentative="1">
+      <w:start w:val="1"/>
+      <w:numFmt w:val="bullet"/>
+      <w:lvlText w:val=""/>
+      <w:lvlJc w:val="left"/>
+      <w:pPr>
+        <w:ind w:left="5040" w:hanging="360"/>
+      </w:pPr>
+      <w:rPr>
+        <w:rFonts w:ascii="Symbol" w:hAnsi="Symbol" w:hint="default"/>
+      </w:rPr>
+    </w:lvl>
+    <w:lvl w:ilvl="7" w:tplc="08090003" w:tentative="1">
+      <w:start w:val="1"/>
+      <w:numFmt w:val="bullet"/>
+      <w:lvlText w:val="o"/>
+      <w:lvlJc w:val="left"/>
+      <w:pPr>
+        <w:ind w:left="5760" w:hanging="360"/>
+      </w:pPr>
+      <w:rPr>
+        <w:rFonts w:ascii="Courier New" w:hAnsi="Courier New" w:cs="Courier New" w:hint="default"/>
+      </w:rPr>
+    </w:lvl>
+    <w:lvl w:ilvl="8" w:tplc="08090005" w:tentative="1">
+      <w:start w:val="1"/>
+      <w:numFmt w:val="bullet"/>
+      <w:lvlText w:val=""/>
+      <w:lvlJc w:val="left"/>
+      <w:pPr>
+        <w:ind w:left="6480" w:hanging="360"/>
+      </w:pPr>
+      <w:rPr>
+        <w:rFonts w:ascii="Wingdings" w:hAnsi="Wingdings" w:hint="default"/>
+      </w:rPr>
+    </w:lvl>
+  </w:abstractNum>
+  <w:abstractNum w:abstractNumId="4" w15:restartNumberingAfterBreak="0">
     <w:nsid w:val="5FA630B1"/>
     <w:multiLevelType w:val="multilevel"/>
     <w:tmpl w:val="2D3CD19E"/>
@@ -5344,7 +6612,7 @@
       <w:lvlText w:val="%1.%2"/>
       <w:lvlJc w:val="left"/>
       <w:pPr>
-        <w:ind w:left="643" w:hanging="360"/>
+        <w:ind w:left="502" w:hanging="360"/>
       </w:pPr>
       <w:rPr>
         <w:rFonts w:hint="default"/>
@@ -5445,10 +6713,19 @@
     </w:lvl>
   </w:abstractNum>
   <w:num w:numId="1" w16cid:durableId="1999261337">
-    <w:abstractNumId w:val="1"/>
+    <w:abstractNumId w:val="4"/>
   </w:num>
   <w:num w:numId="2" w16cid:durableId="1822192618">
     <w:abstractNumId w:val="0"/>
+  </w:num>
+  <w:num w:numId="3" w16cid:durableId="9380286">
+    <w:abstractNumId w:val="1"/>
+  </w:num>
+  <w:num w:numId="4" w16cid:durableId="1411931063">
+    <w:abstractNumId w:val="3"/>
+  </w:num>
+  <w:num w:numId="5" w16cid:durableId="404493371">
+    <w:abstractNumId w:val="2"/>
   </w:num>
 </w:numbering>
 </file>
@@ -6404,6 +7681,85 @@
       <w:szCs w:val="20"/>
     </w:rPr>
   </w:style>
+  <w:style w:type="paragraph" w:styleId="Header">
+    <w:name w:val="header"/>
+    <w:basedOn w:val="Normal"/>
+    <w:link w:val="HeaderChar"/>
+    <w:uiPriority w:val="99"/>
+    <w:unhideWhenUsed/>
+    <w:rsid w:val="001F6E21"/>
+    <w:pPr>
+      <w:tabs>
+        <w:tab w:val="center" w:pos="4513"/>
+        <w:tab w:val="right" w:pos="9026"/>
+      </w:tabs>
+      <w:spacing w:after="0" w:line="240" w:lineRule="auto"/>
+    </w:pPr>
+  </w:style>
+  <w:style w:type="character" w:customStyle="1" w:styleId="HeaderChar">
+    <w:name w:val="Header Char"/>
+    <w:basedOn w:val="DefaultParagraphFont"/>
+    <w:link w:val="Header"/>
+    <w:uiPriority w:val="99"/>
+    <w:rsid w:val="001F6E21"/>
+  </w:style>
+  <w:style w:type="paragraph" w:styleId="Footer">
+    <w:name w:val="footer"/>
+    <w:basedOn w:val="Normal"/>
+    <w:link w:val="FooterChar"/>
+    <w:uiPriority w:val="99"/>
+    <w:unhideWhenUsed/>
+    <w:rsid w:val="001F6E21"/>
+    <w:pPr>
+      <w:tabs>
+        <w:tab w:val="center" w:pos="4513"/>
+        <w:tab w:val="right" w:pos="9026"/>
+      </w:tabs>
+      <w:spacing w:after="0" w:line="240" w:lineRule="auto"/>
+    </w:pPr>
+  </w:style>
+  <w:style w:type="character" w:customStyle="1" w:styleId="FooterChar">
+    <w:name w:val="Footer Char"/>
+    <w:basedOn w:val="DefaultParagraphFont"/>
+    <w:link w:val="Footer"/>
+    <w:uiPriority w:val="99"/>
+    <w:rsid w:val="001F6E21"/>
+  </w:style>
+  <w:style w:type="character" w:styleId="Hyperlink">
+    <w:name w:val="Hyperlink"/>
+    <w:basedOn w:val="DefaultParagraphFont"/>
+    <w:uiPriority w:val="99"/>
+    <w:unhideWhenUsed/>
+    <w:rsid w:val="005A2EEF"/>
+    <w:rPr>
+      <w:color w:val="467886" w:themeColor="hyperlink"/>
+      <w:u w:val="single"/>
+    </w:rPr>
+  </w:style>
+  <w:style w:type="character" w:styleId="UnresolvedMention">
+    <w:name w:val="Unresolved Mention"/>
+    <w:basedOn w:val="DefaultParagraphFont"/>
+    <w:uiPriority w:val="99"/>
+    <w:semiHidden/>
+    <w:unhideWhenUsed/>
+    <w:rsid w:val="005A2EEF"/>
+    <w:rPr>
+      <w:color w:val="605E5C"/>
+      <w:shd w:val="clear" w:color="auto" w:fill="E1DFDD"/>
+    </w:rPr>
+  </w:style>
+  <w:style w:type="character" w:styleId="FollowedHyperlink">
+    <w:name w:val="FollowedHyperlink"/>
+    <w:basedOn w:val="DefaultParagraphFont"/>
+    <w:uiPriority w:val="99"/>
+    <w:semiHidden/>
+    <w:unhideWhenUsed/>
+    <w:rsid w:val="00C15AC4"/>
+    <w:rPr>
+      <w:color w:val="96607D" w:themeColor="followedHyperlink"/>
+      <w:u w:val="single"/>
+    </w:rPr>
+  </w:style>
 </w:styles>
 </file>
 

</xml_diff>